<commit_message>
Half done use case description
</commit_message>
<xml_diff>
--- a/Documentation/Use Cases.docx
+++ b/Documentation/Use Cases.docx
@@ -33,7 +33,7 @@
         <w:pStyle w:val="ListParagraph"/>
         <w:numPr>
           <w:ilvl w:val="1"/>
-          <w:numId w:val="4"/>
+          <w:numId w:val="3"/>
         </w:numPr>
         <w:rPr>
           <w:rFonts w:cstheme="minorHAnsi"/>
@@ -56,7 +56,7 @@
         <w:pStyle w:val="ListParagraph"/>
         <w:numPr>
           <w:ilvl w:val="1"/>
-          <w:numId w:val="4"/>
+          <w:numId w:val="3"/>
         </w:numPr>
         <w:rPr>
           <w:rFonts w:cstheme="minorHAnsi"/>
@@ -90,7 +90,7 @@
         <w:pStyle w:val="ListParagraph"/>
         <w:numPr>
           <w:ilvl w:val="1"/>
-          <w:numId w:val="4"/>
+          <w:numId w:val="3"/>
         </w:numPr>
         <w:rPr>
           <w:rFonts w:cstheme="minorHAnsi"/>
@@ -117,7 +117,7 @@
         <w:pStyle w:val="ListParagraph"/>
         <w:numPr>
           <w:ilvl w:val="1"/>
-          <w:numId w:val="4"/>
+          <w:numId w:val="3"/>
         </w:numPr>
         <w:rPr>
           <w:rFonts w:cstheme="minorHAnsi"/>
@@ -140,7 +140,7 @@
         <w:pStyle w:val="ListParagraph"/>
         <w:numPr>
           <w:ilvl w:val="1"/>
-          <w:numId w:val="4"/>
+          <w:numId w:val="3"/>
         </w:numPr>
         <w:rPr>
           <w:rFonts w:cstheme="minorHAnsi"/>
@@ -163,7 +163,7 @@
         <w:pStyle w:val="ListParagraph"/>
         <w:numPr>
           <w:ilvl w:val="2"/>
-          <w:numId w:val="4"/>
+          <w:numId w:val="3"/>
         </w:numPr>
         <w:rPr>
           <w:rFonts w:cstheme="minorHAnsi"/>
@@ -186,7 +186,7 @@
         <w:pStyle w:val="ListParagraph"/>
         <w:numPr>
           <w:ilvl w:val="2"/>
-          <w:numId w:val="4"/>
+          <w:numId w:val="3"/>
         </w:numPr>
         <w:rPr>
           <w:rFonts w:cstheme="minorHAnsi"/>
@@ -209,7 +209,7 @@
         <w:pStyle w:val="ListParagraph"/>
         <w:numPr>
           <w:ilvl w:val="1"/>
-          <w:numId w:val="4"/>
+          <w:numId w:val="3"/>
         </w:numPr>
         <w:rPr>
           <w:rFonts w:cstheme="minorHAnsi"/>
@@ -258,7 +258,7 @@
         <w:pStyle w:val="ListParagraph"/>
         <w:numPr>
           <w:ilvl w:val="1"/>
-          <w:numId w:val="3"/>
+          <w:numId w:val="2"/>
         </w:numPr>
         <w:rPr>
           <w:rFonts w:cstheme="minorHAnsi"/>
@@ -281,7 +281,7 @@
         <w:pStyle w:val="ListParagraph"/>
         <w:numPr>
           <w:ilvl w:val="1"/>
-          <w:numId w:val="3"/>
+          <w:numId w:val="2"/>
         </w:numPr>
         <w:rPr>
           <w:rFonts w:cstheme="minorHAnsi"/>
@@ -304,7 +304,7 @@
         <w:pStyle w:val="ListParagraph"/>
         <w:numPr>
           <w:ilvl w:val="1"/>
-          <w:numId w:val="3"/>
+          <w:numId w:val="2"/>
         </w:numPr>
         <w:rPr>
           <w:rFonts w:cstheme="minorHAnsi"/>
@@ -327,7 +327,7 @@
         <w:pStyle w:val="ListParagraph"/>
         <w:numPr>
           <w:ilvl w:val="1"/>
-          <w:numId w:val="3"/>
+          <w:numId w:val="2"/>
         </w:numPr>
         <w:rPr>
           <w:rFonts w:cstheme="minorHAnsi"/>
@@ -350,7 +350,7 @@
         <w:pStyle w:val="ListParagraph"/>
         <w:numPr>
           <w:ilvl w:val="1"/>
-          <w:numId w:val="3"/>
+          <w:numId w:val="2"/>
         </w:numPr>
         <w:rPr>
           <w:rFonts w:cstheme="minorHAnsi"/>
@@ -380,7 +380,7 @@
         <w:pStyle w:val="ListParagraph"/>
         <w:numPr>
           <w:ilvl w:val="1"/>
-          <w:numId w:val="3"/>
+          <w:numId w:val="2"/>
         </w:numPr>
         <w:rPr>
           <w:rFonts w:cstheme="minorHAnsi"/>
@@ -410,7 +410,7 @@
         <w:pStyle w:val="ListParagraph"/>
         <w:numPr>
           <w:ilvl w:val="2"/>
-          <w:numId w:val="3"/>
+          <w:numId w:val="2"/>
         </w:numPr>
         <w:rPr>
           <w:rFonts w:cstheme="minorHAnsi"/>
@@ -479,7 +479,7 @@
         <w:pStyle w:val="ListParagraph"/>
         <w:numPr>
           <w:ilvl w:val="1"/>
-          <w:numId w:val="15"/>
+          <w:numId w:val="5"/>
         </w:numPr>
         <w:rPr>
           <w:rFonts w:cstheme="minorHAnsi"/>
@@ -516,7 +516,7 @@
         <w:pStyle w:val="ListParagraph"/>
         <w:numPr>
           <w:ilvl w:val="2"/>
-          <w:numId w:val="15"/>
+          <w:numId w:val="5"/>
         </w:numPr>
         <w:rPr>
           <w:rFonts w:cstheme="minorHAnsi"/>
@@ -539,7 +539,7 @@
         <w:pStyle w:val="ListParagraph"/>
         <w:numPr>
           <w:ilvl w:val="2"/>
-          <w:numId w:val="15"/>
+          <w:numId w:val="5"/>
         </w:numPr>
         <w:rPr>
           <w:rFonts w:cstheme="minorHAnsi"/>
@@ -562,7 +562,7 @@
         <w:pStyle w:val="ListParagraph"/>
         <w:numPr>
           <w:ilvl w:val="1"/>
-          <w:numId w:val="15"/>
+          <w:numId w:val="5"/>
         </w:numPr>
         <w:rPr>
           <w:rFonts w:cstheme="minorHAnsi"/>
@@ -585,7 +585,7 @@
         <w:pStyle w:val="ListParagraph"/>
         <w:numPr>
           <w:ilvl w:val="2"/>
-          <w:numId w:val="15"/>
+          <w:numId w:val="5"/>
         </w:numPr>
         <w:rPr>
           <w:rFonts w:cstheme="minorHAnsi"/>
@@ -608,7 +608,7 @@
         <w:pStyle w:val="ListParagraph"/>
         <w:numPr>
           <w:ilvl w:val="2"/>
-          <w:numId w:val="15"/>
+          <w:numId w:val="5"/>
         </w:numPr>
         <w:rPr>
           <w:rFonts w:cstheme="minorHAnsi"/>
@@ -631,7 +631,7 @@
         <w:pStyle w:val="ListParagraph"/>
         <w:numPr>
           <w:ilvl w:val="1"/>
-          <w:numId w:val="15"/>
+          <w:numId w:val="5"/>
         </w:numPr>
         <w:rPr>
           <w:rFonts w:cstheme="minorHAnsi"/>
@@ -680,7 +680,7 @@
         <w:pStyle w:val="ListParagraph"/>
         <w:numPr>
           <w:ilvl w:val="1"/>
-          <w:numId w:val="16"/>
+          <w:numId w:val="6"/>
         </w:numPr>
         <w:rPr>
           <w:rFonts w:cstheme="minorHAnsi"/>
@@ -700,7 +700,7 @@
         <w:pStyle w:val="ListParagraph"/>
         <w:numPr>
           <w:ilvl w:val="1"/>
-          <w:numId w:val="16"/>
+          <w:numId w:val="6"/>
         </w:numPr>
         <w:rPr>
           <w:rFonts w:cstheme="minorHAnsi"/>
@@ -757,7 +757,7 @@
         <w:pStyle w:val="ListParagraph"/>
         <w:numPr>
           <w:ilvl w:val="1"/>
-          <w:numId w:val="24"/>
+          <w:numId w:val="7"/>
         </w:numPr>
         <w:rPr>
           <w:rFonts w:cstheme="minorHAnsi"/>
@@ -777,7 +777,7 @@
         <w:pStyle w:val="ListParagraph"/>
         <w:numPr>
           <w:ilvl w:val="2"/>
-          <w:numId w:val="24"/>
+          <w:numId w:val="7"/>
         </w:numPr>
         <w:rPr>
           <w:rFonts w:cstheme="minorHAnsi"/>
@@ -797,7 +797,7 @@
         <w:pStyle w:val="ListParagraph"/>
         <w:numPr>
           <w:ilvl w:val="1"/>
-          <w:numId w:val="24"/>
+          <w:numId w:val="7"/>
         </w:numPr>
         <w:rPr>
           <w:rFonts w:cstheme="minorHAnsi"/>
@@ -817,7 +817,7 @@
         <w:pStyle w:val="ListParagraph"/>
         <w:numPr>
           <w:ilvl w:val="1"/>
-          <w:numId w:val="24"/>
+          <w:numId w:val="7"/>
         </w:numPr>
         <w:rPr>
           <w:rFonts w:cstheme="minorHAnsi"/>
@@ -837,7 +837,7 @@
         <w:pStyle w:val="ListParagraph"/>
         <w:numPr>
           <w:ilvl w:val="1"/>
-          <w:numId w:val="24"/>
+          <w:numId w:val="7"/>
         </w:numPr>
         <w:rPr>
           <w:rFonts w:cstheme="minorHAnsi"/>
@@ -857,7 +857,7 @@
         <w:pStyle w:val="ListParagraph"/>
         <w:numPr>
           <w:ilvl w:val="1"/>
-          <w:numId w:val="24"/>
+          <w:numId w:val="7"/>
         </w:numPr>
         <w:rPr>
           <w:rFonts w:cstheme="minorHAnsi"/>
@@ -900,7 +900,7 @@
         <w:pStyle w:val="ListParagraph"/>
         <w:numPr>
           <w:ilvl w:val="1"/>
-          <w:numId w:val="26"/>
+          <w:numId w:val="8"/>
         </w:numPr>
         <w:rPr>
           <w:rFonts w:cstheme="minorHAnsi"/>
@@ -920,7 +920,7 @@
         <w:pStyle w:val="ListParagraph"/>
         <w:numPr>
           <w:ilvl w:val="1"/>
-          <w:numId w:val="26"/>
+          <w:numId w:val="8"/>
         </w:numPr>
         <w:rPr>
           <w:rFonts w:cstheme="minorHAnsi"/>
@@ -940,7 +940,7 @@
         <w:pStyle w:val="ListParagraph"/>
         <w:numPr>
           <w:ilvl w:val="1"/>
-          <w:numId w:val="26"/>
+          <w:numId w:val="8"/>
         </w:numPr>
         <w:rPr>
           <w:rFonts w:cstheme="minorHAnsi"/>
@@ -991,7 +991,7 @@
         <w:pStyle w:val="ListParagraph"/>
         <w:numPr>
           <w:ilvl w:val="1"/>
-          <w:numId w:val="46"/>
+          <w:numId w:val="21"/>
         </w:numPr>
         <w:rPr>
           <w:rFonts w:cstheme="minorHAnsi"/>
@@ -1011,7 +1011,7 @@
         <w:pStyle w:val="ListParagraph"/>
         <w:numPr>
           <w:ilvl w:val="2"/>
-          <w:numId w:val="46"/>
+          <w:numId w:val="21"/>
         </w:numPr>
         <w:rPr>
           <w:rFonts w:cstheme="minorHAnsi"/>
@@ -1031,7 +1031,7 @@
         <w:pStyle w:val="ListParagraph"/>
         <w:numPr>
           <w:ilvl w:val="1"/>
-          <w:numId w:val="46"/>
+          <w:numId w:val="21"/>
         </w:numPr>
         <w:rPr>
           <w:rFonts w:cstheme="minorHAnsi"/>
@@ -1051,7 +1051,7 @@
         <w:pStyle w:val="ListParagraph"/>
         <w:numPr>
           <w:ilvl w:val="2"/>
-          <w:numId w:val="46"/>
+          <w:numId w:val="21"/>
         </w:numPr>
         <w:rPr>
           <w:rFonts w:cstheme="minorHAnsi"/>
@@ -1071,7 +1071,7 @@
         <w:pStyle w:val="ListParagraph"/>
         <w:numPr>
           <w:ilvl w:val="1"/>
-          <w:numId w:val="46"/>
+          <w:numId w:val="21"/>
         </w:numPr>
         <w:rPr>
           <w:rFonts w:cstheme="minorHAnsi"/>
@@ -1091,7 +1091,7 @@
         <w:pStyle w:val="ListParagraph"/>
         <w:numPr>
           <w:ilvl w:val="1"/>
-          <w:numId w:val="46"/>
+          <w:numId w:val="21"/>
         </w:numPr>
         <w:rPr>
           <w:rFonts w:cstheme="minorHAnsi"/>
@@ -1111,7 +1111,7 @@
         <w:pStyle w:val="ListParagraph"/>
         <w:numPr>
           <w:ilvl w:val="0"/>
-          <w:numId w:val="46"/>
+          <w:numId w:val="21"/>
         </w:numPr>
         <w:rPr>
           <w:rFonts w:cstheme="minorHAnsi"/>
@@ -1134,7 +1134,7 @@
         <w:pStyle w:val="ListParagraph"/>
         <w:numPr>
           <w:ilvl w:val="1"/>
-          <w:numId w:val="46"/>
+          <w:numId w:val="21"/>
         </w:numPr>
         <w:rPr>
           <w:rFonts w:cstheme="minorHAnsi"/>
@@ -1154,7 +1154,7 @@
         <w:pStyle w:val="ListParagraph"/>
         <w:numPr>
           <w:ilvl w:val="2"/>
-          <w:numId w:val="46"/>
+          <w:numId w:val="21"/>
         </w:numPr>
         <w:rPr>
           <w:rFonts w:cstheme="minorHAnsi"/>
@@ -1174,7 +1174,7 @@
         <w:pStyle w:val="ListParagraph"/>
         <w:numPr>
           <w:ilvl w:val="1"/>
-          <w:numId w:val="46"/>
+          <w:numId w:val="21"/>
         </w:numPr>
         <w:rPr>
           <w:rFonts w:cstheme="minorHAnsi"/>
@@ -1194,7 +1194,7 @@
         <w:pStyle w:val="ListParagraph"/>
         <w:numPr>
           <w:ilvl w:val="2"/>
-          <w:numId w:val="46"/>
+          <w:numId w:val="21"/>
         </w:numPr>
         <w:rPr>
           <w:rFonts w:cstheme="minorHAnsi"/>
@@ -1214,7 +1214,7 @@
         <w:pStyle w:val="ListParagraph"/>
         <w:numPr>
           <w:ilvl w:val="3"/>
-          <w:numId w:val="46"/>
+          <w:numId w:val="21"/>
         </w:numPr>
         <w:rPr>
           <w:rFonts w:cstheme="minorHAnsi"/>
@@ -1248,7 +1248,7 @@
         <w:pStyle w:val="ListParagraph"/>
         <w:numPr>
           <w:ilvl w:val="3"/>
-          <w:numId w:val="46"/>
+          <w:numId w:val="21"/>
         </w:numPr>
         <w:rPr>
           <w:rFonts w:cstheme="minorHAnsi"/>
@@ -1268,7 +1268,7 @@
         <w:pStyle w:val="ListParagraph"/>
         <w:numPr>
           <w:ilvl w:val="2"/>
-          <w:numId w:val="46"/>
+          <w:numId w:val="21"/>
         </w:numPr>
         <w:rPr>
           <w:rFonts w:cstheme="minorHAnsi"/>
@@ -1288,7 +1288,7 @@
         <w:pStyle w:val="ListParagraph"/>
         <w:numPr>
           <w:ilvl w:val="1"/>
-          <w:numId w:val="46"/>
+          <w:numId w:val="21"/>
         </w:numPr>
         <w:rPr>
           <w:rFonts w:cstheme="minorHAnsi"/>
@@ -1308,7 +1308,7 @@
         <w:pStyle w:val="ListParagraph"/>
         <w:numPr>
           <w:ilvl w:val="2"/>
-          <w:numId w:val="46"/>
+          <w:numId w:val="21"/>
         </w:numPr>
         <w:rPr>
           <w:rFonts w:cstheme="minorHAnsi"/>
@@ -1328,7 +1328,7 @@
         <w:pStyle w:val="ListParagraph"/>
         <w:numPr>
           <w:ilvl w:val="0"/>
-          <w:numId w:val="46"/>
+          <w:numId w:val="21"/>
         </w:numPr>
         <w:rPr>
           <w:rFonts w:cstheme="minorHAnsi"/>
@@ -1351,7 +1351,7 @@
         <w:pStyle w:val="ListParagraph"/>
         <w:numPr>
           <w:ilvl w:val="1"/>
-          <w:numId w:val="46"/>
+          <w:numId w:val="21"/>
         </w:numPr>
         <w:rPr>
           <w:rFonts w:cstheme="minorHAnsi"/>
@@ -1371,7 +1371,7 @@
         <w:pStyle w:val="ListParagraph"/>
         <w:numPr>
           <w:ilvl w:val="1"/>
-          <w:numId w:val="46"/>
+          <w:numId w:val="21"/>
         </w:numPr>
         <w:rPr>
           <w:rFonts w:cstheme="minorHAnsi"/>
@@ -1412,7 +1412,7 @@
         <w:pStyle w:val="ListParagraph"/>
         <w:numPr>
           <w:ilvl w:val="2"/>
-          <w:numId w:val="46"/>
+          <w:numId w:val="21"/>
         </w:numPr>
         <w:rPr>
           <w:rFonts w:cstheme="minorHAnsi"/>
@@ -1432,7 +1432,7 @@
         <w:pStyle w:val="ListParagraph"/>
         <w:numPr>
           <w:ilvl w:val="1"/>
-          <w:numId w:val="46"/>
+          <w:numId w:val="21"/>
         </w:numPr>
         <w:rPr>
           <w:rFonts w:cstheme="minorHAnsi"/>
@@ -1452,7 +1452,7 @@
         <w:pStyle w:val="ListParagraph"/>
         <w:numPr>
           <w:ilvl w:val="1"/>
-          <w:numId w:val="46"/>
+          <w:numId w:val="21"/>
         </w:numPr>
         <w:rPr>
           <w:rFonts w:cstheme="minorHAnsi"/>
@@ -1486,7 +1486,7 @@
         <w:pStyle w:val="ListParagraph"/>
         <w:numPr>
           <w:ilvl w:val="1"/>
-          <w:numId w:val="46"/>
+          <w:numId w:val="21"/>
         </w:numPr>
         <w:rPr>
           <w:rFonts w:cstheme="minorHAnsi"/>
@@ -1520,7 +1520,7 @@
         <w:pStyle w:val="ListParagraph"/>
         <w:numPr>
           <w:ilvl w:val="2"/>
-          <w:numId w:val="46"/>
+          <w:numId w:val="21"/>
         </w:numPr>
         <w:rPr>
           <w:rFonts w:cstheme="minorHAnsi"/>
@@ -1624,7 +1624,7 @@
         <w:pStyle w:val="ListParagraph"/>
         <w:numPr>
           <w:ilvl w:val="1"/>
-          <w:numId w:val="46"/>
+          <w:numId w:val="21"/>
         </w:numPr>
         <w:rPr>
           <w:rFonts w:cstheme="minorHAnsi"/>
@@ -1644,7 +1644,7 @@
         <w:pStyle w:val="ListParagraph"/>
         <w:numPr>
           <w:ilvl w:val="2"/>
-          <w:numId w:val="46"/>
+          <w:numId w:val="21"/>
         </w:numPr>
         <w:rPr>
           <w:rFonts w:cstheme="minorHAnsi"/>
@@ -1664,7 +1664,7 @@
         <w:pStyle w:val="ListParagraph"/>
         <w:numPr>
           <w:ilvl w:val="0"/>
-          <w:numId w:val="46"/>
+          <w:numId w:val="21"/>
         </w:numPr>
         <w:rPr>
           <w:rFonts w:cstheme="minorHAnsi"/>
@@ -1687,7 +1687,7 @@
         <w:pStyle w:val="ListParagraph"/>
         <w:numPr>
           <w:ilvl w:val="1"/>
-          <w:numId w:val="46"/>
+          <w:numId w:val="21"/>
         </w:numPr>
         <w:rPr>
           <w:rFonts w:cstheme="minorHAnsi"/>
@@ -1707,7 +1707,7 @@
         <w:pStyle w:val="ListParagraph"/>
         <w:numPr>
           <w:ilvl w:val="2"/>
-          <w:numId w:val="46"/>
+          <w:numId w:val="21"/>
         </w:numPr>
         <w:rPr>
           <w:rFonts w:cstheme="minorHAnsi"/>
@@ -1727,7 +1727,7 @@
         <w:pStyle w:val="ListParagraph"/>
         <w:numPr>
           <w:ilvl w:val="1"/>
-          <w:numId w:val="46"/>
+          <w:numId w:val="21"/>
         </w:numPr>
         <w:rPr>
           <w:rFonts w:cstheme="minorHAnsi"/>
@@ -1747,7 +1747,7 @@
         <w:pStyle w:val="ListParagraph"/>
         <w:numPr>
           <w:ilvl w:val="1"/>
-          <w:numId w:val="46"/>
+          <w:numId w:val="21"/>
         </w:numPr>
         <w:rPr>
           <w:rFonts w:cstheme="minorHAnsi"/>
@@ -1767,7 +1767,7 @@
         <w:pStyle w:val="ListParagraph"/>
         <w:numPr>
           <w:ilvl w:val="1"/>
-          <w:numId w:val="46"/>
+          <w:numId w:val="21"/>
         </w:numPr>
         <w:rPr>
           <w:rFonts w:cstheme="minorHAnsi"/>
@@ -1794,7 +1794,7 @@
         <w:pStyle w:val="ListParagraph"/>
         <w:numPr>
           <w:ilvl w:val="2"/>
-          <w:numId w:val="46"/>
+          <w:numId w:val="21"/>
         </w:numPr>
         <w:rPr>
           <w:rFonts w:cstheme="minorHAnsi"/>
@@ -1814,7 +1814,7 @@
         <w:pStyle w:val="ListParagraph"/>
         <w:numPr>
           <w:ilvl w:val="0"/>
-          <w:numId w:val="46"/>
+          <w:numId w:val="21"/>
         </w:numPr>
         <w:rPr>
           <w:rFonts w:cstheme="minorHAnsi"/>
@@ -1840,7 +1840,7 @@
         <w:pStyle w:val="ListParagraph"/>
         <w:numPr>
           <w:ilvl w:val="1"/>
-          <w:numId w:val="46"/>
+          <w:numId w:val="21"/>
         </w:numPr>
         <w:rPr>
           <w:rFonts w:cstheme="minorHAnsi"/>
@@ -1860,7 +1860,7 @@
         <w:pStyle w:val="ListParagraph"/>
         <w:numPr>
           <w:ilvl w:val="2"/>
-          <w:numId w:val="46"/>
+          <w:numId w:val="21"/>
         </w:numPr>
         <w:rPr>
           <w:rFonts w:cstheme="minorHAnsi"/>
@@ -1880,7 +1880,7 @@
         <w:pStyle w:val="ListParagraph"/>
         <w:numPr>
           <w:ilvl w:val="1"/>
-          <w:numId w:val="46"/>
+          <w:numId w:val="21"/>
         </w:numPr>
         <w:rPr>
           <w:rFonts w:cstheme="minorHAnsi"/>
@@ -1900,7 +1900,7 @@
         <w:pStyle w:val="ListParagraph"/>
         <w:numPr>
           <w:ilvl w:val="0"/>
-          <w:numId w:val="46"/>
+          <w:numId w:val="21"/>
         </w:numPr>
         <w:rPr>
           <w:rFonts w:cstheme="minorHAnsi"/>
@@ -1918,7 +1918,6 @@
           <w:u w:val="single"/>
           <w:lang w:val="en-SG"/>
         </w:rPr>
-        <w:lastRenderedPageBreak/>
         <w:t>View Specific Parking</w:t>
       </w:r>
     </w:p>
@@ -1927,7 +1926,7 @@
         <w:pStyle w:val="ListParagraph"/>
         <w:numPr>
           <w:ilvl w:val="1"/>
-          <w:numId w:val="46"/>
+          <w:numId w:val="21"/>
         </w:numPr>
         <w:rPr>
           <w:rFonts w:cstheme="minorHAnsi"/>
@@ -1939,6 +1938,7 @@
           <w:rFonts w:cstheme="minorHAnsi"/>
           <w:lang w:val="en-SG"/>
         </w:rPr>
+        <w:lastRenderedPageBreak/>
         <w:t>System must display the number of available lots and total number of lots at parking space specified</w:t>
       </w:r>
     </w:p>
@@ -1947,7 +1947,7 @@
         <w:pStyle w:val="ListParagraph"/>
         <w:numPr>
           <w:ilvl w:val="0"/>
-          <w:numId w:val="46"/>
+          <w:numId w:val="21"/>
         </w:numPr>
         <w:rPr>
           <w:rFonts w:cstheme="minorHAnsi"/>
@@ -1973,7 +1973,7 @@
         <w:pStyle w:val="ListParagraph"/>
         <w:numPr>
           <w:ilvl w:val="1"/>
-          <w:numId w:val="46"/>
+          <w:numId w:val="21"/>
         </w:numPr>
         <w:rPr>
           <w:rFonts w:cstheme="minorHAnsi"/>
@@ -1993,7 +1993,7 @@
         <w:pStyle w:val="ListParagraph"/>
         <w:numPr>
           <w:ilvl w:val="2"/>
-          <w:numId w:val="46"/>
+          <w:numId w:val="21"/>
         </w:numPr>
         <w:rPr>
           <w:rFonts w:cstheme="minorHAnsi"/>
@@ -2013,7 +2013,7 @@
         <w:pStyle w:val="ListParagraph"/>
         <w:numPr>
           <w:ilvl w:val="0"/>
-          <w:numId w:val="46"/>
+          <w:numId w:val="21"/>
         </w:numPr>
         <w:rPr>
           <w:rFonts w:cstheme="minorHAnsi"/>
@@ -2036,7 +2036,7 @@
         <w:pStyle w:val="ListParagraph"/>
         <w:numPr>
           <w:ilvl w:val="0"/>
-          <w:numId w:val="14"/>
+          <w:numId w:val="4"/>
         </w:numPr>
         <w:rPr>
           <w:rFonts w:cstheme="minorHAnsi"/>
@@ -2050,7 +2050,7 @@
         <w:pStyle w:val="ListParagraph"/>
         <w:numPr>
           <w:ilvl w:val="0"/>
-          <w:numId w:val="14"/>
+          <w:numId w:val="4"/>
         </w:numPr>
         <w:rPr>
           <w:rFonts w:cstheme="minorHAnsi"/>
@@ -2064,7 +2064,7 @@
         <w:pStyle w:val="ListParagraph"/>
         <w:numPr>
           <w:ilvl w:val="1"/>
-          <w:numId w:val="46"/>
+          <w:numId w:val="21"/>
         </w:numPr>
         <w:rPr>
           <w:rFonts w:cstheme="minorHAnsi"/>
@@ -2084,7 +2084,7 @@
         <w:pStyle w:val="ListParagraph"/>
         <w:numPr>
           <w:ilvl w:val="1"/>
-          <w:numId w:val="46"/>
+          <w:numId w:val="21"/>
         </w:numPr>
         <w:rPr>
           <w:rFonts w:cstheme="minorHAnsi"/>
@@ -2104,7 +2104,7 @@
         <w:pStyle w:val="ListParagraph"/>
         <w:numPr>
           <w:ilvl w:val="1"/>
-          <w:numId w:val="46"/>
+          <w:numId w:val="21"/>
         </w:numPr>
         <w:rPr>
           <w:rFonts w:cstheme="minorHAnsi"/>
@@ -2124,7 +2124,7 @@
         <w:pStyle w:val="ListParagraph"/>
         <w:numPr>
           <w:ilvl w:val="1"/>
-          <w:numId w:val="46"/>
+          <w:numId w:val="21"/>
         </w:numPr>
         <w:rPr>
           <w:rFonts w:cstheme="minorHAnsi"/>
@@ -2144,7 +2144,7 @@
         <w:pStyle w:val="ListParagraph"/>
         <w:numPr>
           <w:ilvl w:val="1"/>
-          <w:numId w:val="46"/>
+          <w:numId w:val="21"/>
         </w:numPr>
         <w:rPr>
           <w:rFonts w:cstheme="minorHAnsi"/>
@@ -2708,7 +2708,7 @@
               <w:pStyle w:val="ListParagraph"/>
               <w:numPr>
                 <w:ilvl w:val="0"/>
-                <w:numId w:val="34"/>
+                <w:numId w:val="9"/>
               </w:numPr>
             </w:pPr>
             <w:r>
@@ -2720,7 +2720,7 @@
               <w:pStyle w:val="ListParagraph"/>
               <w:numPr>
                 <w:ilvl w:val="0"/>
-                <w:numId w:val="34"/>
+                <w:numId w:val="9"/>
               </w:numPr>
             </w:pPr>
             <w:r>
@@ -2732,7 +2732,7 @@
               <w:pStyle w:val="ListParagraph"/>
               <w:numPr>
                 <w:ilvl w:val="0"/>
-                <w:numId w:val="34"/>
+                <w:numId w:val="9"/>
               </w:numPr>
             </w:pPr>
             <w:r>
@@ -2744,7 +2744,7 @@
               <w:pStyle w:val="ListParagraph"/>
               <w:numPr>
                 <w:ilvl w:val="0"/>
-                <w:numId w:val="34"/>
+                <w:numId w:val="9"/>
               </w:numPr>
             </w:pPr>
             <w:r>
@@ -2756,7 +2756,7 @@
               <w:pStyle w:val="ListParagraph"/>
               <w:numPr>
                 <w:ilvl w:val="0"/>
-                <w:numId w:val="34"/>
+                <w:numId w:val="9"/>
               </w:numPr>
             </w:pPr>
             <w:r>
@@ -2768,7 +2768,7 @@
               <w:pStyle w:val="ListParagraph"/>
               <w:numPr>
                 <w:ilvl w:val="0"/>
-                <w:numId w:val="34"/>
+                <w:numId w:val="9"/>
               </w:numPr>
             </w:pPr>
             <w:r>
@@ -2780,7 +2780,7 @@
               <w:pStyle w:val="ListParagraph"/>
               <w:numPr>
                 <w:ilvl w:val="0"/>
-                <w:numId w:val="34"/>
+                <w:numId w:val="9"/>
               </w:numPr>
             </w:pPr>
             <w:r>
@@ -2833,7 +2833,7 @@
               <w:pStyle w:val="ListParagraph"/>
               <w:numPr>
                 <w:ilvl w:val="0"/>
-                <w:numId w:val="35"/>
+                <w:numId w:val="10"/>
               </w:numPr>
             </w:pPr>
             <w:r>
@@ -2845,7 +2845,7 @@
               <w:pStyle w:val="ListParagraph"/>
               <w:numPr>
                 <w:ilvl w:val="0"/>
-                <w:numId w:val="35"/>
+                <w:numId w:val="10"/>
               </w:numPr>
             </w:pPr>
             <w:r>
@@ -2874,7 +2874,7 @@
               <w:pStyle w:val="ListParagraph"/>
               <w:numPr>
                 <w:ilvl w:val="0"/>
-                <w:numId w:val="36"/>
+                <w:numId w:val="11"/>
               </w:numPr>
             </w:pPr>
             <w:r>
@@ -2886,7 +2886,7 @@
               <w:pStyle w:val="ListParagraph"/>
               <w:numPr>
                 <w:ilvl w:val="0"/>
-                <w:numId w:val="36"/>
+                <w:numId w:val="11"/>
               </w:numPr>
             </w:pPr>
             <w:r>
@@ -2909,7 +2909,7 @@
               <w:pStyle w:val="ListParagraph"/>
               <w:numPr>
                 <w:ilvl w:val="0"/>
-                <w:numId w:val="37"/>
+                <w:numId w:val="12"/>
               </w:numPr>
             </w:pPr>
             <w:r>
@@ -2921,7 +2921,7 @@
               <w:pStyle w:val="ListParagraph"/>
               <w:numPr>
                 <w:ilvl w:val="0"/>
-                <w:numId w:val="37"/>
+                <w:numId w:val="12"/>
               </w:numPr>
             </w:pPr>
             <w:r>
@@ -3653,7 +3653,7 @@
               <w:pStyle w:val="ListParagraph"/>
               <w:numPr>
                 <w:ilvl w:val="0"/>
-                <w:numId w:val="38"/>
+                <w:numId w:val="13"/>
               </w:numPr>
             </w:pPr>
             <w:r>
@@ -3665,7 +3665,7 @@
               <w:pStyle w:val="ListParagraph"/>
               <w:numPr>
                 <w:ilvl w:val="0"/>
-                <w:numId w:val="38"/>
+                <w:numId w:val="13"/>
               </w:numPr>
             </w:pPr>
             <w:r>
@@ -3680,7 +3680,7 @@
               <w:pStyle w:val="ListParagraph"/>
               <w:numPr>
                 <w:ilvl w:val="0"/>
-                <w:numId w:val="38"/>
+                <w:numId w:val="13"/>
               </w:numPr>
             </w:pPr>
             <w:r>
@@ -3733,7 +3733,7 @@
               <w:pStyle w:val="ListParagraph"/>
               <w:numPr>
                 <w:ilvl w:val="0"/>
-                <w:numId w:val="39"/>
+                <w:numId w:val="14"/>
               </w:numPr>
             </w:pPr>
             <w:r>
@@ -3745,7 +3745,7 @@
               <w:pStyle w:val="ListParagraph"/>
               <w:numPr>
                 <w:ilvl w:val="0"/>
-                <w:numId w:val="39"/>
+                <w:numId w:val="14"/>
               </w:numPr>
             </w:pPr>
             <w:r>
@@ -3757,7 +3757,7 @@
               <w:pStyle w:val="ListParagraph"/>
               <w:numPr>
                 <w:ilvl w:val="0"/>
-                <w:numId w:val="39"/>
+                <w:numId w:val="14"/>
               </w:numPr>
             </w:pPr>
             <w:r>
@@ -3769,7 +3769,7 @@
               <w:pStyle w:val="ListParagraph"/>
               <w:numPr>
                 <w:ilvl w:val="0"/>
-                <w:numId w:val="39"/>
+                <w:numId w:val="14"/>
               </w:numPr>
             </w:pPr>
             <w:r>
@@ -3781,7 +3781,7 @@
               <w:pStyle w:val="ListParagraph"/>
               <w:numPr>
                 <w:ilvl w:val="0"/>
-                <w:numId w:val="39"/>
+                <w:numId w:val="14"/>
               </w:numPr>
             </w:pPr>
             <w:r>
@@ -4525,7 +4525,7 @@
               <w:pStyle w:val="ListParagraph"/>
               <w:numPr>
                 <w:ilvl w:val="0"/>
-                <w:numId w:val="40"/>
+                <w:numId w:val="15"/>
               </w:numPr>
             </w:pPr>
             <w:r>
@@ -4540,7 +4540,7 @@
               <w:pStyle w:val="ListParagraph"/>
               <w:numPr>
                 <w:ilvl w:val="0"/>
-                <w:numId w:val="40"/>
+                <w:numId w:val="15"/>
               </w:numPr>
             </w:pPr>
             <w:r>
@@ -4552,7 +4552,7 @@
               <w:pStyle w:val="ListParagraph"/>
               <w:numPr>
                 <w:ilvl w:val="0"/>
-                <w:numId w:val="40"/>
+                <w:numId w:val="15"/>
               </w:numPr>
             </w:pPr>
             <w:r>
@@ -4564,7 +4564,7 @@
               <w:pStyle w:val="ListParagraph"/>
               <w:numPr>
                 <w:ilvl w:val="0"/>
-                <w:numId w:val="40"/>
+                <w:numId w:val="15"/>
               </w:numPr>
             </w:pPr>
             <w:r>
@@ -4617,7 +4617,7 @@
               <w:pStyle w:val="ListParagraph"/>
               <w:numPr>
                 <w:ilvl w:val="0"/>
-                <w:numId w:val="41"/>
+                <w:numId w:val="16"/>
               </w:numPr>
             </w:pPr>
             <w:r>
@@ -4629,7 +4629,7 @@
               <w:pStyle w:val="ListParagraph"/>
               <w:numPr>
                 <w:ilvl w:val="0"/>
-                <w:numId w:val="41"/>
+                <w:numId w:val="16"/>
               </w:numPr>
             </w:pPr>
             <w:r>
@@ -5365,7 +5365,7 @@
               <w:pStyle w:val="ListParagraph"/>
               <w:numPr>
                 <w:ilvl w:val="0"/>
-                <w:numId w:val="42"/>
+                <w:numId w:val="17"/>
               </w:numPr>
             </w:pPr>
             <w:r>
@@ -5377,7 +5377,7 @@
               <w:pStyle w:val="ListParagraph"/>
               <w:numPr>
                 <w:ilvl w:val="0"/>
-                <w:numId w:val="42"/>
+                <w:numId w:val="17"/>
               </w:numPr>
             </w:pPr>
             <w:r>
@@ -5430,7 +5430,7 @@
               <w:pStyle w:val="ListParagraph"/>
               <w:numPr>
                 <w:ilvl w:val="0"/>
-                <w:numId w:val="43"/>
+                <w:numId w:val="18"/>
               </w:numPr>
             </w:pPr>
             <w:r>
@@ -5442,7 +5442,7 @@
               <w:pStyle w:val="ListParagraph"/>
               <w:numPr>
                 <w:ilvl w:val="0"/>
-                <w:numId w:val="43"/>
+                <w:numId w:val="18"/>
               </w:numPr>
             </w:pPr>
             <w:r>
@@ -6163,7 +6163,7 @@
               <w:pStyle w:val="ListParagraph"/>
               <w:numPr>
                 <w:ilvl w:val="0"/>
-                <w:numId w:val="44"/>
+                <w:numId w:val="19"/>
               </w:numPr>
             </w:pPr>
             <w:r>
@@ -6175,7 +6175,7 @@
               <w:pStyle w:val="ListParagraph"/>
               <w:numPr>
                 <w:ilvl w:val="0"/>
-                <w:numId w:val="44"/>
+                <w:numId w:val="19"/>
               </w:numPr>
             </w:pPr>
             <w:r>
@@ -6187,7 +6187,7 @@
               <w:pStyle w:val="ListParagraph"/>
               <w:numPr>
                 <w:ilvl w:val="0"/>
-                <w:numId w:val="44"/>
+                <w:numId w:val="19"/>
               </w:numPr>
             </w:pPr>
             <w:r>
@@ -6948,7 +6948,7 @@
               <w:pStyle w:val="ListParagraph"/>
               <w:numPr>
                 <w:ilvl w:val="0"/>
-                <w:numId w:val="45"/>
+                <w:numId w:val="20"/>
               </w:numPr>
             </w:pPr>
             <w:r>
@@ -6960,7 +6960,7 @@
               <w:pStyle w:val="ListParagraph"/>
               <w:numPr>
                 <w:ilvl w:val="0"/>
-                <w:numId w:val="45"/>
+                <w:numId w:val="20"/>
               </w:numPr>
             </w:pPr>
             <w:r>
@@ -7732,7 +7732,7 @@
               <w:pStyle w:val="ListParagraph"/>
               <w:numPr>
                 <w:ilvl w:val="0"/>
-                <w:numId w:val="47"/>
+                <w:numId w:val="22"/>
               </w:numPr>
             </w:pPr>
             <w:r>
@@ -7747,7 +7747,7 @@
               <w:pStyle w:val="ListParagraph"/>
               <w:numPr>
                 <w:ilvl w:val="0"/>
-                <w:numId w:val="47"/>
+                <w:numId w:val="22"/>
               </w:numPr>
             </w:pPr>
             <w:r>
@@ -7759,7 +7759,7 @@
               <w:pStyle w:val="ListParagraph"/>
               <w:numPr>
                 <w:ilvl w:val="0"/>
-                <w:numId w:val="47"/>
+                <w:numId w:val="22"/>
               </w:numPr>
             </w:pPr>
             <w:r>
@@ -7809,7 +7809,7 @@
               <w:pStyle w:val="ListParagraph"/>
               <w:numPr>
                 <w:ilvl w:val="0"/>
-                <w:numId w:val="48"/>
+                <w:numId w:val="23"/>
               </w:numPr>
             </w:pPr>
             <w:r>
@@ -7821,7 +7821,7 @@
               <w:pStyle w:val="ListParagraph"/>
               <w:numPr>
                 <w:ilvl w:val="0"/>
-                <w:numId w:val="48"/>
+                <w:numId w:val="23"/>
               </w:numPr>
             </w:pPr>
             <w:r>
@@ -8331,6 +8331,9 @@
             <w:r>
               <w:t>User, Account System</w:t>
             </w:r>
+            <w:r>
+              <w:t>, E-mail System</w:t>
+            </w:r>
           </w:p>
         </w:tc>
       </w:tr>
@@ -8552,7 +8555,7 @@
               <w:pStyle w:val="ListParagraph"/>
               <w:numPr>
                 <w:ilvl w:val="0"/>
-                <w:numId w:val="49"/>
+                <w:numId w:val="24"/>
               </w:numPr>
             </w:pPr>
             <w:r>
@@ -8564,7 +8567,7 @@
               <w:pStyle w:val="ListParagraph"/>
               <w:numPr>
                 <w:ilvl w:val="0"/>
-                <w:numId w:val="49"/>
+                <w:numId w:val="24"/>
               </w:numPr>
             </w:pPr>
             <w:r>
@@ -8576,7 +8579,7 @@
               <w:pStyle w:val="ListParagraph"/>
               <w:numPr>
                 <w:ilvl w:val="0"/>
-                <w:numId w:val="49"/>
+                <w:numId w:val="24"/>
               </w:numPr>
             </w:pPr>
             <w:r>
@@ -8588,7 +8591,7 @@
               <w:pStyle w:val="ListParagraph"/>
               <w:numPr>
                 <w:ilvl w:val="0"/>
-                <w:numId w:val="49"/>
+                <w:numId w:val="24"/>
               </w:numPr>
             </w:pPr>
             <w:r>
@@ -8600,7 +8603,7 @@
               <w:pStyle w:val="ListParagraph"/>
               <w:numPr>
                 <w:ilvl w:val="0"/>
-                <w:numId w:val="49"/>
+                <w:numId w:val="24"/>
               </w:numPr>
             </w:pPr>
             <w:r>
@@ -8650,7 +8653,7 @@
               <w:pStyle w:val="ListParagraph"/>
               <w:numPr>
                 <w:ilvl w:val="0"/>
-                <w:numId w:val="50"/>
+                <w:numId w:val="25"/>
               </w:numPr>
             </w:pPr>
             <w:r>
@@ -8662,7 +8665,7 @@
               <w:pStyle w:val="ListParagraph"/>
               <w:numPr>
                 <w:ilvl w:val="0"/>
-                <w:numId w:val="50"/>
+                <w:numId w:val="25"/>
               </w:numPr>
             </w:pPr>
             <w:r>
@@ -8675,10 +8678,94 @@
             </w:r>
           </w:p>
           <w:p>
+            <w:pPr>
+              <w:pStyle w:val="ListParagraph"/>
+              <w:numPr>
+                <w:ilvl w:val="0"/>
+                <w:numId w:val="26"/>
+              </w:numPr>
+            </w:pPr>
+            <w:r>
+              <w:t>User selects “Change Password”</w:t>
+            </w:r>
+          </w:p>
+          <w:p>
+            <w:pPr>
+              <w:pStyle w:val="ListParagraph"/>
+              <w:numPr>
+                <w:ilvl w:val="0"/>
+                <w:numId w:val="26"/>
+              </w:numPr>
+            </w:pPr>
+            <w:r>
+              <w:t xml:space="preserve">User inputs current password </w:t>
+            </w:r>
+          </w:p>
+          <w:p>
+            <w:pPr>
+              <w:pStyle w:val="ListParagraph"/>
+              <w:numPr>
+                <w:ilvl w:val="0"/>
+                <w:numId w:val="26"/>
+              </w:numPr>
+            </w:pPr>
+            <w:r>
+              <w:t>User inputs new password, which is 8 characters or longer</w:t>
+            </w:r>
+          </w:p>
+          <w:p>
+            <w:pPr>
+              <w:pStyle w:val="ListParagraph"/>
+              <w:numPr>
+                <w:ilvl w:val="0"/>
+                <w:numId w:val="26"/>
+              </w:numPr>
+            </w:pPr>
+            <w:r>
+              <w:t>E-mail System sends e-mail to User to inform them of password change</w:t>
+            </w:r>
+          </w:p>
+          <w:p>
             <w:r>
               <w:t>AF 5) : User wants to change e-mail</w:t>
             </w:r>
           </w:p>
+          <w:p>
+            <w:pPr>
+              <w:pStyle w:val="ListParagraph"/>
+              <w:numPr>
+                <w:ilvl w:val="0"/>
+                <w:numId w:val="27"/>
+              </w:numPr>
+            </w:pPr>
+            <w:r>
+              <w:t>User selects “Change E-mail”</w:t>
+            </w:r>
+          </w:p>
+          <w:p>
+            <w:pPr>
+              <w:pStyle w:val="ListParagraph"/>
+              <w:numPr>
+                <w:ilvl w:val="0"/>
+                <w:numId w:val="27"/>
+              </w:numPr>
+            </w:pPr>
+            <w:r>
+              <w:t>User inputs new E-mail</w:t>
+            </w:r>
+          </w:p>
+          <w:p>
+            <w:pPr>
+              <w:pStyle w:val="ListParagraph"/>
+              <w:numPr>
+                <w:ilvl w:val="0"/>
+                <w:numId w:val="27"/>
+              </w:numPr>
+            </w:pPr>
+            <w:r>
+              <w:t>E-mail System sends e-mail to User’s new e-mail to confirm the change</w:t>
+            </w:r>
+          </w:p>
         </w:tc>
       </w:tr>
       <w:tr>
@@ -8766,6 +8853,7 @@
               <w:jc w:val="right"/>
             </w:pPr>
             <w:r>
+              <w:lastRenderedPageBreak/>
               <w:t>Special Requirements:</w:t>
             </w:r>
           </w:p>
@@ -13335,119 +13423,6 @@
     </w:lvl>
   </w:abstractNum>
   <w:abstractNum w:abstractNumId="1" w15:restartNumberingAfterBreak="0">
-    <w:nsid w:val="035C135D"/>
-    <w:multiLevelType w:val="multilevel"/>
-    <w:tmpl w:val="36606252"/>
-    <w:lvl w:ilvl="0">
-      <w:start w:val="11"/>
-      <w:numFmt w:val="decimal"/>
-      <w:lvlText w:val="%1"/>
-      <w:lvlJc w:val="left"/>
-      <w:pPr>
-        <w:ind w:left="375" w:hanging="375"/>
-      </w:pPr>
-      <w:rPr>
-        <w:rFonts w:hint="default"/>
-      </w:rPr>
-    </w:lvl>
-    <w:lvl w:ilvl="1">
-      <w:start w:val="1"/>
-      <w:numFmt w:val="decimal"/>
-      <w:lvlText w:val="%1.%2"/>
-      <w:lvlJc w:val="left"/>
-      <w:pPr>
-        <w:ind w:left="1455" w:hanging="375"/>
-      </w:pPr>
-      <w:rPr>
-        <w:rFonts w:hint="default"/>
-      </w:rPr>
-    </w:lvl>
-    <w:lvl w:ilvl="2">
-      <w:start w:val="1"/>
-      <w:numFmt w:val="decimal"/>
-      <w:lvlText w:val="%1.%2.%3"/>
-      <w:lvlJc w:val="left"/>
-      <w:pPr>
-        <w:ind w:left="2880" w:hanging="720"/>
-      </w:pPr>
-      <w:rPr>
-        <w:rFonts w:hint="default"/>
-      </w:rPr>
-    </w:lvl>
-    <w:lvl w:ilvl="3">
-      <w:start w:val="1"/>
-      <w:numFmt w:val="decimal"/>
-      <w:lvlText w:val="%1.%2.%3.%4"/>
-      <w:lvlJc w:val="left"/>
-      <w:pPr>
-        <w:ind w:left="3960" w:hanging="720"/>
-      </w:pPr>
-      <w:rPr>
-        <w:rFonts w:hint="default"/>
-      </w:rPr>
-    </w:lvl>
-    <w:lvl w:ilvl="4">
-      <w:start w:val="1"/>
-      <w:numFmt w:val="decimal"/>
-      <w:lvlText w:val="%1.%2.%3.%4.%5"/>
-      <w:lvlJc w:val="left"/>
-      <w:pPr>
-        <w:ind w:left="5400" w:hanging="1080"/>
-      </w:pPr>
-      <w:rPr>
-        <w:rFonts w:hint="default"/>
-      </w:rPr>
-    </w:lvl>
-    <w:lvl w:ilvl="5">
-      <w:start w:val="1"/>
-      <w:numFmt w:val="decimal"/>
-      <w:lvlText w:val="%1.%2.%3.%4.%5.%6"/>
-      <w:lvlJc w:val="left"/>
-      <w:pPr>
-        <w:ind w:left="6480" w:hanging="1080"/>
-      </w:pPr>
-      <w:rPr>
-        <w:rFonts w:hint="default"/>
-      </w:rPr>
-    </w:lvl>
-    <w:lvl w:ilvl="6">
-      <w:start w:val="1"/>
-      <w:numFmt w:val="decimal"/>
-      <w:lvlText w:val="%1.%2.%3.%4.%5.%6.%7"/>
-      <w:lvlJc w:val="left"/>
-      <w:pPr>
-        <w:ind w:left="7920" w:hanging="1440"/>
-      </w:pPr>
-      <w:rPr>
-        <w:rFonts w:hint="default"/>
-      </w:rPr>
-    </w:lvl>
-    <w:lvl w:ilvl="7">
-      <w:start w:val="1"/>
-      <w:numFmt w:val="decimal"/>
-      <w:lvlText w:val="%1.%2.%3.%4.%5.%6.%7.%8"/>
-      <w:lvlJc w:val="left"/>
-      <w:pPr>
-        <w:ind w:left="9000" w:hanging="1440"/>
-      </w:pPr>
-      <w:rPr>
-        <w:rFonts w:hint="default"/>
-      </w:rPr>
-    </w:lvl>
-    <w:lvl w:ilvl="8">
-      <w:start w:val="1"/>
-      <w:numFmt w:val="decimal"/>
-      <w:lvlText w:val="%1.%2.%3.%4.%5.%6.%7.%8.%9"/>
-      <w:lvlJc w:val="left"/>
-      <w:pPr>
-        <w:ind w:left="10080" w:hanging="1440"/>
-      </w:pPr>
-      <w:rPr>
-        <w:rFonts w:hint="default"/>
-      </w:rPr>
-    </w:lvl>
-  </w:abstractNum>
-  <w:abstractNum w:abstractNumId="2" w15:restartNumberingAfterBreak="0">
     <w:nsid w:val="1144008A"/>
     <w:multiLevelType w:val="hybridMultilevel"/>
     <w:tmpl w:val="D1F2C9A4"/>
@@ -13536,7 +13511,7 @@
       </w:pPr>
     </w:lvl>
   </w:abstractNum>
-  <w:abstractNum w:abstractNumId="3" w15:restartNumberingAfterBreak="0">
+  <w:abstractNum w:abstractNumId="2" w15:restartNumberingAfterBreak="0">
     <w:nsid w:val="118D1072"/>
     <w:multiLevelType w:val="multilevel"/>
     <w:tmpl w:val="181E8E2C"/>
@@ -13653,7 +13628,7 @@
       </w:rPr>
     </w:lvl>
   </w:abstractNum>
-  <w:abstractNum w:abstractNumId="4" w15:restartNumberingAfterBreak="0">
+  <w:abstractNum w:abstractNumId="3" w15:restartNumberingAfterBreak="0">
     <w:nsid w:val="12962D88"/>
     <w:multiLevelType w:val="multilevel"/>
     <w:tmpl w:val="E020AE8E"/>
@@ -13784,7 +13759,7 @@
       </w:rPr>
     </w:lvl>
   </w:abstractNum>
-  <w:abstractNum w:abstractNumId="5" w15:restartNumberingAfterBreak="0">
+  <w:abstractNum w:abstractNumId="4" w15:restartNumberingAfterBreak="0">
     <w:nsid w:val="15A51F02"/>
     <w:multiLevelType w:val="multilevel"/>
     <w:tmpl w:val="F6640454"/>
@@ -13897,6 +13872,95 @@
       </w:rPr>
     </w:lvl>
   </w:abstractNum>
+  <w:abstractNum w:abstractNumId="5" w15:restartNumberingAfterBreak="0">
+    <w:nsid w:val="197E32BB"/>
+    <w:multiLevelType w:val="hybridMultilevel"/>
+    <w:tmpl w:val="F41C9B4C"/>
+    <w:lvl w:ilvl="0" w:tplc="4809000F">
+      <w:start w:val="1"/>
+      <w:numFmt w:val="decimal"/>
+      <w:lvlText w:val="%1."/>
+      <w:lvlJc w:val="left"/>
+      <w:pPr>
+        <w:ind w:left="720" w:hanging="360"/>
+      </w:pPr>
+      <w:rPr>
+        <w:rFonts w:hint="default"/>
+      </w:rPr>
+    </w:lvl>
+    <w:lvl w:ilvl="1" w:tplc="48090019" w:tentative="1">
+      <w:start w:val="1"/>
+      <w:numFmt w:val="lowerLetter"/>
+      <w:lvlText w:val="%2."/>
+      <w:lvlJc w:val="left"/>
+      <w:pPr>
+        <w:ind w:left="1440" w:hanging="360"/>
+      </w:pPr>
+    </w:lvl>
+    <w:lvl w:ilvl="2" w:tplc="4809001B" w:tentative="1">
+      <w:start w:val="1"/>
+      <w:numFmt w:val="lowerRoman"/>
+      <w:lvlText w:val="%3."/>
+      <w:lvlJc w:val="right"/>
+      <w:pPr>
+        <w:ind w:left="2160" w:hanging="180"/>
+      </w:pPr>
+    </w:lvl>
+    <w:lvl w:ilvl="3" w:tplc="4809000F" w:tentative="1">
+      <w:start w:val="1"/>
+      <w:numFmt w:val="decimal"/>
+      <w:lvlText w:val="%4."/>
+      <w:lvlJc w:val="left"/>
+      <w:pPr>
+        <w:ind w:left="2880" w:hanging="360"/>
+      </w:pPr>
+    </w:lvl>
+    <w:lvl w:ilvl="4" w:tplc="48090019" w:tentative="1">
+      <w:start w:val="1"/>
+      <w:numFmt w:val="lowerLetter"/>
+      <w:lvlText w:val="%5."/>
+      <w:lvlJc w:val="left"/>
+      <w:pPr>
+        <w:ind w:left="3600" w:hanging="360"/>
+      </w:pPr>
+    </w:lvl>
+    <w:lvl w:ilvl="5" w:tplc="4809001B" w:tentative="1">
+      <w:start w:val="1"/>
+      <w:numFmt w:val="lowerRoman"/>
+      <w:lvlText w:val="%6."/>
+      <w:lvlJc w:val="right"/>
+      <w:pPr>
+        <w:ind w:left="4320" w:hanging="180"/>
+      </w:pPr>
+    </w:lvl>
+    <w:lvl w:ilvl="6" w:tplc="4809000F" w:tentative="1">
+      <w:start w:val="1"/>
+      <w:numFmt w:val="decimal"/>
+      <w:lvlText w:val="%7."/>
+      <w:lvlJc w:val="left"/>
+      <w:pPr>
+        <w:ind w:left="5040" w:hanging="360"/>
+      </w:pPr>
+    </w:lvl>
+    <w:lvl w:ilvl="7" w:tplc="48090019" w:tentative="1">
+      <w:start w:val="1"/>
+      <w:numFmt w:val="lowerLetter"/>
+      <w:lvlText w:val="%8."/>
+      <w:lvlJc w:val="left"/>
+      <w:pPr>
+        <w:ind w:left="5760" w:hanging="360"/>
+      </w:pPr>
+    </w:lvl>
+    <w:lvl w:ilvl="8" w:tplc="4809001B" w:tentative="1">
+      <w:start w:val="1"/>
+      <w:numFmt w:val="lowerRoman"/>
+      <w:lvlText w:val="%9."/>
+      <w:lvlJc w:val="right"/>
+      <w:pPr>
+        <w:ind w:left="6480" w:hanging="180"/>
+      </w:pPr>
+    </w:lvl>
+  </w:abstractNum>
   <w:abstractNum w:abstractNumId="6" w15:restartNumberingAfterBreak="0">
     <w:nsid w:val="1BC50914"/>
     <w:multiLevelType w:val="hybridMultilevel"/>
@@ -13987,119 +14051,6 @@
     </w:lvl>
   </w:abstractNum>
   <w:abstractNum w:abstractNumId="7" w15:restartNumberingAfterBreak="0">
-    <w:nsid w:val="20E7667B"/>
-    <w:multiLevelType w:val="multilevel"/>
-    <w:tmpl w:val="A9C22BB4"/>
-    <w:lvl w:ilvl="0">
-      <w:start w:val="4"/>
-      <w:numFmt w:val="decimal"/>
-      <w:lvlText w:val="%1"/>
-      <w:lvlJc w:val="left"/>
-      <w:pPr>
-        <w:ind w:left="360" w:hanging="360"/>
-      </w:pPr>
-      <w:rPr>
-        <w:rFonts w:hint="default"/>
-      </w:rPr>
-    </w:lvl>
-    <w:lvl w:ilvl="1">
-      <w:start w:val="1"/>
-      <w:numFmt w:val="decimal"/>
-      <w:lvlText w:val="%1.%2"/>
-      <w:lvlJc w:val="left"/>
-      <w:pPr>
-        <w:ind w:left="1440" w:hanging="360"/>
-      </w:pPr>
-      <w:rPr>
-        <w:rFonts w:hint="default"/>
-      </w:rPr>
-    </w:lvl>
-    <w:lvl w:ilvl="2">
-      <w:start w:val="1"/>
-      <w:numFmt w:val="decimal"/>
-      <w:lvlText w:val="%1.%2.%3"/>
-      <w:lvlJc w:val="left"/>
-      <w:pPr>
-        <w:ind w:left="2880" w:hanging="720"/>
-      </w:pPr>
-      <w:rPr>
-        <w:rFonts w:hint="default"/>
-      </w:rPr>
-    </w:lvl>
-    <w:lvl w:ilvl="3">
-      <w:start w:val="1"/>
-      <w:numFmt w:val="decimal"/>
-      <w:lvlText w:val="%1.%2.%3.%4"/>
-      <w:lvlJc w:val="left"/>
-      <w:pPr>
-        <w:ind w:left="3960" w:hanging="720"/>
-      </w:pPr>
-      <w:rPr>
-        <w:rFonts w:hint="default"/>
-      </w:rPr>
-    </w:lvl>
-    <w:lvl w:ilvl="4">
-      <w:start w:val="1"/>
-      <w:numFmt w:val="decimal"/>
-      <w:lvlText w:val="%1.%2.%3.%4.%5"/>
-      <w:lvlJc w:val="left"/>
-      <w:pPr>
-        <w:ind w:left="5400" w:hanging="1080"/>
-      </w:pPr>
-      <w:rPr>
-        <w:rFonts w:hint="default"/>
-      </w:rPr>
-    </w:lvl>
-    <w:lvl w:ilvl="5">
-      <w:start w:val="1"/>
-      <w:numFmt w:val="decimal"/>
-      <w:lvlText w:val="%1.%2.%3.%4.%5.%6"/>
-      <w:lvlJc w:val="left"/>
-      <w:pPr>
-        <w:ind w:left="6480" w:hanging="1080"/>
-      </w:pPr>
-      <w:rPr>
-        <w:rFonts w:hint="default"/>
-      </w:rPr>
-    </w:lvl>
-    <w:lvl w:ilvl="6">
-      <w:start w:val="1"/>
-      <w:numFmt w:val="decimal"/>
-      <w:lvlText w:val="%1.%2.%3.%4.%5.%6.%7"/>
-      <w:lvlJc w:val="left"/>
-      <w:pPr>
-        <w:ind w:left="7920" w:hanging="1440"/>
-      </w:pPr>
-      <w:rPr>
-        <w:rFonts w:hint="default"/>
-      </w:rPr>
-    </w:lvl>
-    <w:lvl w:ilvl="7">
-      <w:start w:val="1"/>
-      <w:numFmt w:val="decimal"/>
-      <w:lvlText w:val="%1.%2.%3.%4.%5.%6.%7.%8"/>
-      <w:lvlJc w:val="left"/>
-      <w:pPr>
-        <w:ind w:left="9000" w:hanging="1440"/>
-      </w:pPr>
-      <w:rPr>
-        <w:rFonts w:hint="default"/>
-      </w:rPr>
-    </w:lvl>
-    <w:lvl w:ilvl="8">
-      <w:start w:val="1"/>
-      <w:numFmt w:val="decimal"/>
-      <w:lvlText w:val="%1.%2.%3.%4.%5.%6.%7.%8.%9"/>
-      <w:lvlJc w:val="left"/>
-      <w:pPr>
-        <w:ind w:left="10080" w:hanging="1440"/>
-      </w:pPr>
-      <w:rPr>
-        <w:rFonts w:hint="default"/>
-      </w:rPr>
-    </w:lvl>
-  </w:abstractNum>
-  <w:abstractNum w:abstractNumId="8" w15:restartNumberingAfterBreak="0">
     <w:nsid w:val="21CC4E1E"/>
     <w:multiLevelType w:val="hybridMultilevel"/>
     <w:tmpl w:val="A5B0F8F0"/>
@@ -14188,501 +14139,7 @@
       </w:pPr>
     </w:lvl>
   </w:abstractNum>
-  <w:abstractNum w:abstractNumId="9" w15:restartNumberingAfterBreak="0">
-    <w:nsid w:val="25C704C6"/>
-    <w:multiLevelType w:val="multilevel"/>
-    <w:tmpl w:val="ED4C320A"/>
-    <w:lvl w:ilvl="0">
-      <w:start w:val="6"/>
-      <w:numFmt w:val="decimal"/>
-      <w:lvlText w:val="%1"/>
-      <w:lvlJc w:val="left"/>
-      <w:pPr>
-        <w:ind w:left="360" w:hanging="360"/>
-      </w:pPr>
-      <w:rPr>
-        <w:rFonts w:hint="default"/>
-        <w:b w:val="0"/>
-        <w:bCs/>
-        <w:u w:val="none"/>
-      </w:rPr>
-    </w:lvl>
-    <w:lvl w:ilvl="1">
-      <w:start w:val="1"/>
-      <w:numFmt w:val="decimal"/>
-      <w:lvlText w:val="%1.%2"/>
-      <w:lvlJc w:val="left"/>
-      <w:pPr>
-        <w:ind w:left="1440" w:hanging="360"/>
-      </w:pPr>
-      <w:rPr>
-        <w:rFonts w:hint="default"/>
-        <w:b w:val="0"/>
-        <w:bCs/>
-        <w:u w:val="none"/>
-      </w:rPr>
-    </w:lvl>
-    <w:lvl w:ilvl="2">
-      <w:start w:val="1"/>
-      <w:numFmt w:val="decimal"/>
-      <w:lvlText w:val="%1.%2.%3"/>
-      <w:lvlJc w:val="left"/>
-      <w:pPr>
-        <w:ind w:left="2880" w:hanging="720"/>
-      </w:pPr>
-      <w:rPr>
-        <w:rFonts w:hint="default"/>
-        <w:b w:val="0"/>
-        <w:bCs/>
-        <w:u w:val="none"/>
-      </w:rPr>
-    </w:lvl>
-    <w:lvl w:ilvl="3">
-      <w:start w:val="1"/>
-      <w:numFmt w:val="decimal"/>
-      <w:lvlText w:val="%1.%2.%3.%4"/>
-      <w:lvlJc w:val="left"/>
-      <w:pPr>
-        <w:ind w:left="3960" w:hanging="720"/>
-      </w:pPr>
-      <w:rPr>
-        <w:rFonts w:hint="default"/>
-        <w:b w:val="0"/>
-        <w:bCs/>
-        <w:u w:val="none"/>
-      </w:rPr>
-    </w:lvl>
-    <w:lvl w:ilvl="4">
-      <w:start w:val="1"/>
-      <w:numFmt w:val="decimal"/>
-      <w:lvlText w:val="%1.%2.%3.%4.%5"/>
-      <w:lvlJc w:val="left"/>
-      <w:pPr>
-        <w:ind w:left="5400" w:hanging="1080"/>
-      </w:pPr>
-      <w:rPr>
-        <w:rFonts w:hint="default"/>
-        <w:b/>
-        <w:u w:val="single"/>
-      </w:rPr>
-    </w:lvl>
-    <w:lvl w:ilvl="5">
-      <w:start w:val="1"/>
-      <w:numFmt w:val="decimal"/>
-      <w:lvlText w:val="%1.%2.%3.%4.%5.%6"/>
-      <w:lvlJc w:val="left"/>
-      <w:pPr>
-        <w:ind w:left="6480" w:hanging="1080"/>
-      </w:pPr>
-      <w:rPr>
-        <w:rFonts w:hint="default"/>
-        <w:b/>
-        <w:u w:val="single"/>
-      </w:rPr>
-    </w:lvl>
-    <w:lvl w:ilvl="6">
-      <w:start w:val="1"/>
-      <w:numFmt w:val="decimal"/>
-      <w:lvlText w:val="%1.%2.%3.%4.%5.%6.%7"/>
-      <w:lvlJc w:val="left"/>
-      <w:pPr>
-        <w:ind w:left="7920" w:hanging="1440"/>
-      </w:pPr>
-      <w:rPr>
-        <w:rFonts w:hint="default"/>
-        <w:b/>
-        <w:u w:val="single"/>
-      </w:rPr>
-    </w:lvl>
-    <w:lvl w:ilvl="7">
-      <w:start w:val="1"/>
-      <w:numFmt w:val="decimal"/>
-      <w:lvlText w:val="%1.%2.%3.%4.%5.%6.%7.%8"/>
-      <w:lvlJc w:val="left"/>
-      <w:pPr>
-        <w:ind w:left="9000" w:hanging="1440"/>
-      </w:pPr>
-      <w:rPr>
-        <w:rFonts w:hint="default"/>
-        <w:b/>
-        <w:u w:val="single"/>
-      </w:rPr>
-    </w:lvl>
-    <w:lvl w:ilvl="8">
-      <w:start w:val="1"/>
-      <w:numFmt w:val="decimal"/>
-      <w:lvlText w:val="%1.%2.%3.%4.%5.%6.%7.%8.%9"/>
-      <w:lvlJc w:val="left"/>
-      <w:pPr>
-        <w:ind w:left="10080" w:hanging="1440"/>
-      </w:pPr>
-      <w:rPr>
-        <w:rFonts w:hint="default"/>
-        <w:b/>
-        <w:u w:val="single"/>
-      </w:rPr>
-    </w:lvl>
-  </w:abstractNum>
-  <w:abstractNum w:abstractNumId="10" w15:restartNumberingAfterBreak="0">
-    <w:nsid w:val="267D44BD"/>
-    <w:multiLevelType w:val="multilevel"/>
-    <w:tmpl w:val="952E887A"/>
-    <w:lvl w:ilvl="0">
-      <w:start w:val="8"/>
-      <w:numFmt w:val="decimal"/>
-      <w:lvlText w:val="%1"/>
-      <w:lvlJc w:val="left"/>
-      <w:pPr>
-        <w:ind w:left="360" w:hanging="360"/>
-      </w:pPr>
-      <w:rPr>
-        <w:rFonts w:hint="default"/>
-      </w:rPr>
-    </w:lvl>
-    <w:lvl w:ilvl="1">
-      <w:start w:val="1"/>
-      <w:numFmt w:val="decimal"/>
-      <w:lvlText w:val="%1.%2"/>
-      <w:lvlJc w:val="left"/>
-      <w:pPr>
-        <w:ind w:left="1440" w:hanging="360"/>
-      </w:pPr>
-      <w:rPr>
-        <w:rFonts w:hint="default"/>
-      </w:rPr>
-    </w:lvl>
-    <w:lvl w:ilvl="2">
-      <w:start w:val="1"/>
-      <w:numFmt w:val="decimal"/>
-      <w:lvlText w:val="%1.%2.%3"/>
-      <w:lvlJc w:val="left"/>
-      <w:pPr>
-        <w:ind w:left="2880" w:hanging="720"/>
-      </w:pPr>
-      <w:rPr>
-        <w:rFonts w:hint="default"/>
-      </w:rPr>
-    </w:lvl>
-    <w:lvl w:ilvl="3">
-      <w:start w:val="1"/>
-      <w:numFmt w:val="decimal"/>
-      <w:lvlText w:val="%1.%2.%3.%4"/>
-      <w:lvlJc w:val="left"/>
-      <w:pPr>
-        <w:ind w:left="3960" w:hanging="720"/>
-      </w:pPr>
-      <w:rPr>
-        <w:rFonts w:hint="default"/>
-      </w:rPr>
-    </w:lvl>
-    <w:lvl w:ilvl="4">
-      <w:start w:val="1"/>
-      <w:numFmt w:val="decimal"/>
-      <w:lvlText w:val="%1.%2.%3.%4.%5"/>
-      <w:lvlJc w:val="left"/>
-      <w:pPr>
-        <w:ind w:left="5400" w:hanging="1080"/>
-      </w:pPr>
-      <w:rPr>
-        <w:rFonts w:hint="default"/>
-      </w:rPr>
-    </w:lvl>
-    <w:lvl w:ilvl="5">
-      <w:start w:val="1"/>
-      <w:numFmt w:val="decimal"/>
-      <w:lvlText w:val="%1.%2.%3.%4.%5.%6"/>
-      <w:lvlJc w:val="left"/>
-      <w:pPr>
-        <w:ind w:left="6480" w:hanging="1080"/>
-      </w:pPr>
-      <w:rPr>
-        <w:rFonts w:hint="default"/>
-      </w:rPr>
-    </w:lvl>
-    <w:lvl w:ilvl="6">
-      <w:start w:val="1"/>
-      <w:numFmt w:val="decimal"/>
-      <w:lvlText w:val="%1.%2.%3.%4.%5.%6.%7"/>
-      <w:lvlJc w:val="left"/>
-      <w:pPr>
-        <w:ind w:left="7920" w:hanging="1440"/>
-      </w:pPr>
-      <w:rPr>
-        <w:rFonts w:hint="default"/>
-      </w:rPr>
-    </w:lvl>
-    <w:lvl w:ilvl="7">
-      <w:start w:val="1"/>
-      <w:numFmt w:val="decimal"/>
-      <w:lvlText w:val="%1.%2.%3.%4.%5.%6.%7.%8"/>
-      <w:lvlJc w:val="left"/>
-      <w:pPr>
-        <w:ind w:left="9000" w:hanging="1440"/>
-      </w:pPr>
-      <w:rPr>
-        <w:rFonts w:hint="default"/>
-      </w:rPr>
-    </w:lvl>
-    <w:lvl w:ilvl="8">
-      <w:start w:val="1"/>
-      <w:numFmt w:val="decimal"/>
-      <w:lvlText w:val="%1.%2.%3.%4.%5.%6.%7.%8.%9"/>
-      <w:lvlJc w:val="left"/>
-      <w:pPr>
-        <w:ind w:left="10080" w:hanging="1440"/>
-      </w:pPr>
-      <w:rPr>
-        <w:rFonts w:hint="default"/>
-      </w:rPr>
-    </w:lvl>
-  </w:abstractNum>
-  <w:abstractNum w:abstractNumId="11" w15:restartNumberingAfterBreak="0">
-    <w:nsid w:val="2B9A6193"/>
-    <w:multiLevelType w:val="multilevel"/>
-    <w:tmpl w:val="2A9623AC"/>
-    <w:lvl w:ilvl="0">
-      <w:start w:val="5"/>
-      <w:numFmt w:val="decimal"/>
-      <w:lvlText w:val="%1"/>
-      <w:lvlJc w:val="left"/>
-      <w:pPr>
-        <w:ind w:left="360" w:hanging="360"/>
-      </w:pPr>
-      <w:rPr>
-        <w:rFonts w:hint="default"/>
-        <w:b/>
-        <w:u w:val="single"/>
-      </w:rPr>
-    </w:lvl>
-    <w:lvl w:ilvl="1">
-      <w:start w:val="1"/>
-      <w:numFmt w:val="decimal"/>
-      <w:lvlText w:val="%1.%2"/>
-      <w:lvlJc w:val="left"/>
-      <w:pPr>
-        <w:ind w:left="1440" w:hanging="360"/>
-      </w:pPr>
-      <w:rPr>
-        <w:rFonts w:hint="default"/>
-        <w:b w:val="0"/>
-        <w:bCs/>
-        <w:u w:val="none"/>
-      </w:rPr>
-    </w:lvl>
-    <w:lvl w:ilvl="2">
-      <w:start w:val="1"/>
-      <w:numFmt w:val="decimal"/>
-      <w:lvlText w:val="%1.%2.%3"/>
-      <w:lvlJc w:val="left"/>
-      <w:pPr>
-        <w:ind w:left="2880" w:hanging="720"/>
-      </w:pPr>
-      <w:rPr>
-        <w:rFonts w:hint="default"/>
-        <w:b w:val="0"/>
-        <w:bCs/>
-        <w:u w:val="none"/>
-      </w:rPr>
-    </w:lvl>
-    <w:lvl w:ilvl="3">
-      <w:start w:val="1"/>
-      <w:numFmt w:val="decimal"/>
-      <w:lvlText w:val="%1.%2.%3.%4"/>
-      <w:lvlJc w:val="left"/>
-      <w:pPr>
-        <w:ind w:left="3960" w:hanging="720"/>
-      </w:pPr>
-      <w:rPr>
-        <w:rFonts w:hint="default"/>
-        <w:b/>
-        <w:u w:val="single"/>
-      </w:rPr>
-    </w:lvl>
-    <w:lvl w:ilvl="4">
-      <w:start w:val="1"/>
-      <w:numFmt w:val="decimal"/>
-      <w:lvlText w:val="%1.%2.%3.%4.%5"/>
-      <w:lvlJc w:val="left"/>
-      <w:pPr>
-        <w:ind w:left="5400" w:hanging="1080"/>
-      </w:pPr>
-      <w:rPr>
-        <w:rFonts w:hint="default"/>
-        <w:b/>
-        <w:u w:val="single"/>
-      </w:rPr>
-    </w:lvl>
-    <w:lvl w:ilvl="5">
-      <w:start w:val="1"/>
-      <w:numFmt w:val="decimal"/>
-      <w:lvlText w:val="%1.%2.%3.%4.%5.%6"/>
-      <w:lvlJc w:val="left"/>
-      <w:pPr>
-        <w:ind w:left="6480" w:hanging="1080"/>
-      </w:pPr>
-      <w:rPr>
-        <w:rFonts w:hint="default"/>
-        <w:b/>
-        <w:u w:val="single"/>
-      </w:rPr>
-    </w:lvl>
-    <w:lvl w:ilvl="6">
-      <w:start w:val="1"/>
-      <w:numFmt w:val="decimal"/>
-      <w:lvlText w:val="%1.%2.%3.%4.%5.%6.%7"/>
-      <w:lvlJc w:val="left"/>
-      <w:pPr>
-        <w:ind w:left="7920" w:hanging="1440"/>
-      </w:pPr>
-      <w:rPr>
-        <w:rFonts w:hint="default"/>
-        <w:b/>
-        <w:u w:val="single"/>
-      </w:rPr>
-    </w:lvl>
-    <w:lvl w:ilvl="7">
-      <w:start w:val="1"/>
-      <w:numFmt w:val="decimal"/>
-      <w:lvlText w:val="%1.%2.%3.%4.%5.%6.%7.%8"/>
-      <w:lvlJc w:val="left"/>
-      <w:pPr>
-        <w:ind w:left="9000" w:hanging="1440"/>
-      </w:pPr>
-      <w:rPr>
-        <w:rFonts w:hint="default"/>
-        <w:b/>
-        <w:u w:val="single"/>
-      </w:rPr>
-    </w:lvl>
-    <w:lvl w:ilvl="8">
-      <w:start w:val="1"/>
-      <w:numFmt w:val="decimal"/>
-      <w:lvlText w:val="%1.%2.%3.%4.%5.%6.%7.%8.%9"/>
-      <w:lvlJc w:val="left"/>
-      <w:pPr>
-        <w:ind w:left="10080" w:hanging="1440"/>
-      </w:pPr>
-      <w:rPr>
-        <w:rFonts w:hint="default"/>
-        <w:b/>
-        <w:u w:val="single"/>
-      </w:rPr>
-    </w:lvl>
-  </w:abstractNum>
-  <w:abstractNum w:abstractNumId="12" w15:restartNumberingAfterBreak="0">
-    <w:nsid w:val="2C6E291F"/>
-    <w:multiLevelType w:val="multilevel"/>
-    <w:tmpl w:val="6368ECD4"/>
-    <w:lvl w:ilvl="0">
-      <w:start w:val="6"/>
-      <w:numFmt w:val="decimal"/>
-      <w:lvlText w:val="%1"/>
-      <w:lvlJc w:val="left"/>
-      <w:pPr>
-        <w:ind w:left="360" w:hanging="360"/>
-      </w:pPr>
-      <w:rPr>
-        <w:rFonts w:hint="default"/>
-      </w:rPr>
-    </w:lvl>
-    <w:lvl w:ilvl="1">
-      <w:start w:val="1"/>
-      <w:numFmt w:val="decimal"/>
-      <w:lvlText w:val="%1.%2"/>
-      <w:lvlJc w:val="left"/>
-      <w:pPr>
-        <w:ind w:left="1440" w:hanging="360"/>
-      </w:pPr>
-      <w:rPr>
-        <w:rFonts w:hint="default"/>
-      </w:rPr>
-    </w:lvl>
-    <w:lvl w:ilvl="2">
-      <w:start w:val="1"/>
-      <w:numFmt w:val="decimal"/>
-      <w:lvlText w:val="%1.%2.%3"/>
-      <w:lvlJc w:val="left"/>
-      <w:pPr>
-        <w:ind w:left="2880" w:hanging="720"/>
-      </w:pPr>
-      <w:rPr>
-        <w:rFonts w:hint="default"/>
-      </w:rPr>
-    </w:lvl>
-    <w:lvl w:ilvl="3">
-      <w:start w:val="1"/>
-      <w:numFmt w:val="decimal"/>
-      <w:lvlText w:val="%1.%2.%3.%4"/>
-      <w:lvlJc w:val="left"/>
-      <w:pPr>
-        <w:ind w:left="3960" w:hanging="720"/>
-      </w:pPr>
-      <w:rPr>
-        <w:rFonts w:hint="default"/>
-      </w:rPr>
-    </w:lvl>
-    <w:lvl w:ilvl="4">
-      <w:start w:val="1"/>
-      <w:numFmt w:val="decimal"/>
-      <w:lvlText w:val="%1.%2.%3.%4.%5"/>
-      <w:lvlJc w:val="left"/>
-      <w:pPr>
-        <w:ind w:left="5400" w:hanging="1080"/>
-      </w:pPr>
-      <w:rPr>
-        <w:rFonts w:hint="default"/>
-      </w:rPr>
-    </w:lvl>
-    <w:lvl w:ilvl="5">
-      <w:start w:val="1"/>
-      <w:numFmt w:val="decimal"/>
-      <w:lvlText w:val="%1.%2.%3.%4.%5.%6"/>
-      <w:lvlJc w:val="left"/>
-      <w:pPr>
-        <w:ind w:left="6480" w:hanging="1080"/>
-      </w:pPr>
-      <w:rPr>
-        <w:rFonts w:hint="default"/>
-      </w:rPr>
-    </w:lvl>
-    <w:lvl w:ilvl="6">
-      <w:start w:val="1"/>
-      <w:numFmt w:val="decimal"/>
-      <w:lvlText w:val="%1.%2.%3.%4.%5.%6.%7"/>
-      <w:lvlJc w:val="left"/>
-      <w:pPr>
-        <w:ind w:left="7920" w:hanging="1440"/>
-      </w:pPr>
-      <w:rPr>
-        <w:rFonts w:hint="default"/>
-      </w:rPr>
-    </w:lvl>
-    <w:lvl w:ilvl="7">
-      <w:start w:val="1"/>
-      <w:numFmt w:val="decimal"/>
-      <w:lvlText w:val="%1.%2.%3.%4.%5.%6.%7.%8"/>
-      <w:lvlJc w:val="left"/>
-      <w:pPr>
-        <w:ind w:left="9000" w:hanging="1440"/>
-      </w:pPr>
-      <w:rPr>
-        <w:rFonts w:hint="default"/>
-      </w:rPr>
-    </w:lvl>
-    <w:lvl w:ilvl="8">
-      <w:start w:val="1"/>
-      <w:numFmt w:val="decimal"/>
-      <w:lvlText w:val="%1.%2.%3.%4.%5.%6.%7.%8.%9"/>
-      <w:lvlJc w:val="left"/>
-      <w:pPr>
-        <w:ind w:left="10080" w:hanging="1440"/>
-      </w:pPr>
-      <w:rPr>
-        <w:rFonts w:hint="default"/>
-      </w:rPr>
-    </w:lvl>
-  </w:abstractNum>
-  <w:abstractNum w:abstractNumId="13" w15:restartNumberingAfterBreak="0">
+  <w:abstractNum w:abstractNumId="8" w15:restartNumberingAfterBreak="0">
     <w:nsid w:val="2EBA4C87"/>
     <w:multiLevelType w:val="multilevel"/>
     <w:tmpl w:val="3ABCAE84"/>
@@ -14814,120 +14271,7 @@
       </w:rPr>
     </w:lvl>
   </w:abstractNum>
-  <w:abstractNum w:abstractNumId="14" w15:restartNumberingAfterBreak="0">
-    <w:nsid w:val="2ECB55E9"/>
-    <w:multiLevelType w:val="multilevel"/>
-    <w:tmpl w:val="2068BE12"/>
-    <w:lvl w:ilvl="0">
-      <w:start w:val="13"/>
-      <w:numFmt w:val="decimal"/>
-      <w:lvlText w:val="%1"/>
-      <w:lvlJc w:val="left"/>
-      <w:pPr>
-        <w:ind w:left="375" w:hanging="375"/>
-      </w:pPr>
-      <w:rPr>
-        <w:rFonts w:hint="default"/>
-      </w:rPr>
-    </w:lvl>
-    <w:lvl w:ilvl="1">
-      <w:start w:val="1"/>
-      <w:numFmt w:val="decimal"/>
-      <w:lvlText w:val="%1.%2"/>
-      <w:lvlJc w:val="left"/>
-      <w:pPr>
-        <w:ind w:left="1455" w:hanging="375"/>
-      </w:pPr>
-      <w:rPr>
-        <w:rFonts w:hint="default"/>
-      </w:rPr>
-    </w:lvl>
-    <w:lvl w:ilvl="2">
-      <w:start w:val="1"/>
-      <w:numFmt w:val="decimal"/>
-      <w:lvlText w:val="%1.%2.%3"/>
-      <w:lvlJc w:val="left"/>
-      <w:pPr>
-        <w:ind w:left="2880" w:hanging="720"/>
-      </w:pPr>
-      <w:rPr>
-        <w:rFonts w:hint="default"/>
-      </w:rPr>
-    </w:lvl>
-    <w:lvl w:ilvl="3">
-      <w:start w:val="1"/>
-      <w:numFmt w:val="decimal"/>
-      <w:lvlText w:val="%1.%2.%3.%4"/>
-      <w:lvlJc w:val="left"/>
-      <w:pPr>
-        <w:ind w:left="3960" w:hanging="720"/>
-      </w:pPr>
-      <w:rPr>
-        <w:rFonts w:hint="default"/>
-      </w:rPr>
-    </w:lvl>
-    <w:lvl w:ilvl="4">
-      <w:start w:val="1"/>
-      <w:numFmt w:val="decimal"/>
-      <w:lvlText w:val="%1.%2.%3.%4.%5"/>
-      <w:lvlJc w:val="left"/>
-      <w:pPr>
-        <w:ind w:left="5400" w:hanging="1080"/>
-      </w:pPr>
-      <w:rPr>
-        <w:rFonts w:hint="default"/>
-      </w:rPr>
-    </w:lvl>
-    <w:lvl w:ilvl="5">
-      <w:start w:val="1"/>
-      <w:numFmt w:val="decimal"/>
-      <w:lvlText w:val="%1.%2.%3.%4.%5.%6"/>
-      <w:lvlJc w:val="left"/>
-      <w:pPr>
-        <w:ind w:left="6480" w:hanging="1080"/>
-      </w:pPr>
-      <w:rPr>
-        <w:rFonts w:hint="default"/>
-      </w:rPr>
-    </w:lvl>
-    <w:lvl w:ilvl="6">
-      <w:start w:val="1"/>
-      <w:numFmt w:val="decimal"/>
-      <w:lvlText w:val="%1.%2.%3.%4.%5.%6.%7"/>
-      <w:lvlJc w:val="left"/>
-      <w:pPr>
-        <w:ind w:left="7920" w:hanging="1440"/>
-      </w:pPr>
-      <w:rPr>
-        <w:rFonts w:hint="default"/>
-      </w:rPr>
-    </w:lvl>
-    <w:lvl w:ilvl="7">
-      <w:start w:val="1"/>
-      <w:numFmt w:val="decimal"/>
-      <w:lvlText w:val="%1.%2.%3.%4.%5.%6.%7.%8"/>
-      <w:lvlJc w:val="left"/>
-      <w:pPr>
-        <w:ind w:left="9000" w:hanging="1440"/>
-      </w:pPr>
-      <w:rPr>
-        <w:rFonts w:hint="default"/>
-      </w:rPr>
-    </w:lvl>
-    <w:lvl w:ilvl="8">
-      <w:start w:val="1"/>
-      <w:numFmt w:val="decimal"/>
-      <w:lvlText w:val="%1.%2.%3.%4.%5.%6.%7.%8.%9"/>
-      <w:lvlJc w:val="left"/>
-      <w:pPr>
-        <w:ind w:left="10080" w:hanging="1440"/>
-      </w:pPr>
-      <w:rPr>
-        <w:rFonts w:hint="default"/>
-      </w:rPr>
-    </w:lvl>
-  </w:abstractNum>
-  <w:abstractNum w:abstractNumId="15" w15:restartNumberingAfterBreak="0">
+  <w:abstractNum w:abstractNumId="9" w15:restartNumberingAfterBreak="0">
     <w:nsid w:val="2F691C71"/>
     <w:multiLevelType w:val="hybridMultilevel"/>
     <w:tmpl w:val="E6C0D64E"/>
@@ -15022,251 +14366,7 @@
       </w:pPr>
     </w:lvl>
   </w:abstractNum>
-  <w:abstractNum w:abstractNumId="16" w15:restartNumberingAfterBreak="0">
-    <w:nsid w:val="2F9A6C7D"/>
-    <w:multiLevelType w:val="multilevel"/>
-    <w:tmpl w:val="7C80AB56"/>
-    <w:lvl w:ilvl="0">
-      <w:start w:val="9"/>
-      <w:numFmt w:val="decimal"/>
-      <w:lvlText w:val="%1"/>
-      <w:lvlJc w:val="left"/>
-      <w:pPr>
-        <w:ind w:left="360" w:hanging="360"/>
-      </w:pPr>
-      <w:rPr>
-        <w:rFonts w:hint="default"/>
-      </w:rPr>
-    </w:lvl>
-    <w:lvl w:ilvl="1">
-      <w:start w:val="1"/>
-      <w:numFmt w:val="decimal"/>
-      <w:lvlText w:val="%1.%2"/>
-      <w:lvlJc w:val="left"/>
-      <w:pPr>
-        <w:ind w:left="1440" w:hanging="360"/>
-      </w:pPr>
-      <w:rPr>
-        <w:rFonts w:hint="default"/>
-      </w:rPr>
-    </w:lvl>
-    <w:lvl w:ilvl="2">
-      <w:start w:val="1"/>
-      <w:numFmt w:val="decimal"/>
-      <w:lvlText w:val="%1.%2.%3"/>
-      <w:lvlJc w:val="left"/>
-      <w:pPr>
-        <w:ind w:left="2880" w:hanging="720"/>
-      </w:pPr>
-      <w:rPr>
-        <w:rFonts w:hint="default"/>
-      </w:rPr>
-    </w:lvl>
-    <w:lvl w:ilvl="3">
-      <w:start w:val="1"/>
-      <w:numFmt w:val="decimal"/>
-      <w:lvlText w:val="%1.%2.%3.%4"/>
-      <w:lvlJc w:val="left"/>
-      <w:pPr>
-        <w:ind w:left="3960" w:hanging="720"/>
-      </w:pPr>
-      <w:rPr>
-        <w:rFonts w:hint="default"/>
-      </w:rPr>
-    </w:lvl>
-    <w:lvl w:ilvl="4">
-      <w:start w:val="1"/>
-      <w:numFmt w:val="decimal"/>
-      <w:lvlText w:val="%1.%2.%3.%4.%5"/>
-      <w:lvlJc w:val="left"/>
-      <w:pPr>
-        <w:ind w:left="5400" w:hanging="1080"/>
-      </w:pPr>
-      <w:rPr>
-        <w:rFonts w:hint="default"/>
-      </w:rPr>
-    </w:lvl>
-    <w:lvl w:ilvl="5">
-      <w:start w:val="1"/>
-      <w:numFmt w:val="decimal"/>
-      <w:lvlText w:val="%1.%2.%3.%4.%5.%6"/>
-      <w:lvlJc w:val="left"/>
-      <w:pPr>
-        <w:ind w:left="6480" w:hanging="1080"/>
-      </w:pPr>
-      <w:rPr>
-        <w:rFonts w:hint="default"/>
-      </w:rPr>
-    </w:lvl>
-    <w:lvl w:ilvl="6">
-      <w:start w:val="1"/>
-      <w:numFmt w:val="decimal"/>
-      <w:lvlText w:val="%1.%2.%3.%4.%5.%6.%7"/>
-      <w:lvlJc w:val="left"/>
-      <w:pPr>
-        <w:ind w:left="7920" w:hanging="1440"/>
-      </w:pPr>
-      <w:rPr>
-        <w:rFonts w:hint="default"/>
-      </w:rPr>
-    </w:lvl>
-    <w:lvl w:ilvl="7">
-      <w:start w:val="1"/>
-      <w:numFmt w:val="decimal"/>
-      <w:lvlText w:val="%1.%2.%3.%4.%5.%6.%7.%8"/>
-      <w:lvlJc w:val="left"/>
-      <w:pPr>
-        <w:ind w:left="9000" w:hanging="1440"/>
-      </w:pPr>
-      <w:rPr>
-        <w:rFonts w:hint="default"/>
-      </w:rPr>
-    </w:lvl>
-    <w:lvl w:ilvl="8">
-      <w:start w:val="1"/>
-      <w:numFmt w:val="decimal"/>
-      <w:lvlText w:val="%1.%2.%3.%4.%5.%6.%7.%8.%9"/>
-      <w:lvlJc w:val="left"/>
-      <w:pPr>
-        <w:ind w:left="10080" w:hanging="1440"/>
-      </w:pPr>
-      <w:rPr>
-        <w:rFonts w:hint="default"/>
-      </w:rPr>
-    </w:lvl>
-  </w:abstractNum>
-  <w:abstractNum w:abstractNumId="17" w15:restartNumberingAfterBreak="0">
-    <w:nsid w:val="332A048D"/>
-    <w:multiLevelType w:val="multilevel"/>
-    <w:tmpl w:val="89726866"/>
-    <w:lvl w:ilvl="0">
-      <w:start w:val="7"/>
-      <w:numFmt w:val="decimal"/>
-      <w:lvlText w:val="%1"/>
-      <w:lvlJc w:val="left"/>
-      <w:pPr>
-        <w:ind w:left="360" w:hanging="360"/>
-      </w:pPr>
-      <w:rPr>
-        <w:rFonts w:hint="default"/>
-        <w:b/>
-        <w:u w:val="single"/>
-      </w:rPr>
-    </w:lvl>
-    <w:lvl w:ilvl="1">
-      <w:start w:val="1"/>
-      <w:numFmt w:val="decimal"/>
-      <w:lvlText w:val="%1.%2"/>
-      <w:lvlJc w:val="left"/>
-      <w:pPr>
-        <w:ind w:left="1800" w:hanging="360"/>
-      </w:pPr>
-      <w:rPr>
-        <w:rFonts w:hint="default"/>
-        <w:b/>
-        <w:u w:val="single"/>
-      </w:rPr>
-    </w:lvl>
-    <w:lvl w:ilvl="2">
-      <w:start w:val="1"/>
-      <w:numFmt w:val="decimal"/>
-      <w:lvlText w:val="%1.%2.%3"/>
-      <w:lvlJc w:val="left"/>
-      <w:pPr>
-        <w:ind w:left="3600" w:hanging="720"/>
-      </w:pPr>
-      <w:rPr>
-        <w:rFonts w:hint="default"/>
-        <w:b/>
-        <w:u w:val="single"/>
-      </w:rPr>
-    </w:lvl>
-    <w:lvl w:ilvl="3">
-      <w:start w:val="1"/>
-      <w:numFmt w:val="decimal"/>
-      <w:lvlText w:val="%1.%2.%3.%4"/>
-      <w:lvlJc w:val="left"/>
-      <w:pPr>
-        <w:ind w:left="5040" w:hanging="720"/>
-      </w:pPr>
-      <w:rPr>
-        <w:rFonts w:hint="default"/>
-        <w:b/>
-        <w:u w:val="single"/>
-      </w:rPr>
-    </w:lvl>
-    <w:lvl w:ilvl="4">
-      <w:start w:val="1"/>
-      <w:numFmt w:val="decimal"/>
-      <w:lvlText w:val="%1.%2.%3.%4.%5"/>
-      <w:lvlJc w:val="left"/>
-      <w:pPr>
-        <w:ind w:left="6840" w:hanging="1080"/>
-      </w:pPr>
-      <w:rPr>
-        <w:rFonts w:hint="default"/>
-        <w:b/>
-        <w:u w:val="single"/>
-      </w:rPr>
-    </w:lvl>
-    <w:lvl w:ilvl="5">
-      <w:start w:val="1"/>
-      <w:numFmt w:val="decimal"/>
-      <w:lvlText w:val="%1.%2.%3.%4.%5.%6"/>
-      <w:lvlJc w:val="left"/>
-      <w:pPr>
-        <w:ind w:left="8280" w:hanging="1080"/>
-      </w:pPr>
-      <w:rPr>
-        <w:rFonts w:hint="default"/>
-        <w:b/>
-        <w:u w:val="single"/>
-      </w:rPr>
-    </w:lvl>
-    <w:lvl w:ilvl="6">
-      <w:start w:val="1"/>
-      <w:numFmt w:val="decimal"/>
-      <w:lvlText w:val="%1.%2.%3.%4.%5.%6.%7"/>
-      <w:lvlJc w:val="left"/>
-      <w:pPr>
-        <w:ind w:left="10080" w:hanging="1440"/>
-      </w:pPr>
-      <w:rPr>
-        <w:rFonts w:hint="default"/>
-        <w:b/>
-        <w:u w:val="single"/>
-      </w:rPr>
-    </w:lvl>
-    <w:lvl w:ilvl="7">
-      <w:start w:val="1"/>
-      <w:numFmt w:val="decimal"/>
-      <w:lvlText w:val="%1.%2.%3.%4.%5.%6.%7.%8"/>
-      <w:lvlJc w:val="left"/>
-      <w:pPr>
-        <w:ind w:left="11520" w:hanging="1440"/>
-      </w:pPr>
-      <w:rPr>
-        <w:rFonts w:hint="default"/>
-        <w:b/>
-        <w:u w:val="single"/>
-      </w:rPr>
-    </w:lvl>
-    <w:lvl w:ilvl="8">
-      <w:start w:val="1"/>
-      <w:numFmt w:val="decimal"/>
-      <w:lvlText w:val="%1.%2.%3.%4.%5.%6.%7.%8.%9"/>
-      <w:lvlJc w:val="left"/>
-      <w:pPr>
-        <w:ind w:left="12960" w:hanging="1440"/>
-      </w:pPr>
-      <w:rPr>
-        <w:rFonts w:hint="default"/>
-        <w:b/>
-        <w:u w:val="single"/>
-      </w:rPr>
-    </w:lvl>
-  </w:abstractNum>
-  <w:abstractNum w:abstractNumId="18" w15:restartNumberingAfterBreak="0">
+  <w:abstractNum w:abstractNumId="10" w15:restartNumberingAfterBreak="0">
     <w:nsid w:val="33561659"/>
     <w:multiLevelType w:val="multilevel"/>
     <w:tmpl w:val="F6640454"/>
@@ -15379,120 +14479,7 @@
       </w:rPr>
     </w:lvl>
   </w:abstractNum>
-  <w:abstractNum w:abstractNumId="19" w15:restartNumberingAfterBreak="0">
-    <w:nsid w:val="33EF21D8"/>
-    <w:multiLevelType w:val="multilevel"/>
-    <w:tmpl w:val="F6640454"/>
-    <w:lvl w:ilvl="0">
-      <w:start w:val="9"/>
-      <w:numFmt w:val="decimal"/>
-      <w:lvlText w:val="%1"/>
-      <w:lvlJc w:val="left"/>
-      <w:pPr>
-        <w:ind w:left="360" w:hanging="360"/>
-      </w:pPr>
-      <w:rPr>
-        <w:rFonts w:hint="default"/>
-      </w:rPr>
-    </w:lvl>
-    <w:lvl w:ilvl="1">
-      <w:start w:val="1"/>
-      <w:numFmt w:val="decimal"/>
-      <w:lvlText w:val="%1.%2"/>
-      <w:lvlJc w:val="left"/>
-      <w:pPr>
-        <w:ind w:left="1440" w:hanging="360"/>
-      </w:pPr>
-      <w:rPr>
-        <w:rFonts w:hint="default"/>
-      </w:rPr>
-    </w:lvl>
-    <w:lvl w:ilvl="2">
-      <w:start w:val="1"/>
-      <w:numFmt w:val="decimal"/>
-      <w:lvlText w:val="%1.%2.%3"/>
-      <w:lvlJc w:val="left"/>
-      <w:pPr>
-        <w:ind w:left="2880" w:hanging="720"/>
-      </w:pPr>
-      <w:rPr>
-        <w:rFonts w:hint="default"/>
-      </w:rPr>
-    </w:lvl>
-    <w:lvl w:ilvl="3">
-      <w:start w:val="1"/>
-      <w:numFmt w:val="decimal"/>
-      <w:lvlText w:val="%1.%2.%3.%4"/>
-      <w:lvlJc w:val="left"/>
-      <w:pPr>
-        <w:ind w:left="3960" w:hanging="720"/>
-      </w:pPr>
-      <w:rPr>
-        <w:rFonts w:hint="default"/>
-      </w:rPr>
-    </w:lvl>
-    <w:lvl w:ilvl="4">
-      <w:start w:val="1"/>
-      <w:numFmt w:val="decimal"/>
-      <w:lvlText w:val="%1.%2.%3.%4.%5"/>
-      <w:lvlJc w:val="left"/>
-      <w:pPr>
-        <w:ind w:left="5400" w:hanging="1080"/>
-      </w:pPr>
-      <w:rPr>
-        <w:rFonts w:hint="default"/>
-      </w:rPr>
-    </w:lvl>
-    <w:lvl w:ilvl="5">
-      <w:start w:val="1"/>
-      <w:numFmt w:val="decimal"/>
-      <w:lvlText w:val="%1.%2.%3.%4.%5.%6"/>
-      <w:lvlJc w:val="left"/>
-      <w:pPr>
-        <w:ind w:left="6480" w:hanging="1080"/>
-      </w:pPr>
-      <w:rPr>
-        <w:rFonts w:hint="default"/>
-      </w:rPr>
-    </w:lvl>
-    <w:lvl w:ilvl="6">
-      <w:start w:val="1"/>
-      <w:numFmt w:val="decimal"/>
-      <w:lvlText w:val="%1.%2.%3.%4.%5.%6.%7"/>
-      <w:lvlJc w:val="left"/>
-      <w:pPr>
-        <w:ind w:left="7920" w:hanging="1440"/>
-      </w:pPr>
-      <w:rPr>
-        <w:rFonts w:hint="default"/>
-      </w:rPr>
-    </w:lvl>
-    <w:lvl w:ilvl="7">
-      <w:start w:val="1"/>
-      <w:numFmt w:val="decimal"/>
-      <w:lvlText w:val="%1.%2.%3.%4.%5.%6.%7.%8"/>
-      <w:lvlJc w:val="left"/>
-      <w:pPr>
-        <w:ind w:left="9000" w:hanging="1440"/>
-      </w:pPr>
-      <w:rPr>
-        <w:rFonts w:hint="default"/>
-      </w:rPr>
-    </w:lvl>
-    <w:lvl w:ilvl="8">
-      <w:start w:val="1"/>
-      <w:numFmt w:val="decimal"/>
-      <w:lvlText w:val="%1.%2.%3.%4.%5.%6.%7.%8.%9"/>
-      <w:lvlJc w:val="left"/>
-      <w:pPr>
-        <w:ind w:left="10080" w:hanging="1440"/>
-      </w:pPr>
-      <w:rPr>
-        <w:rFonts w:hint="default"/>
-      </w:rPr>
-    </w:lvl>
-  </w:abstractNum>
-  <w:abstractNum w:abstractNumId="20" w15:restartNumberingAfterBreak="0">
+  <w:abstractNum w:abstractNumId="11" w15:restartNumberingAfterBreak="0">
     <w:nsid w:val="36192C56"/>
     <w:multiLevelType w:val="hybridMultilevel"/>
     <w:tmpl w:val="75AA9BCA"/>
@@ -15581,7 +14568,7 @@
       </w:pPr>
     </w:lvl>
   </w:abstractNum>
-  <w:abstractNum w:abstractNumId="21" w15:restartNumberingAfterBreak="0">
+  <w:abstractNum w:abstractNumId="12" w15:restartNumberingAfterBreak="0">
     <w:nsid w:val="36A46DE6"/>
     <w:multiLevelType w:val="hybridMultilevel"/>
     <w:tmpl w:val="ADB47654"/>
@@ -15670,235 +14657,7 @@
       </w:pPr>
     </w:lvl>
   </w:abstractNum>
-  <w:abstractNum w:abstractNumId="22" w15:restartNumberingAfterBreak="0">
-    <w:nsid w:val="371F5324"/>
-    <w:multiLevelType w:val="multilevel"/>
-    <w:tmpl w:val="C73034A6"/>
-    <w:lvl w:ilvl="0">
-      <w:start w:val="7"/>
-      <w:numFmt w:val="decimal"/>
-      <w:lvlText w:val="%1"/>
-      <w:lvlJc w:val="left"/>
-      <w:pPr>
-        <w:ind w:left="360" w:hanging="360"/>
-      </w:pPr>
-      <w:rPr>
-        <w:rFonts w:hint="default"/>
-      </w:rPr>
-    </w:lvl>
-    <w:lvl w:ilvl="1">
-      <w:start w:val="1"/>
-      <w:numFmt w:val="decimal"/>
-      <w:lvlText w:val="%1.%2"/>
-      <w:lvlJc w:val="left"/>
-      <w:pPr>
-        <w:ind w:left="1440" w:hanging="360"/>
-      </w:pPr>
-      <w:rPr>
-        <w:rFonts w:hint="default"/>
-      </w:rPr>
-    </w:lvl>
-    <w:lvl w:ilvl="2">
-      <w:start w:val="1"/>
-      <w:numFmt w:val="decimal"/>
-      <w:lvlText w:val="%1.%2.%3"/>
-      <w:lvlJc w:val="left"/>
-      <w:pPr>
-        <w:ind w:left="2880" w:hanging="720"/>
-      </w:pPr>
-      <w:rPr>
-        <w:rFonts w:hint="default"/>
-      </w:rPr>
-    </w:lvl>
-    <w:lvl w:ilvl="3">
-      <w:start w:val="1"/>
-      <w:numFmt w:val="decimal"/>
-      <w:lvlText w:val="%1.%2.%3.%4"/>
-      <w:lvlJc w:val="left"/>
-      <w:pPr>
-        <w:ind w:left="3960" w:hanging="720"/>
-      </w:pPr>
-      <w:rPr>
-        <w:rFonts w:hint="default"/>
-      </w:rPr>
-    </w:lvl>
-    <w:lvl w:ilvl="4">
-      <w:start w:val="1"/>
-      <w:numFmt w:val="decimal"/>
-      <w:lvlText w:val="%1.%2.%3.%4.%5"/>
-      <w:lvlJc w:val="left"/>
-      <w:pPr>
-        <w:ind w:left="5400" w:hanging="1080"/>
-      </w:pPr>
-      <w:rPr>
-        <w:rFonts w:hint="default"/>
-      </w:rPr>
-    </w:lvl>
-    <w:lvl w:ilvl="5">
-      <w:start w:val="1"/>
-      <w:numFmt w:val="decimal"/>
-      <w:lvlText w:val="%1.%2.%3.%4.%5.%6"/>
-      <w:lvlJc w:val="left"/>
-      <w:pPr>
-        <w:ind w:left="6480" w:hanging="1080"/>
-      </w:pPr>
-      <w:rPr>
-        <w:rFonts w:hint="default"/>
-      </w:rPr>
-    </w:lvl>
-    <w:lvl w:ilvl="6">
-      <w:start w:val="1"/>
-      <w:numFmt w:val="decimal"/>
-      <w:lvlText w:val="%1.%2.%3.%4.%5.%6.%7"/>
-      <w:lvlJc w:val="left"/>
-      <w:pPr>
-        <w:ind w:left="7920" w:hanging="1440"/>
-      </w:pPr>
-      <w:rPr>
-        <w:rFonts w:hint="default"/>
-      </w:rPr>
-    </w:lvl>
-    <w:lvl w:ilvl="7">
-      <w:start w:val="1"/>
-      <w:numFmt w:val="decimal"/>
-      <w:lvlText w:val="%1.%2.%3.%4.%5.%6.%7.%8"/>
-      <w:lvlJc w:val="left"/>
-      <w:pPr>
-        <w:ind w:left="9000" w:hanging="1440"/>
-      </w:pPr>
-      <w:rPr>
-        <w:rFonts w:hint="default"/>
-      </w:rPr>
-    </w:lvl>
-    <w:lvl w:ilvl="8">
-      <w:start w:val="1"/>
-      <w:numFmt w:val="decimal"/>
-      <w:lvlText w:val="%1.%2.%3.%4.%5.%6.%7.%8.%9"/>
-      <w:lvlJc w:val="left"/>
-      <w:pPr>
-        <w:ind w:left="10080" w:hanging="1440"/>
-      </w:pPr>
-      <w:rPr>
-        <w:rFonts w:hint="default"/>
-      </w:rPr>
-    </w:lvl>
-  </w:abstractNum>
-  <w:abstractNum w:abstractNumId="23" w15:restartNumberingAfterBreak="0">
-    <w:nsid w:val="383048DA"/>
-    <w:multiLevelType w:val="multilevel"/>
-    <w:tmpl w:val="69045B3C"/>
-    <w:lvl w:ilvl="0">
-      <w:start w:val="6"/>
-      <w:numFmt w:val="decimal"/>
-      <w:lvlText w:val="%1"/>
-      <w:lvlJc w:val="left"/>
-      <w:pPr>
-        <w:ind w:left="360" w:hanging="360"/>
-      </w:pPr>
-      <w:rPr>
-        <w:rFonts w:hint="default"/>
-      </w:rPr>
-    </w:lvl>
-    <w:lvl w:ilvl="1">
-      <w:start w:val="1"/>
-      <w:numFmt w:val="decimal"/>
-      <w:lvlText w:val="%1.%2"/>
-      <w:lvlJc w:val="left"/>
-      <w:pPr>
-        <w:ind w:left="1440" w:hanging="360"/>
-      </w:pPr>
-      <w:rPr>
-        <w:rFonts w:hint="default"/>
-        <w:b w:val="0"/>
-        <w:bCs w:val="0"/>
-      </w:rPr>
-    </w:lvl>
-    <w:lvl w:ilvl="2">
-      <w:start w:val="1"/>
-      <w:numFmt w:val="decimal"/>
-      <w:lvlText w:val="%1.%2.%3"/>
-      <w:lvlJc w:val="left"/>
-      <w:pPr>
-        <w:ind w:left="2880" w:hanging="720"/>
-      </w:pPr>
-      <w:rPr>
-        <w:rFonts w:hint="default"/>
-      </w:rPr>
-    </w:lvl>
-    <w:lvl w:ilvl="3">
-      <w:start w:val="1"/>
-      <w:numFmt w:val="decimal"/>
-      <w:lvlText w:val="%1.%2.%3.%4"/>
-      <w:lvlJc w:val="left"/>
-      <w:pPr>
-        <w:ind w:left="3960" w:hanging="720"/>
-      </w:pPr>
-      <w:rPr>
-        <w:rFonts w:hint="default"/>
-      </w:rPr>
-    </w:lvl>
-    <w:lvl w:ilvl="4">
-      <w:start w:val="1"/>
-      <w:numFmt w:val="decimal"/>
-      <w:lvlText w:val="%1.%2.%3.%4.%5"/>
-      <w:lvlJc w:val="left"/>
-      <w:pPr>
-        <w:ind w:left="5400" w:hanging="1080"/>
-      </w:pPr>
-      <w:rPr>
-        <w:rFonts w:hint="default"/>
-      </w:rPr>
-    </w:lvl>
-    <w:lvl w:ilvl="5">
-      <w:start w:val="1"/>
-      <w:numFmt w:val="decimal"/>
-      <w:lvlText w:val="%1.%2.%3.%4.%5.%6"/>
-      <w:lvlJc w:val="left"/>
-      <w:pPr>
-        <w:ind w:left="6480" w:hanging="1080"/>
-      </w:pPr>
-      <w:rPr>
-        <w:rFonts w:hint="default"/>
-      </w:rPr>
-    </w:lvl>
-    <w:lvl w:ilvl="6">
-      <w:start w:val="1"/>
-      <w:numFmt w:val="decimal"/>
-      <w:lvlText w:val="%1.%2.%3.%4.%5.%6.%7"/>
-      <w:lvlJc w:val="left"/>
-      <w:pPr>
-        <w:ind w:left="7920" w:hanging="1440"/>
-      </w:pPr>
-      <w:rPr>
-        <w:rFonts w:hint="default"/>
-      </w:rPr>
-    </w:lvl>
-    <w:lvl w:ilvl="7">
-      <w:start w:val="1"/>
-      <w:numFmt w:val="decimal"/>
-      <w:lvlText w:val="%1.%2.%3.%4.%5.%6.%7.%8"/>
-      <w:lvlJc w:val="left"/>
-      <w:pPr>
-        <w:ind w:left="9000" w:hanging="1440"/>
-      </w:pPr>
-      <w:rPr>
-        <w:rFonts w:hint="default"/>
-      </w:rPr>
-    </w:lvl>
-    <w:lvl w:ilvl="8">
-      <w:start w:val="1"/>
-      <w:numFmt w:val="decimal"/>
-      <w:lvlText w:val="%1.%2.%3.%4.%5.%6.%7.%8.%9"/>
-      <w:lvlJc w:val="left"/>
-      <w:pPr>
-        <w:ind w:left="10440" w:hanging="1800"/>
-      </w:pPr>
-      <w:rPr>
-        <w:rFonts w:hint="default"/>
-      </w:rPr>
-    </w:lvl>
-  </w:abstractNum>
-  <w:abstractNum w:abstractNumId="24" w15:restartNumberingAfterBreak="0">
+  <w:abstractNum w:abstractNumId="13" w15:restartNumberingAfterBreak="0">
     <w:nsid w:val="39BF0D21"/>
     <w:multiLevelType w:val="hybridMultilevel"/>
     <w:tmpl w:val="9FD67D5A"/>
@@ -15987,572 +14746,7 @@
       </w:pPr>
     </w:lvl>
   </w:abstractNum>
-  <w:abstractNum w:abstractNumId="25" w15:restartNumberingAfterBreak="0">
-    <w:nsid w:val="3BD80AF3"/>
-    <w:multiLevelType w:val="multilevel"/>
-    <w:tmpl w:val="55A641D4"/>
-    <w:lvl w:ilvl="0">
-      <w:start w:val="10"/>
-      <w:numFmt w:val="decimal"/>
-      <w:lvlText w:val="%1"/>
-      <w:lvlJc w:val="left"/>
-      <w:pPr>
-        <w:ind w:left="375" w:hanging="375"/>
-      </w:pPr>
-      <w:rPr>
-        <w:rFonts w:hint="default"/>
-      </w:rPr>
-    </w:lvl>
-    <w:lvl w:ilvl="1">
-      <w:start w:val="1"/>
-      <w:numFmt w:val="decimal"/>
-      <w:lvlText w:val="%1.%2"/>
-      <w:lvlJc w:val="left"/>
-      <w:pPr>
-        <w:ind w:left="1455" w:hanging="375"/>
-      </w:pPr>
-      <w:rPr>
-        <w:rFonts w:hint="default"/>
-      </w:rPr>
-    </w:lvl>
-    <w:lvl w:ilvl="2">
-      <w:start w:val="1"/>
-      <w:numFmt w:val="decimal"/>
-      <w:lvlText w:val="%1.%2.%3"/>
-      <w:lvlJc w:val="left"/>
-      <w:pPr>
-        <w:ind w:left="2880" w:hanging="720"/>
-      </w:pPr>
-      <w:rPr>
-        <w:rFonts w:hint="default"/>
-      </w:rPr>
-    </w:lvl>
-    <w:lvl w:ilvl="3">
-      <w:start w:val="1"/>
-      <w:numFmt w:val="decimal"/>
-      <w:lvlText w:val="%1.%2.%3.%4"/>
-      <w:lvlJc w:val="left"/>
-      <w:pPr>
-        <w:ind w:left="3960" w:hanging="720"/>
-      </w:pPr>
-      <w:rPr>
-        <w:rFonts w:hint="default"/>
-      </w:rPr>
-    </w:lvl>
-    <w:lvl w:ilvl="4">
-      <w:start w:val="1"/>
-      <w:numFmt w:val="decimal"/>
-      <w:lvlText w:val="%1.%2.%3.%4.%5"/>
-      <w:lvlJc w:val="left"/>
-      <w:pPr>
-        <w:ind w:left="5400" w:hanging="1080"/>
-      </w:pPr>
-      <w:rPr>
-        <w:rFonts w:hint="default"/>
-      </w:rPr>
-    </w:lvl>
-    <w:lvl w:ilvl="5">
-      <w:start w:val="1"/>
-      <w:numFmt w:val="decimal"/>
-      <w:lvlText w:val="%1.%2.%3.%4.%5.%6"/>
-      <w:lvlJc w:val="left"/>
-      <w:pPr>
-        <w:ind w:left="6480" w:hanging="1080"/>
-      </w:pPr>
-      <w:rPr>
-        <w:rFonts w:hint="default"/>
-      </w:rPr>
-    </w:lvl>
-    <w:lvl w:ilvl="6">
-      <w:start w:val="1"/>
-      <w:numFmt w:val="decimal"/>
-      <w:lvlText w:val="%1.%2.%3.%4.%5.%6.%7"/>
-      <w:lvlJc w:val="left"/>
-      <w:pPr>
-        <w:ind w:left="7920" w:hanging="1440"/>
-      </w:pPr>
-      <w:rPr>
-        <w:rFonts w:hint="default"/>
-      </w:rPr>
-    </w:lvl>
-    <w:lvl w:ilvl="7">
-      <w:start w:val="1"/>
-      <w:numFmt w:val="decimal"/>
-      <w:lvlText w:val="%1.%2.%3.%4.%5.%6.%7.%8"/>
-      <w:lvlJc w:val="left"/>
-      <w:pPr>
-        <w:ind w:left="9000" w:hanging="1440"/>
-      </w:pPr>
-      <w:rPr>
-        <w:rFonts w:hint="default"/>
-      </w:rPr>
-    </w:lvl>
-    <w:lvl w:ilvl="8">
-      <w:start w:val="1"/>
-      <w:numFmt w:val="decimal"/>
-      <w:lvlText w:val="%1.%2.%3.%4.%5.%6.%7.%8.%9"/>
-      <w:lvlJc w:val="left"/>
-      <w:pPr>
-        <w:ind w:left="10080" w:hanging="1440"/>
-      </w:pPr>
-      <w:rPr>
-        <w:rFonts w:hint="default"/>
-      </w:rPr>
-    </w:lvl>
-  </w:abstractNum>
-  <w:abstractNum w:abstractNumId="26" w15:restartNumberingAfterBreak="0">
-    <w:nsid w:val="3CFB298A"/>
-    <w:multiLevelType w:val="multilevel"/>
-    <w:tmpl w:val="8F58AC5C"/>
-    <w:lvl w:ilvl="0">
-      <w:start w:val="6"/>
-      <w:numFmt w:val="decimal"/>
-      <w:lvlText w:val="%1"/>
-      <w:lvlJc w:val="left"/>
-      <w:pPr>
-        <w:ind w:left="360" w:hanging="360"/>
-      </w:pPr>
-      <w:rPr>
-        <w:rFonts w:hint="default"/>
-      </w:rPr>
-    </w:lvl>
-    <w:lvl w:ilvl="1">
-      <w:start w:val="1"/>
-      <w:numFmt w:val="decimal"/>
-      <w:lvlText w:val="%1.%2"/>
-      <w:lvlJc w:val="left"/>
-      <w:pPr>
-        <w:ind w:left="1800" w:hanging="360"/>
-      </w:pPr>
-      <w:rPr>
-        <w:rFonts w:hint="default"/>
-      </w:rPr>
-    </w:lvl>
-    <w:lvl w:ilvl="2">
-      <w:start w:val="1"/>
-      <w:numFmt w:val="decimal"/>
-      <w:lvlText w:val="%1.%2.%3"/>
-      <w:lvlJc w:val="left"/>
-      <w:pPr>
-        <w:ind w:left="3600" w:hanging="720"/>
-      </w:pPr>
-      <w:rPr>
-        <w:rFonts w:hint="default"/>
-      </w:rPr>
-    </w:lvl>
-    <w:lvl w:ilvl="3">
-      <w:start w:val="1"/>
-      <w:numFmt w:val="decimal"/>
-      <w:lvlText w:val="%1.%2.%3.%4"/>
-      <w:lvlJc w:val="left"/>
-      <w:pPr>
-        <w:ind w:left="5040" w:hanging="720"/>
-      </w:pPr>
-      <w:rPr>
-        <w:rFonts w:hint="default"/>
-      </w:rPr>
-    </w:lvl>
-    <w:lvl w:ilvl="4">
-      <w:start w:val="1"/>
-      <w:numFmt w:val="decimal"/>
-      <w:lvlText w:val="%1.%2.%3.%4.%5"/>
-      <w:lvlJc w:val="left"/>
-      <w:pPr>
-        <w:ind w:left="6840" w:hanging="1080"/>
-      </w:pPr>
-      <w:rPr>
-        <w:rFonts w:hint="default"/>
-      </w:rPr>
-    </w:lvl>
-    <w:lvl w:ilvl="5">
-      <w:start w:val="1"/>
-      <w:numFmt w:val="decimal"/>
-      <w:lvlText w:val="%1.%2.%3.%4.%5.%6"/>
-      <w:lvlJc w:val="left"/>
-      <w:pPr>
-        <w:ind w:left="8280" w:hanging="1080"/>
-      </w:pPr>
-      <w:rPr>
-        <w:rFonts w:hint="default"/>
-      </w:rPr>
-    </w:lvl>
-    <w:lvl w:ilvl="6">
-      <w:start w:val="1"/>
-      <w:numFmt w:val="decimal"/>
-      <w:lvlText w:val="%1.%2.%3.%4.%5.%6.%7"/>
-      <w:lvlJc w:val="left"/>
-      <w:pPr>
-        <w:ind w:left="10080" w:hanging="1440"/>
-      </w:pPr>
-      <w:rPr>
-        <w:rFonts w:hint="default"/>
-      </w:rPr>
-    </w:lvl>
-    <w:lvl w:ilvl="7">
-      <w:start w:val="1"/>
-      <w:numFmt w:val="decimal"/>
-      <w:lvlText w:val="%1.%2.%3.%4.%5.%6.%7.%8"/>
-      <w:lvlJc w:val="left"/>
-      <w:pPr>
-        <w:ind w:left="11520" w:hanging="1440"/>
-      </w:pPr>
-      <w:rPr>
-        <w:rFonts w:hint="default"/>
-      </w:rPr>
-    </w:lvl>
-    <w:lvl w:ilvl="8">
-      <w:start w:val="1"/>
-      <w:numFmt w:val="decimal"/>
-      <w:lvlText w:val="%1.%2.%3.%4.%5.%6.%7.%8.%9"/>
-      <w:lvlJc w:val="left"/>
-      <w:pPr>
-        <w:ind w:left="12960" w:hanging="1440"/>
-      </w:pPr>
-      <w:rPr>
-        <w:rFonts w:hint="default"/>
-      </w:rPr>
-    </w:lvl>
-  </w:abstractNum>
-  <w:abstractNum w:abstractNumId="27" w15:restartNumberingAfterBreak="0">
-    <w:nsid w:val="421A156E"/>
-    <w:multiLevelType w:val="multilevel"/>
-    <w:tmpl w:val="F6640454"/>
-    <w:lvl w:ilvl="0">
-      <w:start w:val="7"/>
-      <w:numFmt w:val="decimal"/>
-      <w:lvlText w:val="%1"/>
-      <w:lvlJc w:val="left"/>
-      <w:pPr>
-        <w:ind w:left="360" w:hanging="360"/>
-      </w:pPr>
-      <w:rPr>
-        <w:rFonts w:hint="default"/>
-      </w:rPr>
-    </w:lvl>
-    <w:lvl w:ilvl="1">
-      <w:start w:val="1"/>
-      <w:numFmt w:val="decimal"/>
-      <w:lvlText w:val="%1.%2"/>
-      <w:lvlJc w:val="left"/>
-      <w:pPr>
-        <w:ind w:left="1440" w:hanging="360"/>
-      </w:pPr>
-      <w:rPr>
-        <w:rFonts w:hint="default"/>
-      </w:rPr>
-    </w:lvl>
-    <w:lvl w:ilvl="2">
-      <w:start w:val="1"/>
-      <w:numFmt w:val="decimal"/>
-      <w:lvlText w:val="%1.%2.%3"/>
-      <w:lvlJc w:val="left"/>
-      <w:pPr>
-        <w:ind w:left="2880" w:hanging="720"/>
-      </w:pPr>
-      <w:rPr>
-        <w:rFonts w:hint="default"/>
-      </w:rPr>
-    </w:lvl>
-    <w:lvl w:ilvl="3">
-      <w:start w:val="1"/>
-      <w:numFmt w:val="decimal"/>
-      <w:lvlText w:val="%1.%2.%3.%4"/>
-      <w:lvlJc w:val="left"/>
-      <w:pPr>
-        <w:ind w:left="3960" w:hanging="720"/>
-      </w:pPr>
-      <w:rPr>
-        <w:rFonts w:hint="default"/>
-      </w:rPr>
-    </w:lvl>
-    <w:lvl w:ilvl="4">
-      <w:start w:val="1"/>
-      <w:numFmt w:val="decimal"/>
-      <w:lvlText w:val="%1.%2.%3.%4.%5"/>
-      <w:lvlJc w:val="left"/>
-      <w:pPr>
-        <w:ind w:left="5400" w:hanging="1080"/>
-      </w:pPr>
-      <w:rPr>
-        <w:rFonts w:hint="default"/>
-      </w:rPr>
-    </w:lvl>
-    <w:lvl w:ilvl="5">
-      <w:start w:val="1"/>
-      <w:numFmt w:val="decimal"/>
-      <w:lvlText w:val="%1.%2.%3.%4.%5.%6"/>
-      <w:lvlJc w:val="left"/>
-      <w:pPr>
-        <w:ind w:left="6480" w:hanging="1080"/>
-      </w:pPr>
-      <w:rPr>
-        <w:rFonts w:hint="default"/>
-      </w:rPr>
-    </w:lvl>
-    <w:lvl w:ilvl="6">
-      <w:start w:val="1"/>
-      <w:numFmt w:val="decimal"/>
-      <w:lvlText w:val="%1.%2.%3.%4.%5.%6.%7"/>
-      <w:lvlJc w:val="left"/>
-      <w:pPr>
-        <w:ind w:left="7920" w:hanging="1440"/>
-      </w:pPr>
-      <w:rPr>
-        <w:rFonts w:hint="default"/>
-      </w:rPr>
-    </w:lvl>
-    <w:lvl w:ilvl="7">
-      <w:start w:val="1"/>
-      <w:numFmt w:val="decimal"/>
-      <w:lvlText w:val="%1.%2.%3.%4.%5.%6.%7.%8"/>
-      <w:lvlJc w:val="left"/>
-      <w:pPr>
-        <w:ind w:left="9000" w:hanging="1440"/>
-      </w:pPr>
-      <w:rPr>
-        <w:rFonts w:hint="default"/>
-      </w:rPr>
-    </w:lvl>
-    <w:lvl w:ilvl="8">
-      <w:start w:val="1"/>
-      <w:numFmt w:val="decimal"/>
-      <w:lvlText w:val="%1.%2.%3.%4.%5.%6.%7.%8.%9"/>
-      <w:lvlJc w:val="left"/>
-      <w:pPr>
-        <w:ind w:left="10080" w:hanging="1440"/>
-      </w:pPr>
-      <w:rPr>
-        <w:rFonts w:hint="default"/>
-      </w:rPr>
-    </w:lvl>
-  </w:abstractNum>
-  <w:abstractNum w:abstractNumId="28" w15:restartNumberingAfterBreak="0">
-    <w:nsid w:val="426721E0"/>
-    <w:multiLevelType w:val="multilevel"/>
-    <w:tmpl w:val="6A8ACC6A"/>
-    <w:lvl w:ilvl="0">
-      <w:start w:val="3"/>
-      <w:numFmt w:val="decimal"/>
-      <w:lvlText w:val="%1"/>
-      <w:lvlJc w:val="left"/>
-      <w:pPr>
-        <w:ind w:left="360" w:hanging="360"/>
-      </w:pPr>
-      <w:rPr>
-        <w:rFonts w:hint="default"/>
-      </w:rPr>
-    </w:lvl>
-    <w:lvl w:ilvl="1">
-      <w:start w:val="1"/>
-      <w:numFmt w:val="decimal"/>
-      <w:lvlText w:val="%1.%2"/>
-      <w:lvlJc w:val="left"/>
-      <w:pPr>
-        <w:ind w:left="1440" w:hanging="360"/>
-      </w:pPr>
-      <w:rPr>
-        <w:rFonts w:hint="default"/>
-      </w:rPr>
-    </w:lvl>
-    <w:lvl w:ilvl="2">
-      <w:start w:val="1"/>
-      <w:numFmt w:val="decimal"/>
-      <w:lvlText w:val="%1.%2.%3"/>
-      <w:lvlJc w:val="left"/>
-      <w:pPr>
-        <w:ind w:left="2880" w:hanging="720"/>
-      </w:pPr>
-      <w:rPr>
-        <w:rFonts w:hint="default"/>
-      </w:rPr>
-    </w:lvl>
-    <w:lvl w:ilvl="3">
-      <w:start w:val="1"/>
-      <w:numFmt w:val="decimal"/>
-      <w:lvlText w:val="%1.%2.%3.%4"/>
-      <w:lvlJc w:val="left"/>
-      <w:pPr>
-        <w:ind w:left="3960" w:hanging="720"/>
-      </w:pPr>
-      <w:rPr>
-        <w:rFonts w:hint="default"/>
-      </w:rPr>
-    </w:lvl>
-    <w:lvl w:ilvl="4">
-      <w:start w:val="1"/>
-      <w:numFmt w:val="decimal"/>
-      <w:lvlText w:val="%1.%2.%3.%4.%5"/>
-      <w:lvlJc w:val="left"/>
-      <w:pPr>
-        <w:ind w:left="5400" w:hanging="1080"/>
-      </w:pPr>
-      <w:rPr>
-        <w:rFonts w:hint="default"/>
-      </w:rPr>
-    </w:lvl>
-    <w:lvl w:ilvl="5">
-      <w:start w:val="1"/>
-      <w:numFmt w:val="decimal"/>
-      <w:lvlText w:val="%1.%2.%3.%4.%5.%6"/>
-      <w:lvlJc w:val="left"/>
-      <w:pPr>
-        <w:ind w:left="6480" w:hanging="1080"/>
-      </w:pPr>
-      <w:rPr>
-        <w:rFonts w:hint="default"/>
-      </w:rPr>
-    </w:lvl>
-    <w:lvl w:ilvl="6">
-      <w:start w:val="1"/>
-      <w:numFmt w:val="decimal"/>
-      <w:lvlText w:val="%1.%2.%3.%4.%5.%6.%7"/>
-      <w:lvlJc w:val="left"/>
-      <w:pPr>
-        <w:ind w:left="7920" w:hanging="1440"/>
-      </w:pPr>
-      <w:rPr>
-        <w:rFonts w:hint="default"/>
-      </w:rPr>
-    </w:lvl>
-    <w:lvl w:ilvl="7">
-      <w:start w:val="1"/>
-      <w:numFmt w:val="decimal"/>
-      <w:lvlText w:val="%1.%2.%3.%4.%5.%6.%7.%8"/>
-      <w:lvlJc w:val="left"/>
-      <w:pPr>
-        <w:ind w:left="9000" w:hanging="1440"/>
-      </w:pPr>
-      <w:rPr>
-        <w:rFonts w:hint="default"/>
-      </w:rPr>
-    </w:lvl>
-    <w:lvl w:ilvl="8">
-      <w:start w:val="1"/>
-      <w:numFmt w:val="decimal"/>
-      <w:lvlText w:val="%1.%2.%3.%4.%5.%6.%7.%8.%9"/>
-      <w:lvlJc w:val="left"/>
-      <w:pPr>
-        <w:ind w:left="10080" w:hanging="1440"/>
-      </w:pPr>
-      <w:rPr>
-        <w:rFonts w:hint="default"/>
-      </w:rPr>
-    </w:lvl>
-  </w:abstractNum>
-  <w:abstractNum w:abstractNumId="29" w15:restartNumberingAfterBreak="0">
-    <w:nsid w:val="4C8F6228"/>
-    <w:multiLevelType w:val="multilevel"/>
-    <w:tmpl w:val="CFBAB822"/>
-    <w:lvl w:ilvl="0">
-      <w:start w:val="8"/>
-      <w:numFmt w:val="decimal"/>
-      <w:lvlText w:val="%1"/>
-      <w:lvlJc w:val="left"/>
-      <w:pPr>
-        <w:ind w:left="360" w:hanging="360"/>
-      </w:pPr>
-      <w:rPr>
-        <w:rFonts w:hint="default"/>
-      </w:rPr>
-    </w:lvl>
-    <w:lvl w:ilvl="1">
-      <w:start w:val="1"/>
-      <w:numFmt w:val="decimal"/>
-      <w:lvlText w:val="%1.%2"/>
-      <w:lvlJc w:val="left"/>
-      <w:pPr>
-        <w:ind w:left="1440" w:hanging="360"/>
-      </w:pPr>
-      <w:rPr>
-        <w:rFonts w:hint="default"/>
-      </w:rPr>
-    </w:lvl>
-    <w:lvl w:ilvl="2">
-      <w:start w:val="1"/>
-      <w:numFmt w:val="decimal"/>
-      <w:lvlText w:val="%1.%2.%3"/>
-      <w:lvlJc w:val="left"/>
-      <w:pPr>
-        <w:ind w:left="2880" w:hanging="720"/>
-      </w:pPr>
-      <w:rPr>
-        <w:rFonts w:hint="default"/>
-      </w:rPr>
-    </w:lvl>
-    <w:lvl w:ilvl="3">
-      <w:start w:val="1"/>
-      <w:numFmt w:val="decimal"/>
-      <w:lvlText w:val="%1.%2.%3.%4"/>
-      <w:lvlJc w:val="left"/>
-      <w:pPr>
-        <w:ind w:left="3960" w:hanging="720"/>
-      </w:pPr>
-      <w:rPr>
-        <w:rFonts w:hint="default"/>
-      </w:rPr>
-    </w:lvl>
-    <w:lvl w:ilvl="4">
-      <w:start w:val="1"/>
-      <w:numFmt w:val="decimal"/>
-      <w:lvlText w:val="%1.%2.%3.%4.%5"/>
-      <w:lvlJc w:val="left"/>
-      <w:pPr>
-        <w:ind w:left="5400" w:hanging="1080"/>
-      </w:pPr>
-      <w:rPr>
-        <w:rFonts w:hint="default"/>
-      </w:rPr>
-    </w:lvl>
-    <w:lvl w:ilvl="5">
-      <w:start w:val="1"/>
-      <w:numFmt w:val="decimal"/>
-      <w:lvlText w:val="%1.%2.%3.%4.%5.%6"/>
-      <w:lvlJc w:val="left"/>
-      <w:pPr>
-        <w:ind w:left="6480" w:hanging="1080"/>
-      </w:pPr>
-      <w:rPr>
-        <w:rFonts w:hint="default"/>
-      </w:rPr>
-    </w:lvl>
-    <w:lvl w:ilvl="6">
-      <w:start w:val="1"/>
-      <w:numFmt w:val="decimal"/>
-      <w:lvlText w:val="%1.%2.%3.%4.%5.%6.%7"/>
-      <w:lvlJc w:val="left"/>
-      <w:pPr>
-        <w:ind w:left="7920" w:hanging="1440"/>
-      </w:pPr>
-      <w:rPr>
-        <w:rFonts w:hint="default"/>
-      </w:rPr>
-    </w:lvl>
-    <w:lvl w:ilvl="7">
-      <w:start w:val="1"/>
-      <w:numFmt w:val="decimal"/>
-      <w:lvlText w:val="%1.%2.%3.%4.%5.%6.%7.%8"/>
-      <w:lvlJc w:val="left"/>
-      <w:pPr>
-        <w:ind w:left="9000" w:hanging="1440"/>
-      </w:pPr>
-      <w:rPr>
-        <w:rFonts w:hint="default"/>
-      </w:rPr>
-    </w:lvl>
-    <w:lvl w:ilvl="8">
-      <w:start w:val="1"/>
-      <w:numFmt w:val="decimal"/>
-      <w:lvlText w:val="%1.%2.%3.%4.%5.%6.%7.%8.%9"/>
-      <w:lvlJc w:val="left"/>
-      <w:pPr>
-        <w:ind w:left="10080" w:hanging="1440"/>
-      </w:pPr>
-      <w:rPr>
-        <w:rFonts w:hint="default"/>
-      </w:rPr>
-    </w:lvl>
-  </w:abstractNum>
-  <w:abstractNum w:abstractNumId="30" w15:restartNumberingAfterBreak="0">
+  <w:abstractNum w:abstractNumId="14" w15:restartNumberingAfterBreak="0">
     <w:nsid w:val="51196780"/>
     <w:multiLevelType w:val="multilevel"/>
     <w:tmpl w:val="BEB4891C"/>
@@ -16665,120 +14859,7 @@
       </w:rPr>
     </w:lvl>
   </w:abstractNum>
-  <w:abstractNum w:abstractNumId="31" w15:restartNumberingAfterBreak="0">
-    <w:nsid w:val="529017A9"/>
-    <w:multiLevelType w:val="multilevel"/>
-    <w:tmpl w:val="F6640454"/>
-    <w:lvl w:ilvl="0">
-      <w:start w:val="9"/>
-      <w:numFmt w:val="decimal"/>
-      <w:lvlText w:val="%1"/>
-      <w:lvlJc w:val="left"/>
-      <w:pPr>
-        <w:ind w:left="360" w:hanging="360"/>
-      </w:pPr>
-      <w:rPr>
-        <w:rFonts w:hint="default"/>
-      </w:rPr>
-    </w:lvl>
-    <w:lvl w:ilvl="1">
-      <w:start w:val="1"/>
-      <w:numFmt w:val="decimal"/>
-      <w:lvlText w:val="%1.%2"/>
-      <w:lvlJc w:val="left"/>
-      <w:pPr>
-        <w:ind w:left="1440" w:hanging="360"/>
-      </w:pPr>
-      <w:rPr>
-        <w:rFonts w:hint="default"/>
-      </w:rPr>
-    </w:lvl>
-    <w:lvl w:ilvl="2">
-      <w:start w:val="1"/>
-      <w:numFmt w:val="decimal"/>
-      <w:lvlText w:val="%1.%2.%3"/>
-      <w:lvlJc w:val="left"/>
-      <w:pPr>
-        <w:ind w:left="2880" w:hanging="720"/>
-      </w:pPr>
-      <w:rPr>
-        <w:rFonts w:hint="default"/>
-      </w:rPr>
-    </w:lvl>
-    <w:lvl w:ilvl="3">
-      <w:start w:val="1"/>
-      <w:numFmt w:val="decimal"/>
-      <w:lvlText w:val="%1.%2.%3.%4"/>
-      <w:lvlJc w:val="left"/>
-      <w:pPr>
-        <w:ind w:left="3960" w:hanging="720"/>
-      </w:pPr>
-      <w:rPr>
-        <w:rFonts w:hint="default"/>
-      </w:rPr>
-    </w:lvl>
-    <w:lvl w:ilvl="4">
-      <w:start w:val="1"/>
-      <w:numFmt w:val="decimal"/>
-      <w:lvlText w:val="%1.%2.%3.%4.%5"/>
-      <w:lvlJc w:val="left"/>
-      <w:pPr>
-        <w:ind w:left="5400" w:hanging="1080"/>
-      </w:pPr>
-      <w:rPr>
-        <w:rFonts w:hint="default"/>
-      </w:rPr>
-    </w:lvl>
-    <w:lvl w:ilvl="5">
-      <w:start w:val="1"/>
-      <w:numFmt w:val="decimal"/>
-      <w:lvlText w:val="%1.%2.%3.%4.%5.%6"/>
-      <w:lvlJc w:val="left"/>
-      <w:pPr>
-        <w:ind w:left="6480" w:hanging="1080"/>
-      </w:pPr>
-      <w:rPr>
-        <w:rFonts w:hint="default"/>
-      </w:rPr>
-    </w:lvl>
-    <w:lvl w:ilvl="6">
-      <w:start w:val="1"/>
-      <w:numFmt w:val="decimal"/>
-      <w:lvlText w:val="%1.%2.%3.%4.%5.%6.%7"/>
-      <w:lvlJc w:val="left"/>
-      <w:pPr>
-        <w:ind w:left="7920" w:hanging="1440"/>
-      </w:pPr>
-      <w:rPr>
-        <w:rFonts w:hint="default"/>
-      </w:rPr>
-    </w:lvl>
-    <w:lvl w:ilvl="7">
-      <w:start w:val="1"/>
-      <w:numFmt w:val="decimal"/>
-      <w:lvlText w:val="%1.%2.%3.%4.%5.%6.%7.%8"/>
-      <w:lvlJc w:val="left"/>
-      <w:pPr>
-        <w:ind w:left="9000" w:hanging="1440"/>
-      </w:pPr>
-      <w:rPr>
-        <w:rFonts w:hint="default"/>
-      </w:rPr>
-    </w:lvl>
-    <w:lvl w:ilvl="8">
-      <w:start w:val="1"/>
-      <w:numFmt w:val="decimal"/>
-      <w:lvlText w:val="%1.%2.%3.%4.%5.%6.%7.%8.%9"/>
-      <w:lvlJc w:val="left"/>
-      <w:pPr>
-        <w:ind w:left="10080" w:hanging="1440"/>
-      </w:pPr>
-      <w:rPr>
-        <w:rFonts w:hint="default"/>
-      </w:rPr>
-    </w:lvl>
-  </w:abstractNum>
-  <w:abstractNum w:abstractNumId="32" w15:restartNumberingAfterBreak="0">
+  <w:abstractNum w:abstractNumId="15" w15:restartNumberingAfterBreak="0">
     <w:nsid w:val="57DF3F82"/>
     <w:multiLevelType w:val="hybridMultilevel"/>
     <w:tmpl w:val="28BAEDA6"/>
@@ -16867,120 +14948,7 @@
       </w:pPr>
     </w:lvl>
   </w:abstractNum>
-  <w:abstractNum w:abstractNumId="33" w15:restartNumberingAfterBreak="0">
-    <w:nsid w:val="5A495951"/>
-    <w:multiLevelType w:val="multilevel"/>
-    <w:tmpl w:val="7046CA9C"/>
-    <w:lvl w:ilvl="0">
-      <w:start w:val="5"/>
-      <w:numFmt w:val="decimal"/>
-      <w:lvlText w:val="%1"/>
-      <w:lvlJc w:val="left"/>
-      <w:pPr>
-        <w:ind w:left="360" w:hanging="360"/>
-      </w:pPr>
-      <w:rPr>
-        <w:rFonts w:hint="default"/>
-      </w:rPr>
-    </w:lvl>
-    <w:lvl w:ilvl="1">
-      <w:start w:val="1"/>
-      <w:numFmt w:val="decimal"/>
-      <w:lvlText w:val="%1.%2"/>
-      <w:lvlJc w:val="left"/>
-      <w:pPr>
-        <w:ind w:left="1440" w:hanging="360"/>
-      </w:pPr>
-      <w:rPr>
-        <w:rFonts w:hint="default"/>
-      </w:rPr>
-    </w:lvl>
-    <w:lvl w:ilvl="2">
-      <w:start w:val="1"/>
-      <w:numFmt w:val="decimal"/>
-      <w:lvlText w:val="%1.%2.%3"/>
-      <w:lvlJc w:val="left"/>
-      <w:pPr>
-        <w:ind w:left="2880" w:hanging="720"/>
-      </w:pPr>
-      <w:rPr>
-        <w:rFonts w:hint="default"/>
-      </w:rPr>
-    </w:lvl>
-    <w:lvl w:ilvl="3">
-      <w:start w:val="1"/>
-      <w:numFmt w:val="decimal"/>
-      <w:lvlText w:val="%1.%2.%3.%4"/>
-      <w:lvlJc w:val="left"/>
-      <w:pPr>
-        <w:ind w:left="3960" w:hanging="720"/>
-      </w:pPr>
-      <w:rPr>
-        <w:rFonts w:hint="default"/>
-      </w:rPr>
-    </w:lvl>
-    <w:lvl w:ilvl="4">
-      <w:start w:val="1"/>
-      <w:numFmt w:val="decimal"/>
-      <w:lvlText w:val="%1.%2.%3.%4.%5"/>
-      <w:lvlJc w:val="left"/>
-      <w:pPr>
-        <w:ind w:left="5400" w:hanging="1080"/>
-      </w:pPr>
-      <w:rPr>
-        <w:rFonts w:hint="default"/>
-      </w:rPr>
-    </w:lvl>
-    <w:lvl w:ilvl="5">
-      <w:start w:val="1"/>
-      <w:numFmt w:val="decimal"/>
-      <w:lvlText w:val="%1.%2.%3.%4.%5.%6"/>
-      <w:lvlJc w:val="left"/>
-      <w:pPr>
-        <w:ind w:left="6480" w:hanging="1080"/>
-      </w:pPr>
-      <w:rPr>
-        <w:rFonts w:hint="default"/>
-      </w:rPr>
-    </w:lvl>
-    <w:lvl w:ilvl="6">
-      <w:start w:val="1"/>
-      <w:numFmt w:val="decimal"/>
-      <w:lvlText w:val="%1.%2.%3.%4.%5.%6.%7"/>
-      <w:lvlJc w:val="left"/>
-      <w:pPr>
-        <w:ind w:left="7920" w:hanging="1440"/>
-      </w:pPr>
-      <w:rPr>
-        <w:rFonts w:hint="default"/>
-      </w:rPr>
-    </w:lvl>
-    <w:lvl w:ilvl="7">
-      <w:start w:val="1"/>
-      <w:numFmt w:val="decimal"/>
-      <w:lvlText w:val="%1.%2.%3.%4.%5.%6.%7.%8"/>
-      <w:lvlJc w:val="left"/>
-      <w:pPr>
-        <w:ind w:left="9000" w:hanging="1440"/>
-      </w:pPr>
-      <w:rPr>
-        <w:rFonts w:hint="default"/>
-      </w:rPr>
-    </w:lvl>
-    <w:lvl w:ilvl="8">
-      <w:start w:val="1"/>
-      <w:numFmt w:val="decimal"/>
-      <w:lvlText w:val="%1.%2.%3.%4.%5.%6.%7.%8.%9"/>
-      <w:lvlJc w:val="left"/>
-      <w:pPr>
-        <w:ind w:left="10080" w:hanging="1440"/>
-      </w:pPr>
-      <w:rPr>
-        <w:rFonts w:hint="default"/>
-      </w:rPr>
-    </w:lvl>
-  </w:abstractNum>
-  <w:abstractNum w:abstractNumId="34" w15:restartNumberingAfterBreak="0">
+  <w:abstractNum w:abstractNumId="16" w15:restartNumberingAfterBreak="0">
     <w:nsid w:val="5C612E8F"/>
     <w:multiLevelType w:val="hybridMultilevel"/>
     <w:tmpl w:val="07D26022"/>
@@ -17069,7 +15037,7 @@
       </w:pPr>
     </w:lvl>
   </w:abstractNum>
-  <w:abstractNum w:abstractNumId="35" w15:restartNumberingAfterBreak="0">
+  <w:abstractNum w:abstractNumId="17" w15:restartNumberingAfterBreak="0">
     <w:nsid w:val="5C741947"/>
     <w:multiLevelType w:val="hybridMultilevel"/>
     <w:tmpl w:val="F482C226"/>
@@ -17158,120 +15126,7 @@
       </w:pPr>
     </w:lvl>
   </w:abstractNum>
-  <w:abstractNum w:abstractNumId="36" w15:restartNumberingAfterBreak="0">
-    <w:nsid w:val="5D2809C1"/>
-    <w:multiLevelType w:val="multilevel"/>
-    <w:tmpl w:val="D7BE491A"/>
-    <w:lvl w:ilvl="0">
-      <w:start w:val="6"/>
-      <w:numFmt w:val="decimal"/>
-      <w:lvlText w:val="%1"/>
-      <w:lvlJc w:val="left"/>
-      <w:pPr>
-        <w:ind w:left="360" w:hanging="360"/>
-      </w:pPr>
-      <w:rPr>
-        <w:rFonts w:hint="default"/>
-      </w:rPr>
-    </w:lvl>
-    <w:lvl w:ilvl="1">
-      <w:start w:val="1"/>
-      <w:numFmt w:val="decimal"/>
-      <w:lvlText w:val="%1.%2"/>
-      <w:lvlJc w:val="left"/>
-      <w:pPr>
-        <w:ind w:left="1440" w:hanging="360"/>
-      </w:pPr>
-      <w:rPr>
-        <w:rFonts w:hint="default"/>
-      </w:rPr>
-    </w:lvl>
-    <w:lvl w:ilvl="2">
-      <w:start w:val="1"/>
-      <w:numFmt w:val="decimal"/>
-      <w:lvlText w:val="%1.%2.%3"/>
-      <w:lvlJc w:val="left"/>
-      <w:pPr>
-        <w:ind w:left="2880" w:hanging="720"/>
-      </w:pPr>
-      <w:rPr>
-        <w:rFonts w:hint="default"/>
-      </w:rPr>
-    </w:lvl>
-    <w:lvl w:ilvl="3">
-      <w:start w:val="1"/>
-      <w:numFmt w:val="decimal"/>
-      <w:lvlText w:val="%1.%2.%3.%4"/>
-      <w:lvlJc w:val="left"/>
-      <w:pPr>
-        <w:ind w:left="3960" w:hanging="720"/>
-      </w:pPr>
-      <w:rPr>
-        <w:rFonts w:hint="default"/>
-      </w:rPr>
-    </w:lvl>
-    <w:lvl w:ilvl="4">
-      <w:start w:val="1"/>
-      <w:numFmt w:val="decimal"/>
-      <w:lvlText w:val="%1.%2.%3.%4.%5"/>
-      <w:lvlJc w:val="left"/>
-      <w:pPr>
-        <w:ind w:left="5400" w:hanging="1080"/>
-      </w:pPr>
-      <w:rPr>
-        <w:rFonts w:hint="default"/>
-      </w:rPr>
-    </w:lvl>
-    <w:lvl w:ilvl="5">
-      <w:start w:val="1"/>
-      <w:numFmt w:val="decimal"/>
-      <w:lvlText w:val="%1.%2.%3.%4.%5.%6"/>
-      <w:lvlJc w:val="left"/>
-      <w:pPr>
-        <w:ind w:left="6480" w:hanging="1080"/>
-      </w:pPr>
-      <w:rPr>
-        <w:rFonts w:hint="default"/>
-      </w:rPr>
-    </w:lvl>
-    <w:lvl w:ilvl="6">
-      <w:start w:val="1"/>
-      <w:numFmt w:val="decimal"/>
-      <w:lvlText w:val="%1.%2.%3.%4.%5.%6.%7"/>
-      <w:lvlJc w:val="left"/>
-      <w:pPr>
-        <w:ind w:left="7920" w:hanging="1440"/>
-      </w:pPr>
-      <w:rPr>
-        <w:rFonts w:hint="default"/>
-      </w:rPr>
-    </w:lvl>
-    <w:lvl w:ilvl="7">
-      <w:start w:val="1"/>
-      <w:numFmt w:val="decimal"/>
-      <w:lvlText w:val="%1.%2.%3.%4.%5.%6.%7.%8"/>
-      <w:lvlJc w:val="left"/>
-      <w:pPr>
-        <w:ind w:left="9000" w:hanging="1440"/>
-      </w:pPr>
-      <w:rPr>
-        <w:rFonts w:hint="default"/>
-      </w:rPr>
-    </w:lvl>
-    <w:lvl w:ilvl="8">
-      <w:start w:val="1"/>
-      <w:numFmt w:val="decimal"/>
-      <w:lvlText w:val="%1.%2.%3.%4.%5.%6.%7.%8.%9"/>
-      <w:lvlJc w:val="left"/>
-      <w:pPr>
-        <w:ind w:left="10080" w:hanging="1440"/>
-      </w:pPr>
-      <w:rPr>
-        <w:rFonts w:hint="default"/>
-      </w:rPr>
-    </w:lvl>
-  </w:abstractNum>
-  <w:abstractNum w:abstractNumId="37" w15:restartNumberingAfterBreak="0">
+  <w:abstractNum w:abstractNumId="18" w15:restartNumberingAfterBreak="0">
     <w:nsid w:val="5EEE0E3A"/>
     <w:multiLevelType w:val="multilevel"/>
     <w:tmpl w:val="5C62A334"/>
@@ -17405,120 +15260,7 @@
       </w:rPr>
     </w:lvl>
   </w:abstractNum>
-  <w:abstractNum w:abstractNumId="38" w15:restartNumberingAfterBreak="0">
-    <w:nsid w:val="5F436435"/>
-    <w:multiLevelType w:val="multilevel"/>
-    <w:tmpl w:val="122800C6"/>
-    <w:lvl w:ilvl="0">
-      <w:start w:val="7"/>
-      <w:numFmt w:val="decimal"/>
-      <w:lvlText w:val="%1"/>
-      <w:lvlJc w:val="left"/>
-      <w:pPr>
-        <w:ind w:left="360" w:hanging="360"/>
-      </w:pPr>
-      <w:rPr>
-        <w:rFonts w:hint="default"/>
-      </w:rPr>
-    </w:lvl>
-    <w:lvl w:ilvl="1">
-      <w:start w:val="1"/>
-      <w:numFmt w:val="decimal"/>
-      <w:lvlText w:val="%1.%2"/>
-      <w:lvlJc w:val="left"/>
-      <w:pPr>
-        <w:ind w:left="1440" w:hanging="360"/>
-      </w:pPr>
-      <w:rPr>
-        <w:rFonts w:hint="default"/>
-      </w:rPr>
-    </w:lvl>
-    <w:lvl w:ilvl="2">
-      <w:start w:val="1"/>
-      <w:numFmt w:val="decimal"/>
-      <w:lvlText w:val="%1.%2.%3"/>
-      <w:lvlJc w:val="left"/>
-      <w:pPr>
-        <w:ind w:left="2880" w:hanging="720"/>
-      </w:pPr>
-      <w:rPr>
-        <w:rFonts w:hint="default"/>
-      </w:rPr>
-    </w:lvl>
-    <w:lvl w:ilvl="3">
-      <w:start w:val="1"/>
-      <w:numFmt w:val="decimal"/>
-      <w:lvlText w:val="%1.%2.%3.%4"/>
-      <w:lvlJc w:val="left"/>
-      <w:pPr>
-        <w:ind w:left="3960" w:hanging="720"/>
-      </w:pPr>
-      <w:rPr>
-        <w:rFonts w:hint="default"/>
-      </w:rPr>
-    </w:lvl>
-    <w:lvl w:ilvl="4">
-      <w:start w:val="1"/>
-      <w:numFmt w:val="decimal"/>
-      <w:lvlText w:val="%1.%2.%3.%4.%5"/>
-      <w:lvlJc w:val="left"/>
-      <w:pPr>
-        <w:ind w:left="5400" w:hanging="1080"/>
-      </w:pPr>
-      <w:rPr>
-        <w:rFonts w:hint="default"/>
-      </w:rPr>
-    </w:lvl>
-    <w:lvl w:ilvl="5">
-      <w:start w:val="1"/>
-      <w:numFmt w:val="decimal"/>
-      <w:lvlText w:val="%1.%2.%3.%4.%5.%6"/>
-      <w:lvlJc w:val="left"/>
-      <w:pPr>
-        <w:ind w:left="6480" w:hanging="1080"/>
-      </w:pPr>
-      <w:rPr>
-        <w:rFonts w:hint="default"/>
-      </w:rPr>
-    </w:lvl>
-    <w:lvl w:ilvl="6">
-      <w:start w:val="1"/>
-      <w:numFmt w:val="decimal"/>
-      <w:lvlText w:val="%1.%2.%3.%4.%5.%6.%7"/>
-      <w:lvlJc w:val="left"/>
-      <w:pPr>
-        <w:ind w:left="7920" w:hanging="1440"/>
-      </w:pPr>
-      <w:rPr>
-        <w:rFonts w:hint="default"/>
-      </w:rPr>
-    </w:lvl>
-    <w:lvl w:ilvl="7">
-      <w:start w:val="1"/>
-      <w:numFmt w:val="decimal"/>
-      <w:lvlText w:val="%1.%2.%3.%4.%5.%6.%7.%8"/>
-      <w:lvlJc w:val="left"/>
-      <w:pPr>
-        <w:ind w:left="9000" w:hanging="1440"/>
-      </w:pPr>
-      <w:rPr>
-        <w:rFonts w:hint="default"/>
-      </w:rPr>
-    </w:lvl>
-    <w:lvl w:ilvl="8">
-      <w:start w:val="1"/>
-      <w:numFmt w:val="decimal"/>
-      <w:lvlText w:val="%1.%2.%3.%4.%5.%6.%7.%8.%9"/>
-      <w:lvlJc w:val="left"/>
-      <w:pPr>
-        <w:ind w:left="10440" w:hanging="1800"/>
-      </w:pPr>
-      <w:rPr>
-        <w:rFonts w:hint="default"/>
-      </w:rPr>
-    </w:lvl>
-  </w:abstractNum>
-  <w:abstractNum w:abstractNumId="39" w15:restartNumberingAfterBreak="0">
+  <w:abstractNum w:abstractNumId="19" w15:restartNumberingAfterBreak="0">
     <w:nsid w:val="61F96117"/>
     <w:multiLevelType w:val="hybridMultilevel"/>
     <w:tmpl w:val="EC26FF78"/>
@@ -17607,7 +15349,7 @@
       </w:pPr>
     </w:lvl>
   </w:abstractNum>
-  <w:abstractNum w:abstractNumId="40" w15:restartNumberingAfterBreak="0">
+  <w:abstractNum w:abstractNumId="20" w15:restartNumberingAfterBreak="0">
     <w:nsid w:val="6214612C"/>
     <w:multiLevelType w:val="hybridMultilevel"/>
     <w:tmpl w:val="37C87732"/>
@@ -17696,124 +15438,7 @@
       </w:pPr>
     </w:lvl>
   </w:abstractNum>
-  <w:abstractNum w:abstractNumId="41" w15:restartNumberingAfterBreak="0">
-    <w:nsid w:val="661D2B83"/>
-    <w:multiLevelType w:val="multilevel"/>
-    <w:tmpl w:val="5F9A0A86"/>
-    <w:lvl w:ilvl="0">
-      <w:start w:val="1"/>
-      <w:numFmt w:val="decimal"/>
-      <w:lvlText w:val="%1"/>
-      <w:lvlJc w:val="left"/>
-      <w:pPr>
-        <w:ind w:left="360" w:hanging="360"/>
-      </w:pPr>
-      <w:rPr>
-        <w:rFonts w:hint="default"/>
-      </w:rPr>
-    </w:lvl>
-    <w:lvl w:ilvl="1">
-      <w:start w:val="1"/>
-      <w:numFmt w:val="decimal"/>
-      <w:lvlText w:val="%1.%2"/>
-      <w:lvlJc w:val="left"/>
-      <w:pPr>
-        <w:ind w:left="1080" w:hanging="360"/>
-      </w:pPr>
-      <w:rPr>
-        <w:rFonts w:hint="default"/>
-        <w:b w:val="0"/>
-        <w:bCs w:val="0"/>
-      </w:rPr>
-    </w:lvl>
-    <w:lvl w:ilvl="2">
-      <w:start w:val="1"/>
-      <w:numFmt w:val="decimal"/>
-      <w:lvlText w:val="%1.%2.%3"/>
-      <w:lvlJc w:val="left"/>
-      <w:pPr>
-        <w:ind w:left="2160" w:hanging="720"/>
-      </w:pPr>
-      <w:rPr>
-        <w:rFonts w:hint="default"/>
-        <w:b w:val="0"/>
-        <w:bCs w:val="0"/>
-      </w:rPr>
-    </w:lvl>
-    <w:lvl w:ilvl="3">
-      <w:start w:val="1"/>
-      <w:numFmt w:val="decimal"/>
-      <w:lvlText w:val="%1.%2.%3.%4"/>
-      <w:lvlJc w:val="left"/>
-      <w:pPr>
-        <w:ind w:left="2880" w:hanging="720"/>
-      </w:pPr>
-      <w:rPr>
-        <w:rFonts w:hint="default"/>
-      </w:rPr>
-    </w:lvl>
-    <w:lvl w:ilvl="4">
-      <w:start w:val="1"/>
-      <w:numFmt w:val="decimal"/>
-      <w:lvlText w:val="%1.%2.%3.%4.%5"/>
-      <w:lvlJc w:val="left"/>
-      <w:pPr>
-        <w:ind w:left="3960" w:hanging="1080"/>
-      </w:pPr>
-      <w:rPr>
-        <w:rFonts w:hint="default"/>
-      </w:rPr>
-    </w:lvl>
-    <w:lvl w:ilvl="5">
-      <w:start w:val="1"/>
-      <w:numFmt w:val="decimal"/>
-      <w:lvlText w:val="%1.%2.%3.%4.%5.%6"/>
-      <w:lvlJc w:val="left"/>
-      <w:pPr>
-        <w:ind w:left="4680" w:hanging="1080"/>
-      </w:pPr>
-      <w:rPr>
-        <w:rFonts w:hint="default"/>
-      </w:rPr>
-    </w:lvl>
-    <w:lvl w:ilvl="6">
-      <w:start w:val="1"/>
-      <w:numFmt w:val="decimal"/>
-      <w:lvlText w:val="%1.%2.%3.%4.%5.%6.%7"/>
-      <w:lvlJc w:val="left"/>
-      <w:pPr>
-        <w:ind w:left="5760" w:hanging="1440"/>
-      </w:pPr>
-      <w:rPr>
-        <w:rFonts w:hint="default"/>
-      </w:rPr>
-    </w:lvl>
-    <w:lvl w:ilvl="7">
-      <w:start w:val="1"/>
-      <w:numFmt w:val="decimal"/>
-      <w:lvlText w:val="%1.%2.%3.%4.%5.%6.%7.%8"/>
-      <w:lvlJc w:val="left"/>
-      <w:pPr>
-        <w:ind w:left="6480" w:hanging="1440"/>
-      </w:pPr>
-      <w:rPr>
-        <w:rFonts w:hint="default"/>
-      </w:rPr>
-    </w:lvl>
-    <w:lvl w:ilvl="8">
-      <w:start w:val="1"/>
-      <w:numFmt w:val="decimal"/>
-      <w:lvlText w:val="%1.%2.%3.%4.%5.%6.%7.%8.%9"/>
-      <w:lvlJc w:val="left"/>
-      <w:pPr>
-        <w:ind w:left="7560" w:hanging="1800"/>
-      </w:pPr>
-      <w:rPr>
-        <w:rFonts w:hint="default"/>
-      </w:rPr>
-    </w:lvl>
-  </w:abstractNum>
-  <w:abstractNum w:abstractNumId="42" w15:restartNumberingAfterBreak="0">
+  <w:abstractNum w:abstractNumId="21" w15:restartNumberingAfterBreak="0">
     <w:nsid w:val="6BF31A3B"/>
     <w:multiLevelType w:val="hybridMultilevel"/>
     <w:tmpl w:val="670A7218"/>
@@ -17902,346 +15527,7 @@
       </w:pPr>
     </w:lvl>
   </w:abstractNum>
-  <w:abstractNum w:abstractNumId="43" w15:restartNumberingAfterBreak="0">
-    <w:nsid w:val="6C4C7160"/>
-    <w:multiLevelType w:val="multilevel"/>
-    <w:tmpl w:val="F6640454"/>
-    <w:lvl w:ilvl="0">
-      <w:start w:val="6"/>
-      <w:numFmt w:val="decimal"/>
-      <w:lvlText w:val="%1"/>
-      <w:lvlJc w:val="left"/>
-      <w:pPr>
-        <w:ind w:left="360" w:hanging="360"/>
-      </w:pPr>
-      <w:rPr>
-        <w:rFonts w:hint="default"/>
-      </w:rPr>
-    </w:lvl>
-    <w:lvl w:ilvl="1">
-      <w:start w:val="1"/>
-      <w:numFmt w:val="decimal"/>
-      <w:lvlText w:val="%1.%2"/>
-      <w:lvlJc w:val="left"/>
-      <w:pPr>
-        <w:ind w:left="1440" w:hanging="360"/>
-      </w:pPr>
-      <w:rPr>
-        <w:rFonts w:hint="default"/>
-      </w:rPr>
-    </w:lvl>
-    <w:lvl w:ilvl="2">
-      <w:start w:val="1"/>
-      <w:numFmt w:val="decimal"/>
-      <w:lvlText w:val="%1.%2.%3"/>
-      <w:lvlJc w:val="left"/>
-      <w:pPr>
-        <w:ind w:left="2880" w:hanging="720"/>
-      </w:pPr>
-      <w:rPr>
-        <w:rFonts w:hint="default"/>
-      </w:rPr>
-    </w:lvl>
-    <w:lvl w:ilvl="3">
-      <w:start w:val="1"/>
-      <w:numFmt w:val="decimal"/>
-      <w:lvlText w:val="%1.%2.%3.%4"/>
-      <w:lvlJc w:val="left"/>
-      <w:pPr>
-        <w:ind w:left="3960" w:hanging="720"/>
-      </w:pPr>
-      <w:rPr>
-        <w:rFonts w:hint="default"/>
-      </w:rPr>
-    </w:lvl>
-    <w:lvl w:ilvl="4">
-      <w:start w:val="1"/>
-      <w:numFmt w:val="decimal"/>
-      <w:lvlText w:val="%1.%2.%3.%4.%5"/>
-      <w:lvlJc w:val="left"/>
-      <w:pPr>
-        <w:ind w:left="5400" w:hanging="1080"/>
-      </w:pPr>
-      <w:rPr>
-        <w:rFonts w:hint="default"/>
-      </w:rPr>
-    </w:lvl>
-    <w:lvl w:ilvl="5">
-      <w:start w:val="1"/>
-      <w:numFmt w:val="decimal"/>
-      <w:lvlText w:val="%1.%2.%3.%4.%5.%6"/>
-      <w:lvlJc w:val="left"/>
-      <w:pPr>
-        <w:ind w:left="6480" w:hanging="1080"/>
-      </w:pPr>
-      <w:rPr>
-        <w:rFonts w:hint="default"/>
-      </w:rPr>
-    </w:lvl>
-    <w:lvl w:ilvl="6">
-      <w:start w:val="1"/>
-      <w:numFmt w:val="decimal"/>
-      <w:lvlText w:val="%1.%2.%3.%4.%5.%6.%7"/>
-      <w:lvlJc w:val="left"/>
-      <w:pPr>
-        <w:ind w:left="7920" w:hanging="1440"/>
-      </w:pPr>
-      <w:rPr>
-        <w:rFonts w:hint="default"/>
-      </w:rPr>
-    </w:lvl>
-    <w:lvl w:ilvl="7">
-      <w:start w:val="1"/>
-      <w:numFmt w:val="decimal"/>
-      <w:lvlText w:val="%1.%2.%3.%4.%5.%6.%7.%8"/>
-      <w:lvlJc w:val="left"/>
-      <w:pPr>
-        <w:ind w:left="9000" w:hanging="1440"/>
-      </w:pPr>
-      <w:rPr>
-        <w:rFonts w:hint="default"/>
-      </w:rPr>
-    </w:lvl>
-    <w:lvl w:ilvl="8">
-      <w:start w:val="1"/>
-      <w:numFmt w:val="decimal"/>
-      <w:lvlText w:val="%1.%2.%3.%4.%5.%6.%7.%8.%9"/>
-      <w:lvlJc w:val="left"/>
-      <w:pPr>
-        <w:ind w:left="10080" w:hanging="1440"/>
-      </w:pPr>
-      <w:rPr>
-        <w:rFonts w:hint="default"/>
-      </w:rPr>
-    </w:lvl>
-  </w:abstractNum>
-  <w:abstractNum w:abstractNumId="44" w15:restartNumberingAfterBreak="0">
-    <w:nsid w:val="6D0B2027"/>
-    <w:multiLevelType w:val="multilevel"/>
-    <w:tmpl w:val="F6640454"/>
-    <w:lvl w:ilvl="0">
-      <w:start w:val="8"/>
-      <w:numFmt w:val="decimal"/>
-      <w:lvlText w:val="%1"/>
-      <w:lvlJc w:val="left"/>
-      <w:pPr>
-        <w:ind w:left="360" w:hanging="360"/>
-      </w:pPr>
-      <w:rPr>
-        <w:rFonts w:hint="default"/>
-      </w:rPr>
-    </w:lvl>
-    <w:lvl w:ilvl="1">
-      <w:start w:val="1"/>
-      <w:numFmt w:val="decimal"/>
-      <w:lvlText w:val="%1.%2"/>
-      <w:lvlJc w:val="left"/>
-      <w:pPr>
-        <w:ind w:left="1440" w:hanging="360"/>
-      </w:pPr>
-      <w:rPr>
-        <w:rFonts w:hint="default"/>
-      </w:rPr>
-    </w:lvl>
-    <w:lvl w:ilvl="2">
-      <w:start w:val="1"/>
-      <w:numFmt w:val="decimal"/>
-      <w:lvlText w:val="%1.%2.%3"/>
-      <w:lvlJc w:val="left"/>
-      <w:pPr>
-        <w:ind w:left="2880" w:hanging="720"/>
-      </w:pPr>
-      <w:rPr>
-        <w:rFonts w:hint="default"/>
-      </w:rPr>
-    </w:lvl>
-    <w:lvl w:ilvl="3">
-      <w:start w:val="1"/>
-      <w:numFmt w:val="decimal"/>
-      <w:lvlText w:val="%1.%2.%3.%4"/>
-      <w:lvlJc w:val="left"/>
-      <w:pPr>
-        <w:ind w:left="3960" w:hanging="720"/>
-      </w:pPr>
-      <w:rPr>
-        <w:rFonts w:hint="default"/>
-      </w:rPr>
-    </w:lvl>
-    <w:lvl w:ilvl="4">
-      <w:start w:val="1"/>
-      <w:numFmt w:val="decimal"/>
-      <w:lvlText w:val="%1.%2.%3.%4.%5"/>
-      <w:lvlJc w:val="left"/>
-      <w:pPr>
-        <w:ind w:left="5400" w:hanging="1080"/>
-      </w:pPr>
-      <w:rPr>
-        <w:rFonts w:hint="default"/>
-      </w:rPr>
-    </w:lvl>
-    <w:lvl w:ilvl="5">
-      <w:start w:val="1"/>
-      <w:numFmt w:val="decimal"/>
-      <w:lvlText w:val="%1.%2.%3.%4.%5.%6"/>
-      <w:lvlJc w:val="left"/>
-      <w:pPr>
-        <w:ind w:left="6480" w:hanging="1080"/>
-      </w:pPr>
-      <w:rPr>
-        <w:rFonts w:hint="default"/>
-      </w:rPr>
-    </w:lvl>
-    <w:lvl w:ilvl="6">
-      <w:start w:val="1"/>
-      <w:numFmt w:val="decimal"/>
-      <w:lvlText w:val="%1.%2.%3.%4.%5.%6.%7"/>
-      <w:lvlJc w:val="left"/>
-      <w:pPr>
-        <w:ind w:left="7920" w:hanging="1440"/>
-      </w:pPr>
-      <w:rPr>
-        <w:rFonts w:hint="default"/>
-      </w:rPr>
-    </w:lvl>
-    <w:lvl w:ilvl="7">
-      <w:start w:val="1"/>
-      <w:numFmt w:val="decimal"/>
-      <w:lvlText w:val="%1.%2.%3.%4.%5.%6.%7.%8"/>
-      <w:lvlJc w:val="left"/>
-      <w:pPr>
-        <w:ind w:left="9000" w:hanging="1440"/>
-      </w:pPr>
-      <w:rPr>
-        <w:rFonts w:hint="default"/>
-      </w:rPr>
-    </w:lvl>
-    <w:lvl w:ilvl="8">
-      <w:start w:val="1"/>
-      <w:numFmt w:val="decimal"/>
-      <w:lvlText w:val="%1.%2.%3.%4.%5.%6.%7.%8.%9"/>
-      <w:lvlJc w:val="left"/>
-      <w:pPr>
-        <w:ind w:left="10080" w:hanging="1440"/>
-      </w:pPr>
-      <w:rPr>
-        <w:rFonts w:hint="default"/>
-      </w:rPr>
-    </w:lvl>
-  </w:abstractNum>
-  <w:abstractNum w:abstractNumId="45" w15:restartNumberingAfterBreak="0">
-    <w:nsid w:val="6E02032E"/>
-    <w:multiLevelType w:val="multilevel"/>
-    <w:tmpl w:val="49B623A2"/>
-    <w:lvl w:ilvl="0">
-      <w:start w:val="12"/>
-      <w:numFmt w:val="decimal"/>
-      <w:lvlText w:val="%1"/>
-      <w:lvlJc w:val="left"/>
-      <w:pPr>
-        <w:ind w:left="375" w:hanging="375"/>
-      </w:pPr>
-      <w:rPr>
-        <w:rFonts w:hint="default"/>
-      </w:rPr>
-    </w:lvl>
-    <w:lvl w:ilvl="1">
-      <w:start w:val="1"/>
-      <w:numFmt w:val="decimal"/>
-      <w:lvlText w:val="%1.%2"/>
-      <w:lvlJc w:val="left"/>
-      <w:pPr>
-        <w:ind w:left="1455" w:hanging="375"/>
-      </w:pPr>
-      <w:rPr>
-        <w:rFonts w:hint="default"/>
-      </w:rPr>
-    </w:lvl>
-    <w:lvl w:ilvl="2">
-      <w:start w:val="1"/>
-      <w:numFmt w:val="decimal"/>
-      <w:lvlText w:val="%1.%2.%3"/>
-      <w:lvlJc w:val="left"/>
-      <w:pPr>
-        <w:ind w:left="2880" w:hanging="720"/>
-      </w:pPr>
-      <w:rPr>
-        <w:rFonts w:hint="default"/>
-      </w:rPr>
-    </w:lvl>
-    <w:lvl w:ilvl="3">
-      <w:start w:val="1"/>
-      <w:numFmt w:val="decimal"/>
-      <w:lvlText w:val="%1.%2.%3.%4"/>
-      <w:lvlJc w:val="left"/>
-      <w:pPr>
-        <w:ind w:left="3960" w:hanging="720"/>
-      </w:pPr>
-      <w:rPr>
-        <w:rFonts w:hint="default"/>
-      </w:rPr>
-    </w:lvl>
-    <w:lvl w:ilvl="4">
-      <w:start w:val="1"/>
-      <w:numFmt w:val="decimal"/>
-      <w:lvlText w:val="%1.%2.%3.%4.%5"/>
-      <w:lvlJc w:val="left"/>
-      <w:pPr>
-        <w:ind w:left="5400" w:hanging="1080"/>
-      </w:pPr>
-      <w:rPr>
-        <w:rFonts w:hint="default"/>
-      </w:rPr>
-    </w:lvl>
-    <w:lvl w:ilvl="5">
-      <w:start w:val="1"/>
-      <w:numFmt w:val="decimal"/>
-      <w:lvlText w:val="%1.%2.%3.%4.%5.%6"/>
-      <w:lvlJc w:val="left"/>
-      <w:pPr>
-        <w:ind w:left="6480" w:hanging="1080"/>
-      </w:pPr>
-      <w:rPr>
-        <w:rFonts w:hint="default"/>
-      </w:rPr>
-    </w:lvl>
-    <w:lvl w:ilvl="6">
-      <w:start w:val="1"/>
-      <w:numFmt w:val="decimal"/>
-      <w:lvlText w:val="%1.%2.%3.%4.%5.%6.%7"/>
-      <w:lvlJc w:val="left"/>
-      <w:pPr>
-        <w:ind w:left="7920" w:hanging="1440"/>
-      </w:pPr>
-      <w:rPr>
-        <w:rFonts w:hint="default"/>
-      </w:rPr>
-    </w:lvl>
-    <w:lvl w:ilvl="7">
-      <w:start w:val="1"/>
-      <w:numFmt w:val="decimal"/>
-      <w:lvlText w:val="%1.%2.%3.%4.%5.%6.%7.%8"/>
-      <w:lvlJc w:val="left"/>
-      <w:pPr>
-        <w:ind w:left="9000" w:hanging="1440"/>
-      </w:pPr>
-      <w:rPr>
-        <w:rFonts w:hint="default"/>
-      </w:rPr>
-    </w:lvl>
-    <w:lvl w:ilvl="8">
-      <w:start w:val="1"/>
-      <w:numFmt w:val="decimal"/>
-      <w:lvlText w:val="%1.%2.%3.%4.%5.%6.%7.%8.%9"/>
-      <w:lvlJc w:val="left"/>
-      <w:pPr>
-        <w:ind w:left="10080" w:hanging="1440"/>
-      </w:pPr>
-      <w:rPr>
-        <w:rFonts w:hint="default"/>
-      </w:rPr>
-    </w:lvl>
-  </w:abstractNum>
-  <w:abstractNum w:abstractNumId="46" w15:restartNumberingAfterBreak="0">
+  <w:abstractNum w:abstractNumId="22" w15:restartNumberingAfterBreak="0">
     <w:nsid w:val="70A832D0"/>
     <w:multiLevelType w:val="multilevel"/>
     <w:tmpl w:val="245A1E1E"/>
@@ -18372,7 +15658,96 @@
       </w:rPr>
     </w:lvl>
   </w:abstractNum>
-  <w:abstractNum w:abstractNumId="47" w15:restartNumberingAfterBreak="0">
+  <w:abstractNum w:abstractNumId="23" w15:restartNumberingAfterBreak="0">
+    <w:nsid w:val="744B2A76"/>
+    <w:multiLevelType w:val="hybridMultilevel"/>
+    <w:tmpl w:val="FA34522A"/>
+    <w:lvl w:ilvl="0" w:tplc="4809000F">
+      <w:start w:val="1"/>
+      <w:numFmt w:val="decimal"/>
+      <w:lvlText w:val="%1."/>
+      <w:lvlJc w:val="left"/>
+      <w:pPr>
+        <w:ind w:left="720" w:hanging="360"/>
+      </w:pPr>
+      <w:rPr>
+        <w:rFonts w:hint="default"/>
+      </w:rPr>
+    </w:lvl>
+    <w:lvl w:ilvl="1" w:tplc="48090019" w:tentative="1">
+      <w:start w:val="1"/>
+      <w:numFmt w:val="lowerLetter"/>
+      <w:lvlText w:val="%2."/>
+      <w:lvlJc w:val="left"/>
+      <w:pPr>
+        <w:ind w:left="1440" w:hanging="360"/>
+      </w:pPr>
+    </w:lvl>
+    <w:lvl w:ilvl="2" w:tplc="4809001B" w:tentative="1">
+      <w:start w:val="1"/>
+      <w:numFmt w:val="lowerRoman"/>
+      <w:lvlText w:val="%3."/>
+      <w:lvlJc w:val="right"/>
+      <w:pPr>
+        <w:ind w:left="2160" w:hanging="180"/>
+      </w:pPr>
+    </w:lvl>
+    <w:lvl w:ilvl="3" w:tplc="4809000F" w:tentative="1">
+      <w:start w:val="1"/>
+      <w:numFmt w:val="decimal"/>
+      <w:lvlText w:val="%4."/>
+      <w:lvlJc w:val="left"/>
+      <w:pPr>
+        <w:ind w:left="2880" w:hanging="360"/>
+      </w:pPr>
+    </w:lvl>
+    <w:lvl w:ilvl="4" w:tplc="48090019" w:tentative="1">
+      <w:start w:val="1"/>
+      <w:numFmt w:val="lowerLetter"/>
+      <w:lvlText w:val="%5."/>
+      <w:lvlJc w:val="left"/>
+      <w:pPr>
+        <w:ind w:left="3600" w:hanging="360"/>
+      </w:pPr>
+    </w:lvl>
+    <w:lvl w:ilvl="5" w:tplc="4809001B" w:tentative="1">
+      <w:start w:val="1"/>
+      <w:numFmt w:val="lowerRoman"/>
+      <w:lvlText w:val="%6."/>
+      <w:lvlJc w:val="right"/>
+      <w:pPr>
+        <w:ind w:left="4320" w:hanging="180"/>
+      </w:pPr>
+    </w:lvl>
+    <w:lvl w:ilvl="6" w:tplc="4809000F" w:tentative="1">
+      <w:start w:val="1"/>
+      <w:numFmt w:val="decimal"/>
+      <w:lvlText w:val="%7."/>
+      <w:lvlJc w:val="left"/>
+      <w:pPr>
+        <w:ind w:left="5040" w:hanging="360"/>
+      </w:pPr>
+    </w:lvl>
+    <w:lvl w:ilvl="7" w:tplc="48090019" w:tentative="1">
+      <w:start w:val="1"/>
+      <w:numFmt w:val="lowerLetter"/>
+      <w:lvlText w:val="%8."/>
+      <w:lvlJc w:val="left"/>
+      <w:pPr>
+        <w:ind w:left="5760" w:hanging="360"/>
+      </w:pPr>
+    </w:lvl>
+    <w:lvl w:ilvl="8" w:tplc="4809001B" w:tentative="1">
+      <w:start w:val="1"/>
+      <w:numFmt w:val="lowerRoman"/>
+      <w:lvlText w:val="%9."/>
+      <w:lvlJc w:val="right"/>
+      <w:pPr>
+        <w:ind w:left="6480" w:hanging="180"/>
+      </w:pPr>
+    </w:lvl>
+  </w:abstractNum>
+  <w:abstractNum w:abstractNumId="24" w15:restartNumberingAfterBreak="0">
     <w:nsid w:val="76334618"/>
     <w:multiLevelType w:val="hybridMultilevel"/>
     <w:tmpl w:val="ABF20906"/>
@@ -18461,7 +15836,7 @@
       </w:pPr>
     </w:lvl>
   </w:abstractNum>
-  <w:abstractNum w:abstractNumId="48" w15:restartNumberingAfterBreak="0">
+  <w:abstractNum w:abstractNumId="25" w15:restartNumberingAfterBreak="0">
     <w:nsid w:val="7F360224"/>
     <w:multiLevelType w:val="hybridMultilevel"/>
     <w:tmpl w:val="2582670E"/>
@@ -18550,7 +15925,7 @@
       </w:pPr>
     </w:lvl>
   </w:abstractNum>
-  <w:abstractNum w:abstractNumId="49" w15:restartNumberingAfterBreak="0">
+  <w:abstractNum w:abstractNumId="26" w15:restartNumberingAfterBreak="0">
     <w:nsid w:val="7F7916E1"/>
     <w:multiLevelType w:val="hybridMultilevel"/>
     <w:tmpl w:val="394A4616"/>
@@ -18640,155 +16015,87 @@
     </w:lvl>
   </w:abstractNum>
   <w:num w:numId="1" w16cid:durableId="1957179843">
+    <w:abstractNumId w:val="9"/>
+  </w:num>
+  <w:num w:numId="2" w16cid:durableId="1555509514">
+    <w:abstractNumId w:val="22"/>
+  </w:num>
+  <w:num w:numId="3" w16cid:durableId="685323465">
+    <w:abstractNumId w:val="2"/>
+  </w:num>
+  <w:num w:numId="4" w16cid:durableId="1086341850">
+    <w:abstractNumId w:val="10"/>
+  </w:num>
+  <w:num w:numId="5" w16cid:durableId="409081171">
+    <w:abstractNumId w:val="3"/>
+  </w:num>
+  <w:num w:numId="6" w16cid:durableId="782728275">
+    <w:abstractNumId w:val="14"/>
+  </w:num>
+  <w:num w:numId="7" w16cid:durableId="1240019324">
+    <w:abstractNumId w:val="4"/>
+  </w:num>
+  <w:num w:numId="8" w16cid:durableId="799303424">
+    <w:abstractNumId w:val="8"/>
+  </w:num>
+  <w:num w:numId="9" w16cid:durableId="912589530">
     <w:abstractNumId w:val="15"/>
   </w:num>
-  <w:num w:numId="2" w16cid:durableId="1902136610">
-    <w:abstractNumId w:val="41"/>
+  <w:num w:numId="10" w16cid:durableId="1390764810">
+    <w:abstractNumId w:val="11"/>
   </w:num>
-  <w:num w:numId="3" w16cid:durableId="1555509514">
-    <w:abstractNumId w:val="46"/>
+  <w:num w:numId="11" w16cid:durableId="1843154453">
+    <w:abstractNumId w:val="13"/>
   </w:num>
-  <w:num w:numId="4" w16cid:durableId="685323465">
-    <w:abstractNumId w:val="3"/>
+  <w:num w:numId="12" w16cid:durableId="2001300927">
+    <w:abstractNumId w:val="20"/>
   </w:num>
-  <w:num w:numId="5" w16cid:durableId="1146896604">
-    <w:abstractNumId w:val="28"/>
+  <w:num w:numId="13" w16cid:durableId="1035738039">
+    <w:abstractNumId w:val="19"/>
   </w:num>
-  <w:num w:numId="6" w16cid:durableId="1986929529">
+  <w:num w:numId="14" w16cid:durableId="1553080098">
+    <w:abstractNumId w:val="16"/>
+  </w:num>
+  <w:num w:numId="15" w16cid:durableId="1872691682">
+    <w:abstractNumId w:val="12"/>
+  </w:num>
+  <w:num w:numId="16" w16cid:durableId="1971933179">
+    <w:abstractNumId w:val="26"/>
+  </w:num>
+  <w:num w:numId="17" w16cid:durableId="946890840">
+    <w:abstractNumId w:val="24"/>
+  </w:num>
+  <w:num w:numId="18" w16cid:durableId="1548833685">
     <w:abstractNumId w:val="7"/>
   </w:num>
-  <w:num w:numId="7" w16cid:durableId="506866832">
-    <w:abstractNumId w:val="11"/>
+  <w:num w:numId="19" w16cid:durableId="1591962592">
+    <w:abstractNumId w:val="6"/>
   </w:num>
-  <w:num w:numId="8" w16cid:durableId="393891482">
-    <w:abstractNumId w:val="12"/>
+  <w:num w:numId="20" w16cid:durableId="685446250">
+    <w:abstractNumId w:val="0"/>
   </w:num>
-  <w:num w:numId="9" w16cid:durableId="2078477349">
-    <w:abstractNumId w:val="26"/>
+  <w:num w:numId="21" w16cid:durableId="1605914315">
+    <w:abstractNumId w:val="18"/>
   </w:num>
-  <w:num w:numId="10" w16cid:durableId="1433671832">
+  <w:num w:numId="22" w16cid:durableId="1383945872">
+    <w:abstractNumId w:val="1"/>
+  </w:num>
+  <w:num w:numId="23" w16cid:durableId="1372028812">
     <w:abstractNumId w:val="17"/>
   </w:num>
-  <w:num w:numId="11" w16cid:durableId="943461585">
+  <w:num w:numId="24" w16cid:durableId="1145973879">
+    <w:abstractNumId w:val="25"/>
+  </w:num>
+  <w:num w:numId="25" w16cid:durableId="1528912132">
+    <w:abstractNumId w:val="21"/>
+  </w:num>
+  <w:num w:numId="26" w16cid:durableId="359822410">
+    <w:abstractNumId w:val="5"/>
+  </w:num>
+  <w:num w:numId="27" w16cid:durableId="1129277182">
     <w:abstractNumId w:val="23"/>
   </w:num>
-  <w:num w:numId="12" w16cid:durableId="1935239070">
-    <w:abstractNumId w:val="38"/>
-  </w:num>
-  <w:num w:numId="13" w16cid:durableId="891572706">
-    <w:abstractNumId w:val="29"/>
-  </w:num>
-  <w:num w:numId="14" w16cid:durableId="1086341850">
-    <w:abstractNumId w:val="18"/>
-  </w:num>
-  <w:num w:numId="15" w16cid:durableId="409081171">
-    <w:abstractNumId w:val="4"/>
-  </w:num>
-  <w:num w:numId="16" w16cid:durableId="782728275">
-    <w:abstractNumId w:val="30"/>
-  </w:num>
-  <w:num w:numId="17" w16cid:durableId="633100485">
-    <w:abstractNumId w:val="33"/>
-  </w:num>
-  <w:num w:numId="18" w16cid:durableId="2136633390">
-    <w:abstractNumId w:val="36"/>
-  </w:num>
-  <w:num w:numId="19" w16cid:durableId="277755917">
-    <w:abstractNumId w:val="22"/>
-  </w:num>
-  <w:num w:numId="20" w16cid:durableId="169831546">
-    <w:abstractNumId w:val="10"/>
-  </w:num>
-  <w:num w:numId="21" w16cid:durableId="1122380988">
-    <w:abstractNumId w:val="16"/>
-  </w:num>
-  <w:num w:numId="22" w16cid:durableId="1870992431">
-    <w:abstractNumId w:val="31"/>
-  </w:num>
-  <w:num w:numId="23" w16cid:durableId="1256591403">
-    <w:abstractNumId w:val="43"/>
-  </w:num>
-  <w:num w:numId="24" w16cid:durableId="1240019324">
-    <w:abstractNumId w:val="5"/>
-  </w:num>
-  <w:num w:numId="25" w16cid:durableId="77335146">
-    <w:abstractNumId w:val="9"/>
-  </w:num>
-  <w:num w:numId="26" w16cid:durableId="799303424">
-    <w:abstractNumId w:val="13"/>
-  </w:num>
-  <w:num w:numId="27" w16cid:durableId="1590385906">
-    <w:abstractNumId w:val="27"/>
-  </w:num>
-  <w:num w:numId="28" w16cid:durableId="492726512">
-    <w:abstractNumId w:val="44"/>
-  </w:num>
-  <w:num w:numId="29" w16cid:durableId="630792209">
-    <w:abstractNumId w:val="19"/>
-  </w:num>
-  <w:num w:numId="30" w16cid:durableId="1950383008">
-    <w:abstractNumId w:val="25"/>
-  </w:num>
-  <w:num w:numId="31" w16cid:durableId="781149811">
-    <w:abstractNumId w:val="1"/>
-  </w:num>
-  <w:num w:numId="32" w16cid:durableId="723868270">
-    <w:abstractNumId w:val="45"/>
-  </w:num>
-  <w:num w:numId="33" w16cid:durableId="956564437">
-    <w:abstractNumId w:val="14"/>
-  </w:num>
-  <w:num w:numId="34" w16cid:durableId="912589530">
-    <w:abstractNumId w:val="32"/>
-  </w:num>
-  <w:num w:numId="35" w16cid:durableId="1390764810">
-    <w:abstractNumId w:val="20"/>
-  </w:num>
-  <w:num w:numId="36" w16cid:durableId="1843154453">
-    <w:abstractNumId w:val="24"/>
-  </w:num>
-  <w:num w:numId="37" w16cid:durableId="2001300927">
-    <w:abstractNumId w:val="40"/>
-  </w:num>
-  <w:num w:numId="38" w16cid:durableId="1035738039">
-    <w:abstractNumId w:val="39"/>
-  </w:num>
-  <w:num w:numId="39" w16cid:durableId="1553080098">
-    <w:abstractNumId w:val="34"/>
-  </w:num>
-  <w:num w:numId="40" w16cid:durableId="1872691682">
-    <w:abstractNumId w:val="21"/>
-  </w:num>
-  <w:num w:numId="41" w16cid:durableId="1971933179">
-    <w:abstractNumId w:val="49"/>
-  </w:num>
-  <w:num w:numId="42" w16cid:durableId="946890840">
-    <w:abstractNumId w:val="47"/>
-  </w:num>
-  <w:num w:numId="43" w16cid:durableId="1548833685">
-    <w:abstractNumId w:val="8"/>
-  </w:num>
-  <w:num w:numId="44" w16cid:durableId="1591962592">
-    <w:abstractNumId w:val="6"/>
-  </w:num>
-  <w:num w:numId="45" w16cid:durableId="685446250">
-    <w:abstractNumId w:val="0"/>
-  </w:num>
-  <w:num w:numId="46" w16cid:durableId="1605914315">
-    <w:abstractNumId w:val="37"/>
-  </w:num>
-  <w:num w:numId="47" w16cid:durableId="1383945872">
-    <w:abstractNumId w:val="2"/>
-  </w:num>
-  <w:num w:numId="48" w16cid:durableId="1372028812">
-    <w:abstractNumId w:val="35"/>
-  </w:num>
-  <w:num w:numId="49" w16cid:durableId="1145973879">
-    <w:abstractNumId w:val="48"/>
-  </w:num>
-  <w:num w:numId="50" w16cid:durableId="1528912132">
-    <w:abstractNumId w:val="42"/>
-  </w:num>
+  <w:numIdMacAtCleanup w:val="27"/>
 </w:numbering>
 </file>
 

</xml_diff>

<commit_message>
Finished use case descriptions
</commit_message>
<xml_diff>
--- a/Documentation/Use Cases.docx
+++ b/Documentation/Use Cases.docx
@@ -1623,6 +1623,26 @@
       <w:pPr>
         <w:pStyle w:val="ListParagraph"/>
         <w:numPr>
+          <w:ilvl w:val="2"/>
+          <w:numId w:val="21"/>
+        </w:numPr>
+        <w:rPr>
+          <w:rFonts w:cstheme="minorHAnsi"/>
+          <w:lang w:val="en-SG"/>
+        </w:rPr>
+      </w:pPr>
+      <w:r>
+        <w:rPr>
+          <w:rFonts w:cstheme="minorHAnsi"/>
+          <w:lang w:val="en-SG"/>
+        </w:rPr>
+        <w:t>Proximity must range from 0.5 kilometre to 5 kilometre</w:t>
+      </w:r>
+    </w:p>
+    <w:p>
+      <w:pPr>
+        <w:pStyle w:val="ListParagraph"/>
+        <w:numPr>
           <w:ilvl w:val="1"/>
           <w:numId w:val="21"/>
         </w:numPr>
@@ -1918,6 +1938,7 @@
           <w:u w:val="single"/>
           <w:lang w:val="en-SG"/>
         </w:rPr>
+        <w:lastRenderedPageBreak/>
         <w:t>View Specific Parking</w:t>
       </w:r>
     </w:p>
@@ -1938,7 +1959,6 @@
           <w:rFonts w:cstheme="minorHAnsi"/>
           <w:lang w:val="en-SG"/>
         </w:rPr>
-        <w:lastRenderedPageBreak/>
         <w:t>System must display the number of available lots and total number of lots at parking space specified</w:t>
       </w:r>
     </w:p>
@@ -8168,40 +8188,44 @@
               <w:right w:val="single" w:sz="6" w:space="0" w:color="auto"/>
             </w:tcBorders>
           </w:tcPr>
+          <w:p>
+            <w:r>
+              <w:t>Holdon</w:t>
+            </w:r>
+          </w:p>
+        </w:tc>
+        <w:tc>
+          <w:tcPr>
+            <w:tcW w:w="1980" w:type="dxa"/>
+            <w:tcBorders>
+              <w:top w:val="single" w:sz="6" w:space="0" w:color="auto"/>
+              <w:left w:val="single" w:sz="6" w:space="0" w:color="auto"/>
+              <w:bottom w:val="single" w:sz="6" w:space="0" w:color="auto"/>
+              <w:right w:val="single" w:sz="6" w:space="0" w:color="auto"/>
+            </w:tcBorders>
+            <w:hideMark/>
+          </w:tcPr>
+          <w:p>
+            <w:pPr>
+              <w:jc w:val="right"/>
+            </w:pPr>
+            <w:r>
+              <w:t>Last Updated By:</w:t>
+            </w:r>
+          </w:p>
+        </w:tc>
+        <w:tc>
+          <w:tcPr>
+            <w:tcW w:w="2629" w:type="dxa"/>
+            <w:tcBorders>
+              <w:top w:val="single" w:sz="6" w:space="0" w:color="auto"/>
+              <w:left w:val="single" w:sz="6" w:space="0" w:color="auto"/>
+              <w:bottom w:val="single" w:sz="6" w:space="0" w:color="auto"/>
+              <w:right w:val="single" w:sz="12" w:space="0" w:color="auto"/>
+            </w:tcBorders>
+          </w:tcPr>
           <w:p/>
         </w:tc>
-        <w:tc>
-          <w:tcPr>
-            <w:tcW w:w="1980" w:type="dxa"/>
-            <w:tcBorders>
-              <w:top w:val="single" w:sz="6" w:space="0" w:color="auto"/>
-              <w:left w:val="single" w:sz="6" w:space="0" w:color="auto"/>
-              <w:bottom w:val="single" w:sz="6" w:space="0" w:color="auto"/>
-              <w:right w:val="single" w:sz="6" w:space="0" w:color="auto"/>
-            </w:tcBorders>
-            <w:hideMark/>
-          </w:tcPr>
-          <w:p>
-            <w:pPr>
-              <w:jc w:val="right"/>
-            </w:pPr>
-            <w:r>
-              <w:t>Last Updated By:</w:t>
-            </w:r>
-          </w:p>
-        </w:tc>
-        <w:tc>
-          <w:tcPr>
-            <w:tcW w:w="2629" w:type="dxa"/>
-            <w:tcBorders>
-              <w:top w:val="single" w:sz="6" w:space="0" w:color="auto"/>
-              <w:left w:val="single" w:sz="6" w:space="0" w:color="auto"/>
-              <w:bottom w:val="single" w:sz="6" w:space="0" w:color="auto"/>
-              <w:right w:val="single" w:sz="12" w:space="0" w:color="auto"/>
-            </w:tcBorders>
-          </w:tcPr>
-          <w:p/>
-        </w:tc>
       </w:tr>
       <w:tr>
         <w:tc>
@@ -8234,7 +8258,11 @@
               <w:right w:val="single" w:sz="6" w:space="0" w:color="auto"/>
             </w:tcBorders>
           </w:tcPr>
-          <w:p/>
+          <w:p>
+            <w:r>
+              <w:t>05/02/2023</w:t>
+            </w:r>
+          </w:p>
         </w:tc>
         <w:tc>
           <w:tcPr>
@@ -9089,40 +9117,44 @@
               <w:right w:val="single" w:sz="6" w:space="0" w:color="auto"/>
             </w:tcBorders>
           </w:tcPr>
+          <w:p>
+            <w:r>
+              <w:t>Holdon</w:t>
+            </w:r>
+          </w:p>
+        </w:tc>
+        <w:tc>
+          <w:tcPr>
+            <w:tcW w:w="1980" w:type="dxa"/>
+            <w:tcBorders>
+              <w:top w:val="single" w:sz="6" w:space="0" w:color="auto"/>
+              <w:left w:val="single" w:sz="6" w:space="0" w:color="auto"/>
+              <w:bottom w:val="single" w:sz="6" w:space="0" w:color="auto"/>
+              <w:right w:val="single" w:sz="6" w:space="0" w:color="auto"/>
+            </w:tcBorders>
+            <w:hideMark/>
+          </w:tcPr>
+          <w:p>
+            <w:pPr>
+              <w:jc w:val="right"/>
+            </w:pPr>
+            <w:r>
+              <w:t>Last Updated By:</w:t>
+            </w:r>
+          </w:p>
+        </w:tc>
+        <w:tc>
+          <w:tcPr>
+            <w:tcW w:w="2629" w:type="dxa"/>
+            <w:tcBorders>
+              <w:top w:val="single" w:sz="6" w:space="0" w:color="auto"/>
+              <w:left w:val="single" w:sz="6" w:space="0" w:color="auto"/>
+              <w:bottom w:val="single" w:sz="6" w:space="0" w:color="auto"/>
+              <w:right w:val="single" w:sz="12" w:space="0" w:color="auto"/>
+            </w:tcBorders>
+          </w:tcPr>
           <w:p/>
         </w:tc>
-        <w:tc>
-          <w:tcPr>
-            <w:tcW w:w="1980" w:type="dxa"/>
-            <w:tcBorders>
-              <w:top w:val="single" w:sz="6" w:space="0" w:color="auto"/>
-              <w:left w:val="single" w:sz="6" w:space="0" w:color="auto"/>
-              <w:bottom w:val="single" w:sz="6" w:space="0" w:color="auto"/>
-              <w:right w:val="single" w:sz="6" w:space="0" w:color="auto"/>
-            </w:tcBorders>
-            <w:hideMark/>
-          </w:tcPr>
-          <w:p>
-            <w:pPr>
-              <w:jc w:val="right"/>
-            </w:pPr>
-            <w:r>
-              <w:t>Last Updated By:</w:t>
-            </w:r>
-          </w:p>
-        </w:tc>
-        <w:tc>
-          <w:tcPr>
-            <w:tcW w:w="2629" w:type="dxa"/>
-            <w:tcBorders>
-              <w:top w:val="single" w:sz="6" w:space="0" w:color="auto"/>
-              <w:left w:val="single" w:sz="6" w:space="0" w:color="auto"/>
-              <w:bottom w:val="single" w:sz="6" w:space="0" w:color="auto"/>
-              <w:right w:val="single" w:sz="12" w:space="0" w:color="auto"/>
-            </w:tcBorders>
-          </w:tcPr>
-          <w:p/>
-        </w:tc>
       </w:tr>
       <w:tr>
         <w:tc>
@@ -9155,7 +9187,11 @@
               <w:right w:val="single" w:sz="6" w:space="0" w:color="auto"/>
             </w:tcBorders>
           </w:tcPr>
-          <w:p/>
+          <w:p>
+            <w:r>
+              <w:t>05/02/2023</w:t>
+            </w:r>
+          </w:p>
         </w:tc>
         <w:tc>
           <w:tcPr>
@@ -9248,6 +9284,166 @@
               <w:right w:val="single" w:sz="12" w:space="0" w:color="auto"/>
             </w:tcBorders>
           </w:tcPr>
+          <w:p>
+            <w:r>
+              <w:t>User, Restaurant System</w:t>
+            </w:r>
+          </w:p>
+        </w:tc>
+      </w:tr>
+      <w:tr>
+        <w:tc>
+          <w:tcPr>
+            <w:tcW w:w="2628" w:type="dxa"/>
+            <w:tcBorders>
+              <w:top w:val="single" w:sz="6" w:space="0" w:color="auto"/>
+              <w:left w:val="single" w:sz="12" w:space="0" w:color="auto"/>
+              <w:bottom w:val="single" w:sz="6" w:space="0" w:color="auto"/>
+              <w:right w:val="single" w:sz="6" w:space="0" w:color="auto"/>
+            </w:tcBorders>
+            <w:hideMark/>
+          </w:tcPr>
+          <w:p>
+            <w:pPr>
+              <w:jc w:val="right"/>
+            </w:pPr>
+            <w:r>
+              <w:t>Description:</w:t>
+            </w:r>
+          </w:p>
+        </w:tc>
+        <w:tc>
+          <w:tcPr>
+            <w:tcW w:w="6228" w:type="dxa"/>
+            <w:tcBorders>
+              <w:top w:val="single" w:sz="6" w:space="0" w:color="auto"/>
+              <w:left w:val="single" w:sz="6" w:space="0" w:color="auto"/>
+              <w:bottom w:val="single" w:sz="6" w:space="0" w:color="auto"/>
+              <w:right w:val="single" w:sz="12" w:space="0" w:color="auto"/>
+            </w:tcBorders>
+          </w:tcPr>
+          <w:p>
+            <w:r>
+              <w:t>System shows User</w:t>
+            </w:r>
+            <w:r>
+              <w:t xml:space="preserve"> all restaurants in their vicinity</w:t>
+            </w:r>
+          </w:p>
+        </w:tc>
+      </w:tr>
+      <w:tr>
+        <w:tc>
+          <w:tcPr>
+            <w:tcW w:w="2628" w:type="dxa"/>
+            <w:tcBorders>
+              <w:top w:val="single" w:sz="6" w:space="0" w:color="auto"/>
+              <w:left w:val="single" w:sz="12" w:space="0" w:color="auto"/>
+              <w:bottom w:val="single" w:sz="6" w:space="0" w:color="auto"/>
+              <w:right w:val="single" w:sz="6" w:space="0" w:color="auto"/>
+            </w:tcBorders>
+            <w:hideMark/>
+          </w:tcPr>
+          <w:p>
+            <w:pPr>
+              <w:jc w:val="right"/>
+            </w:pPr>
+            <w:r>
+              <w:t>Preconditions:</w:t>
+            </w:r>
+          </w:p>
+        </w:tc>
+        <w:tc>
+          <w:tcPr>
+            <w:tcW w:w="6228" w:type="dxa"/>
+            <w:tcBorders>
+              <w:top w:val="single" w:sz="6" w:space="0" w:color="auto"/>
+              <w:left w:val="single" w:sz="6" w:space="0" w:color="auto"/>
+              <w:bottom w:val="single" w:sz="6" w:space="0" w:color="auto"/>
+              <w:right w:val="single" w:sz="12" w:space="0" w:color="auto"/>
+            </w:tcBorders>
+          </w:tcPr>
+          <w:p>
+            <w:r>
+              <w:t>User is on the main page</w:t>
+            </w:r>
+          </w:p>
+        </w:tc>
+      </w:tr>
+      <w:tr>
+        <w:tc>
+          <w:tcPr>
+            <w:tcW w:w="2628" w:type="dxa"/>
+            <w:tcBorders>
+              <w:top w:val="single" w:sz="6" w:space="0" w:color="auto"/>
+              <w:left w:val="single" w:sz="12" w:space="0" w:color="auto"/>
+              <w:bottom w:val="single" w:sz="6" w:space="0" w:color="auto"/>
+              <w:right w:val="single" w:sz="6" w:space="0" w:color="auto"/>
+            </w:tcBorders>
+            <w:hideMark/>
+          </w:tcPr>
+          <w:p>
+            <w:pPr>
+              <w:jc w:val="right"/>
+            </w:pPr>
+            <w:r>
+              <w:t>Postconditions:</w:t>
+            </w:r>
+          </w:p>
+        </w:tc>
+        <w:tc>
+          <w:tcPr>
+            <w:tcW w:w="6228" w:type="dxa"/>
+            <w:tcBorders>
+              <w:top w:val="single" w:sz="6" w:space="0" w:color="auto"/>
+              <w:left w:val="single" w:sz="6" w:space="0" w:color="auto"/>
+              <w:bottom w:val="single" w:sz="6" w:space="0" w:color="auto"/>
+              <w:right w:val="single" w:sz="12" w:space="0" w:color="auto"/>
+            </w:tcBorders>
+          </w:tcPr>
+          <w:p>
+            <w:r>
+              <w:t>User selects a specific restaurant</w:t>
+            </w:r>
+          </w:p>
+          <w:p>
+            <w:r>
+              <w:t>User exits the main page</w:t>
+            </w:r>
+          </w:p>
+        </w:tc>
+      </w:tr>
+      <w:tr>
+        <w:tc>
+          <w:tcPr>
+            <w:tcW w:w="2628" w:type="dxa"/>
+            <w:tcBorders>
+              <w:top w:val="single" w:sz="6" w:space="0" w:color="auto"/>
+              <w:left w:val="single" w:sz="12" w:space="0" w:color="auto"/>
+              <w:bottom w:val="single" w:sz="6" w:space="0" w:color="auto"/>
+              <w:right w:val="single" w:sz="6" w:space="0" w:color="auto"/>
+            </w:tcBorders>
+            <w:hideMark/>
+          </w:tcPr>
+          <w:p>
+            <w:pPr>
+              <w:jc w:val="right"/>
+            </w:pPr>
+            <w:r>
+              <w:t>Priority:</w:t>
+            </w:r>
+          </w:p>
+        </w:tc>
+        <w:tc>
+          <w:tcPr>
+            <w:tcW w:w="6228" w:type="dxa"/>
+            <w:tcBorders>
+              <w:top w:val="single" w:sz="6" w:space="0" w:color="auto"/>
+              <w:left w:val="single" w:sz="6" w:space="0" w:color="auto"/>
+              <w:bottom w:val="single" w:sz="6" w:space="0" w:color="auto"/>
+              <w:right w:val="single" w:sz="12" w:space="0" w:color="auto"/>
+            </w:tcBorders>
+          </w:tcPr>
           <w:p/>
         </w:tc>
       </w:tr>
@@ -9268,7 +9464,7 @@
               <w:jc w:val="right"/>
             </w:pPr>
             <w:r>
-              <w:t>Description:</w:t>
+              <w:t>Frequency of Use:</w:t>
             </w:r>
           </w:p>
         </w:tc>
@@ -9302,7 +9498,7 @@
               <w:jc w:val="right"/>
             </w:pPr>
             <w:r>
-              <w:t>Preconditions:</w:t>
+              <w:t>Flow of Events:</w:t>
             </w:r>
           </w:p>
         </w:tc>
@@ -9316,7 +9512,45 @@
               <w:right w:val="single" w:sz="12" w:space="0" w:color="auto"/>
             </w:tcBorders>
           </w:tcPr>
-          <w:p/>
+          <w:p>
+            <w:pPr>
+              <w:pStyle w:val="ListParagraph"/>
+              <w:numPr>
+                <w:ilvl w:val="0"/>
+                <w:numId w:val="28"/>
+              </w:numPr>
+            </w:pPr>
+            <w:r>
+              <w:t>Restaurant System retrieves information of restaurants from the database</w:t>
+            </w:r>
+          </w:p>
+          <w:p>
+            <w:pPr>
+              <w:pStyle w:val="ListParagraph"/>
+              <w:numPr>
+                <w:ilvl w:val="0"/>
+                <w:numId w:val="28"/>
+              </w:numPr>
+            </w:pPr>
+            <w:r>
+              <w:t>Restaurant System displays all restaurants in a 3 kilometre radius</w:t>
+            </w:r>
+            <w:r>
+              <w:t xml:space="preserve"> on the map overlay</w:t>
+            </w:r>
+          </w:p>
+          <w:p>
+            <w:pPr>
+              <w:pStyle w:val="ListParagraph"/>
+              <w:numPr>
+                <w:ilvl w:val="0"/>
+                <w:numId w:val="28"/>
+              </w:numPr>
+            </w:pPr>
+            <w:r>
+              <w:t>User selects a specific restaurant to view more information</w:t>
+            </w:r>
+          </w:p>
         </w:tc>
       </w:tr>
       <w:tr>
@@ -9336,7 +9570,7 @@
               <w:jc w:val="right"/>
             </w:pPr>
             <w:r>
-              <w:t>Postconditions:</w:t>
+              <w:t>Alternative Flows:</w:t>
             </w:r>
           </w:p>
         </w:tc>
@@ -9350,143 +9584,85 @@
               <w:right w:val="single" w:sz="12" w:space="0" w:color="auto"/>
             </w:tcBorders>
           </w:tcPr>
-          <w:p/>
-        </w:tc>
-      </w:tr>
-      <w:tr>
-        <w:tc>
-          <w:tcPr>
-            <w:tcW w:w="2628" w:type="dxa"/>
-            <w:tcBorders>
-              <w:top w:val="single" w:sz="6" w:space="0" w:color="auto"/>
-              <w:left w:val="single" w:sz="12" w:space="0" w:color="auto"/>
-              <w:bottom w:val="single" w:sz="6" w:space="0" w:color="auto"/>
-              <w:right w:val="single" w:sz="6" w:space="0" w:color="auto"/>
-            </w:tcBorders>
-            <w:hideMark/>
-          </w:tcPr>
-          <w:p>
-            <w:pPr>
-              <w:jc w:val="right"/>
-            </w:pPr>
-            <w:r>
-              <w:t>Priority:</w:t>
-            </w:r>
-          </w:p>
-        </w:tc>
-        <w:tc>
-          <w:tcPr>
-            <w:tcW w:w="6228" w:type="dxa"/>
-            <w:tcBorders>
-              <w:top w:val="single" w:sz="6" w:space="0" w:color="auto"/>
-              <w:left w:val="single" w:sz="6" w:space="0" w:color="auto"/>
-              <w:bottom w:val="single" w:sz="6" w:space="0" w:color="auto"/>
-              <w:right w:val="single" w:sz="12" w:space="0" w:color="auto"/>
-            </w:tcBorders>
-          </w:tcPr>
-          <w:p/>
-        </w:tc>
-      </w:tr>
-      <w:tr>
-        <w:tc>
-          <w:tcPr>
-            <w:tcW w:w="2628" w:type="dxa"/>
-            <w:tcBorders>
-              <w:top w:val="single" w:sz="6" w:space="0" w:color="auto"/>
-              <w:left w:val="single" w:sz="12" w:space="0" w:color="auto"/>
-              <w:bottom w:val="single" w:sz="6" w:space="0" w:color="auto"/>
-              <w:right w:val="single" w:sz="6" w:space="0" w:color="auto"/>
-            </w:tcBorders>
-            <w:hideMark/>
-          </w:tcPr>
-          <w:p>
-            <w:pPr>
-              <w:jc w:val="right"/>
-            </w:pPr>
-            <w:r>
-              <w:t>Frequency of Use:</w:t>
-            </w:r>
-          </w:p>
-        </w:tc>
-        <w:tc>
-          <w:tcPr>
-            <w:tcW w:w="6228" w:type="dxa"/>
-            <w:tcBorders>
-              <w:top w:val="single" w:sz="6" w:space="0" w:color="auto"/>
-              <w:left w:val="single" w:sz="6" w:space="0" w:color="auto"/>
-              <w:bottom w:val="single" w:sz="6" w:space="0" w:color="auto"/>
-              <w:right w:val="single" w:sz="12" w:space="0" w:color="auto"/>
-            </w:tcBorders>
-          </w:tcPr>
-          <w:p/>
-        </w:tc>
-      </w:tr>
-      <w:tr>
-        <w:tc>
-          <w:tcPr>
-            <w:tcW w:w="2628" w:type="dxa"/>
-            <w:tcBorders>
-              <w:top w:val="single" w:sz="6" w:space="0" w:color="auto"/>
-              <w:left w:val="single" w:sz="12" w:space="0" w:color="auto"/>
-              <w:bottom w:val="single" w:sz="6" w:space="0" w:color="auto"/>
-              <w:right w:val="single" w:sz="6" w:space="0" w:color="auto"/>
-            </w:tcBorders>
-            <w:hideMark/>
-          </w:tcPr>
-          <w:p>
-            <w:pPr>
-              <w:jc w:val="right"/>
-            </w:pPr>
-            <w:r>
-              <w:t>Flow of Events:</w:t>
-            </w:r>
-          </w:p>
-        </w:tc>
-        <w:tc>
-          <w:tcPr>
-            <w:tcW w:w="6228" w:type="dxa"/>
-            <w:tcBorders>
-              <w:top w:val="single" w:sz="6" w:space="0" w:color="auto"/>
-              <w:left w:val="single" w:sz="6" w:space="0" w:color="auto"/>
-              <w:bottom w:val="single" w:sz="6" w:space="0" w:color="auto"/>
-              <w:right w:val="single" w:sz="12" w:space="0" w:color="auto"/>
-            </w:tcBorders>
-          </w:tcPr>
-          <w:p/>
-        </w:tc>
-      </w:tr>
-      <w:tr>
-        <w:tc>
-          <w:tcPr>
-            <w:tcW w:w="2628" w:type="dxa"/>
-            <w:tcBorders>
-              <w:top w:val="single" w:sz="6" w:space="0" w:color="auto"/>
-              <w:left w:val="single" w:sz="12" w:space="0" w:color="auto"/>
-              <w:bottom w:val="single" w:sz="6" w:space="0" w:color="auto"/>
-              <w:right w:val="single" w:sz="6" w:space="0" w:color="auto"/>
-            </w:tcBorders>
-            <w:hideMark/>
-          </w:tcPr>
-          <w:p>
-            <w:pPr>
-              <w:jc w:val="right"/>
-            </w:pPr>
-            <w:r>
-              <w:t>Alternative Flows:</w:t>
-            </w:r>
-          </w:p>
-        </w:tc>
-        <w:tc>
-          <w:tcPr>
-            <w:tcW w:w="6228" w:type="dxa"/>
-            <w:tcBorders>
-              <w:top w:val="single" w:sz="6" w:space="0" w:color="auto"/>
-              <w:left w:val="single" w:sz="6" w:space="0" w:color="auto"/>
-              <w:bottom w:val="single" w:sz="6" w:space="0" w:color="auto"/>
-              <w:right w:val="single" w:sz="12" w:space="0" w:color="auto"/>
-            </w:tcBorders>
-          </w:tcPr>
-          <w:p/>
+          <w:p>
+            <w:r>
+              <w:t xml:space="preserve">AF 1) : User wants to </w:t>
+            </w:r>
+            <w:r>
+              <w:t>view restaurants of certain types</w:t>
+            </w:r>
+          </w:p>
+          <w:p>
+            <w:pPr>
+              <w:pStyle w:val="ListParagraph"/>
+              <w:numPr>
+                <w:ilvl w:val="0"/>
+                <w:numId w:val="29"/>
+              </w:numPr>
+            </w:pPr>
+            <w:r>
+              <w:t>User</w:t>
+            </w:r>
+            <w:r>
+              <w:t xml:space="preserve"> selects</w:t>
+            </w:r>
+            <w:r>
+              <w:t xml:space="preserve"> on the “cuisine”, “proximity” or “rating” filter</w:t>
+            </w:r>
+          </w:p>
+          <w:p>
+            <w:pPr>
+              <w:pStyle w:val="ListParagraph"/>
+              <w:numPr>
+                <w:ilvl w:val="0"/>
+                <w:numId w:val="29"/>
+              </w:numPr>
+            </w:pPr>
+            <w:r>
+              <w:t>Restaurant System filters restaurant according to filters selected</w:t>
+            </w:r>
+          </w:p>
+          <w:p>
+            <w:r>
+              <w:t>AF 3) : User wants to select a random restaurant</w:t>
+            </w:r>
+          </w:p>
+          <w:p>
+            <w:pPr>
+              <w:pStyle w:val="ListParagraph"/>
+              <w:numPr>
+                <w:ilvl w:val="0"/>
+                <w:numId w:val="30"/>
+              </w:numPr>
+            </w:pPr>
+            <w:r>
+              <w:t>User selects the “random” button</w:t>
+            </w:r>
+          </w:p>
+          <w:p>
+            <w:pPr>
+              <w:pStyle w:val="ListParagraph"/>
+              <w:numPr>
+                <w:ilvl w:val="0"/>
+                <w:numId w:val="30"/>
+              </w:numPr>
+            </w:pPr>
+            <w:r>
+              <w:t>Restaurant System accounts for any filters in place</w:t>
+            </w:r>
+          </w:p>
+          <w:p>
+            <w:pPr>
+              <w:pStyle w:val="ListParagraph"/>
+              <w:numPr>
+                <w:ilvl w:val="0"/>
+                <w:numId w:val="30"/>
+              </w:numPr>
+            </w:pPr>
+            <w:r>
+              <w:t>Restaurant System displays a specific restaurant at random</w:t>
+            </w:r>
+          </w:p>
         </w:tc>
       </w:tr>
       <w:tr>
@@ -9809,40 +9985,44 @@
               <w:right w:val="single" w:sz="6" w:space="0" w:color="auto"/>
             </w:tcBorders>
           </w:tcPr>
+          <w:p>
+            <w:r>
+              <w:t>Holdon</w:t>
+            </w:r>
+          </w:p>
+        </w:tc>
+        <w:tc>
+          <w:tcPr>
+            <w:tcW w:w="1980" w:type="dxa"/>
+            <w:tcBorders>
+              <w:top w:val="single" w:sz="6" w:space="0" w:color="auto"/>
+              <w:left w:val="single" w:sz="6" w:space="0" w:color="auto"/>
+              <w:bottom w:val="single" w:sz="6" w:space="0" w:color="auto"/>
+              <w:right w:val="single" w:sz="6" w:space="0" w:color="auto"/>
+            </w:tcBorders>
+            <w:hideMark/>
+          </w:tcPr>
+          <w:p>
+            <w:pPr>
+              <w:jc w:val="right"/>
+            </w:pPr>
+            <w:r>
+              <w:t>Last Updated By:</w:t>
+            </w:r>
+          </w:p>
+        </w:tc>
+        <w:tc>
+          <w:tcPr>
+            <w:tcW w:w="2629" w:type="dxa"/>
+            <w:tcBorders>
+              <w:top w:val="single" w:sz="6" w:space="0" w:color="auto"/>
+              <w:left w:val="single" w:sz="6" w:space="0" w:color="auto"/>
+              <w:bottom w:val="single" w:sz="6" w:space="0" w:color="auto"/>
+              <w:right w:val="single" w:sz="12" w:space="0" w:color="auto"/>
+            </w:tcBorders>
+          </w:tcPr>
           <w:p/>
         </w:tc>
-        <w:tc>
-          <w:tcPr>
-            <w:tcW w:w="1980" w:type="dxa"/>
-            <w:tcBorders>
-              <w:top w:val="single" w:sz="6" w:space="0" w:color="auto"/>
-              <w:left w:val="single" w:sz="6" w:space="0" w:color="auto"/>
-              <w:bottom w:val="single" w:sz="6" w:space="0" w:color="auto"/>
-              <w:right w:val="single" w:sz="6" w:space="0" w:color="auto"/>
-            </w:tcBorders>
-            <w:hideMark/>
-          </w:tcPr>
-          <w:p>
-            <w:pPr>
-              <w:jc w:val="right"/>
-            </w:pPr>
-            <w:r>
-              <w:t>Last Updated By:</w:t>
-            </w:r>
-          </w:p>
-        </w:tc>
-        <w:tc>
-          <w:tcPr>
-            <w:tcW w:w="2629" w:type="dxa"/>
-            <w:tcBorders>
-              <w:top w:val="single" w:sz="6" w:space="0" w:color="auto"/>
-              <w:left w:val="single" w:sz="6" w:space="0" w:color="auto"/>
-              <w:bottom w:val="single" w:sz="6" w:space="0" w:color="auto"/>
-              <w:right w:val="single" w:sz="12" w:space="0" w:color="auto"/>
-            </w:tcBorders>
-          </w:tcPr>
-          <w:p/>
-        </w:tc>
       </w:tr>
       <w:tr>
         <w:tc>
@@ -9875,7 +10055,11 @@
               <w:right w:val="single" w:sz="6" w:space="0" w:color="auto"/>
             </w:tcBorders>
           </w:tcPr>
-          <w:p/>
+          <w:p>
+            <w:r>
+              <w:t>05/02/2023</w:t>
+            </w:r>
+          </w:p>
         </w:tc>
         <w:tc>
           <w:tcPr>
@@ -9968,6 +10152,163 @@
               <w:right w:val="single" w:sz="12" w:space="0" w:color="auto"/>
             </w:tcBorders>
           </w:tcPr>
+          <w:p>
+            <w:r>
+              <w:t>User, Restaurant System</w:t>
+            </w:r>
+          </w:p>
+        </w:tc>
+      </w:tr>
+      <w:tr>
+        <w:tc>
+          <w:tcPr>
+            <w:tcW w:w="2628" w:type="dxa"/>
+            <w:tcBorders>
+              <w:top w:val="single" w:sz="6" w:space="0" w:color="auto"/>
+              <w:left w:val="single" w:sz="12" w:space="0" w:color="auto"/>
+              <w:bottom w:val="single" w:sz="6" w:space="0" w:color="auto"/>
+              <w:right w:val="single" w:sz="6" w:space="0" w:color="auto"/>
+            </w:tcBorders>
+            <w:hideMark/>
+          </w:tcPr>
+          <w:p>
+            <w:pPr>
+              <w:jc w:val="right"/>
+            </w:pPr>
+            <w:r>
+              <w:t>Description:</w:t>
+            </w:r>
+          </w:p>
+        </w:tc>
+        <w:tc>
+          <w:tcPr>
+            <w:tcW w:w="6228" w:type="dxa"/>
+            <w:tcBorders>
+              <w:top w:val="single" w:sz="6" w:space="0" w:color="auto"/>
+              <w:left w:val="single" w:sz="6" w:space="0" w:color="auto"/>
+              <w:bottom w:val="single" w:sz="6" w:space="0" w:color="auto"/>
+              <w:right w:val="single" w:sz="12" w:space="0" w:color="auto"/>
+            </w:tcBorders>
+          </w:tcPr>
+          <w:p>
+            <w:r>
+              <w:t>User can see details about a specific restaurant</w:t>
+            </w:r>
+          </w:p>
+        </w:tc>
+      </w:tr>
+      <w:tr>
+        <w:tc>
+          <w:tcPr>
+            <w:tcW w:w="2628" w:type="dxa"/>
+            <w:tcBorders>
+              <w:top w:val="single" w:sz="6" w:space="0" w:color="auto"/>
+              <w:left w:val="single" w:sz="12" w:space="0" w:color="auto"/>
+              <w:bottom w:val="single" w:sz="6" w:space="0" w:color="auto"/>
+              <w:right w:val="single" w:sz="6" w:space="0" w:color="auto"/>
+            </w:tcBorders>
+            <w:hideMark/>
+          </w:tcPr>
+          <w:p>
+            <w:pPr>
+              <w:jc w:val="right"/>
+            </w:pPr>
+            <w:r>
+              <w:t>Preconditions:</w:t>
+            </w:r>
+          </w:p>
+        </w:tc>
+        <w:tc>
+          <w:tcPr>
+            <w:tcW w:w="6228" w:type="dxa"/>
+            <w:tcBorders>
+              <w:top w:val="single" w:sz="6" w:space="0" w:color="auto"/>
+              <w:left w:val="single" w:sz="6" w:space="0" w:color="auto"/>
+              <w:bottom w:val="single" w:sz="6" w:space="0" w:color="auto"/>
+              <w:right w:val="single" w:sz="12" w:space="0" w:color="auto"/>
+            </w:tcBorders>
+          </w:tcPr>
+          <w:p>
+            <w:r>
+              <w:t>System is displaying restaurants on the map</w:t>
+            </w:r>
+          </w:p>
+        </w:tc>
+      </w:tr>
+      <w:tr>
+        <w:tc>
+          <w:tcPr>
+            <w:tcW w:w="2628" w:type="dxa"/>
+            <w:tcBorders>
+              <w:top w:val="single" w:sz="6" w:space="0" w:color="auto"/>
+              <w:left w:val="single" w:sz="12" w:space="0" w:color="auto"/>
+              <w:bottom w:val="single" w:sz="6" w:space="0" w:color="auto"/>
+              <w:right w:val="single" w:sz="6" w:space="0" w:color="auto"/>
+            </w:tcBorders>
+            <w:hideMark/>
+          </w:tcPr>
+          <w:p>
+            <w:pPr>
+              <w:jc w:val="right"/>
+            </w:pPr>
+            <w:r>
+              <w:t>Postconditions:</w:t>
+            </w:r>
+          </w:p>
+        </w:tc>
+        <w:tc>
+          <w:tcPr>
+            <w:tcW w:w="6228" w:type="dxa"/>
+            <w:tcBorders>
+              <w:top w:val="single" w:sz="6" w:space="0" w:color="auto"/>
+              <w:left w:val="single" w:sz="6" w:space="0" w:color="auto"/>
+              <w:bottom w:val="single" w:sz="6" w:space="0" w:color="auto"/>
+              <w:right w:val="single" w:sz="12" w:space="0" w:color="auto"/>
+            </w:tcBorders>
+          </w:tcPr>
+          <w:p>
+            <w:r>
+              <w:t>User exits the main page</w:t>
+            </w:r>
+          </w:p>
+          <w:p>
+            <w:r>
+              <w:t>User chooses to get directions to restaurant</w:t>
+            </w:r>
+          </w:p>
+        </w:tc>
+      </w:tr>
+      <w:tr>
+        <w:tc>
+          <w:tcPr>
+            <w:tcW w:w="2628" w:type="dxa"/>
+            <w:tcBorders>
+              <w:top w:val="single" w:sz="6" w:space="0" w:color="auto"/>
+              <w:left w:val="single" w:sz="12" w:space="0" w:color="auto"/>
+              <w:bottom w:val="single" w:sz="6" w:space="0" w:color="auto"/>
+              <w:right w:val="single" w:sz="6" w:space="0" w:color="auto"/>
+            </w:tcBorders>
+            <w:hideMark/>
+          </w:tcPr>
+          <w:p>
+            <w:pPr>
+              <w:jc w:val="right"/>
+            </w:pPr>
+            <w:r>
+              <w:t>Priority:</w:t>
+            </w:r>
+          </w:p>
+        </w:tc>
+        <w:tc>
+          <w:tcPr>
+            <w:tcW w:w="6228" w:type="dxa"/>
+            <w:tcBorders>
+              <w:top w:val="single" w:sz="6" w:space="0" w:color="auto"/>
+              <w:left w:val="single" w:sz="6" w:space="0" w:color="auto"/>
+              <w:bottom w:val="single" w:sz="6" w:space="0" w:color="auto"/>
+              <w:right w:val="single" w:sz="12" w:space="0" w:color="auto"/>
+            </w:tcBorders>
+          </w:tcPr>
           <w:p/>
         </w:tc>
       </w:tr>
@@ -9988,7 +10329,7 @@
               <w:jc w:val="right"/>
             </w:pPr>
             <w:r>
-              <w:t>Description:</w:t>
+              <w:t>Frequency of Use:</w:t>
             </w:r>
           </w:p>
         </w:tc>
@@ -10022,7 +10363,7 @@
               <w:jc w:val="right"/>
             </w:pPr>
             <w:r>
-              <w:t>Preconditions:</w:t>
+              <w:t>Flow of Events:</w:t>
             </w:r>
           </w:p>
         </w:tc>
@@ -10036,7 +10377,42 @@
               <w:right w:val="single" w:sz="12" w:space="0" w:color="auto"/>
             </w:tcBorders>
           </w:tcPr>
-          <w:p/>
+          <w:p>
+            <w:pPr>
+              <w:pStyle w:val="ListParagraph"/>
+              <w:numPr>
+                <w:ilvl w:val="0"/>
+                <w:numId w:val="31"/>
+              </w:numPr>
+            </w:pPr>
+            <w:r>
+              <w:t>User selects a specific restaurant</w:t>
+            </w:r>
+          </w:p>
+          <w:p>
+            <w:pPr>
+              <w:pStyle w:val="ListParagraph"/>
+              <w:numPr>
+                <w:ilvl w:val="0"/>
+                <w:numId w:val="31"/>
+              </w:numPr>
+            </w:pPr>
+            <w:r>
+              <w:t>Restaurant System displays the restaurant’s cuisine, distance, reviews, rating and opening hours</w:t>
+            </w:r>
+          </w:p>
+          <w:p>
+            <w:pPr>
+              <w:pStyle w:val="ListParagraph"/>
+              <w:numPr>
+                <w:ilvl w:val="0"/>
+                <w:numId w:val="31"/>
+              </w:numPr>
+            </w:pPr>
+            <w:r>
+              <w:t>User selects to “Get directions” to get directions to restaurant</w:t>
+            </w:r>
+          </w:p>
         </w:tc>
       </w:tr>
       <w:tr>
@@ -10056,7 +10432,7 @@
               <w:jc w:val="right"/>
             </w:pPr>
             <w:r>
-              <w:t>Postconditions:</w:t>
+              <w:t>Alternative Flows:</w:t>
             </w:r>
           </w:p>
         </w:tc>
@@ -10070,143 +10446,52 @@
               <w:right w:val="single" w:sz="12" w:space="0" w:color="auto"/>
             </w:tcBorders>
           </w:tcPr>
-          <w:p/>
-        </w:tc>
-      </w:tr>
-      <w:tr>
-        <w:tc>
-          <w:tcPr>
-            <w:tcW w:w="2628" w:type="dxa"/>
-            <w:tcBorders>
-              <w:top w:val="single" w:sz="6" w:space="0" w:color="auto"/>
-              <w:left w:val="single" w:sz="12" w:space="0" w:color="auto"/>
-              <w:bottom w:val="single" w:sz="6" w:space="0" w:color="auto"/>
-              <w:right w:val="single" w:sz="6" w:space="0" w:color="auto"/>
-            </w:tcBorders>
-            <w:hideMark/>
-          </w:tcPr>
-          <w:p>
-            <w:pPr>
-              <w:jc w:val="right"/>
-            </w:pPr>
-            <w:r>
-              <w:t>Priority:</w:t>
-            </w:r>
-          </w:p>
-        </w:tc>
-        <w:tc>
-          <w:tcPr>
-            <w:tcW w:w="6228" w:type="dxa"/>
-            <w:tcBorders>
-              <w:top w:val="single" w:sz="6" w:space="0" w:color="auto"/>
-              <w:left w:val="single" w:sz="6" w:space="0" w:color="auto"/>
-              <w:bottom w:val="single" w:sz="6" w:space="0" w:color="auto"/>
-              <w:right w:val="single" w:sz="12" w:space="0" w:color="auto"/>
-            </w:tcBorders>
-          </w:tcPr>
-          <w:p/>
-        </w:tc>
-      </w:tr>
-      <w:tr>
-        <w:tc>
-          <w:tcPr>
-            <w:tcW w:w="2628" w:type="dxa"/>
-            <w:tcBorders>
-              <w:top w:val="single" w:sz="6" w:space="0" w:color="auto"/>
-              <w:left w:val="single" w:sz="12" w:space="0" w:color="auto"/>
-              <w:bottom w:val="single" w:sz="6" w:space="0" w:color="auto"/>
-              <w:right w:val="single" w:sz="6" w:space="0" w:color="auto"/>
-            </w:tcBorders>
-            <w:hideMark/>
-          </w:tcPr>
-          <w:p>
-            <w:pPr>
-              <w:jc w:val="right"/>
-            </w:pPr>
-            <w:r>
-              <w:t>Frequency of Use:</w:t>
-            </w:r>
-          </w:p>
-        </w:tc>
-        <w:tc>
-          <w:tcPr>
-            <w:tcW w:w="6228" w:type="dxa"/>
-            <w:tcBorders>
-              <w:top w:val="single" w:sz="6" w:space="0" w:color="auto"/>
-              <w:left w:val="single" w:sz="6" w:space="0" w:color="auto"/>
-              <w:bottom w:val="single" w:sz="6" w:space="0" w:color="auto"/>
-              <w:right w:val="single" w:sz="12" w:space="0" w:color="auto"/>
-            </w:tcBorders>
-          </w:tcPr>
-          <w:p/>
-        </w:tc>
-      </w:tr>
-      <w:tr>
-        <w:tc>
-          <w:tcPr>
-            <w:tcW w:w="2628" w:type="dxa"/>
-            <w:tcBorders>
-              <w:top w:val="single" w:sz="6" w:space="0" w:color="auto"/>
-              <w:left w:val="single" w:sz="12" w:space="0" w:color="auto"/>
-              <w:bottom w:val="single" w:sz="6" w:space="0" w:color="auto"/>
-              <w:right w:val="single" w:sz="6" w:space="0" w:color="auto"/>
-            </w:tcBorders>
-            <w:hideMark/>
-          </w:tcPr>
-          <w:p>
-            <w:pPr>
-              <w:jc w:val="right"/>
-            </w:pPr>
-            <w:r>
-              <w:t>Flow of Events:</w:t>
-            </w:r>
-          </w:p>
-        </w:tc>
-        <w:tc>
-          <w:tcPr>
-            <w:tcW w:w="6228" w:type="dxa"/>
-            <w:tcBorders>
-              <w:top w:val="single" w:sz="6" w:space="0" w:color="auto"/>
-              <w:left w:val="single" w:sz="6" w:space="0" w:color="auto"/>
-              <w:bottom w:val="single" w:sz="6" w:space="0" w:color="auto"/>
-              <w:right w:val="single" w:sz="12" w:space="0" w:color="auto"/>
-            </w:tcBorders>
-          </w:tcPr>
-          <w:p/>
-        </w:tc>
-      </w:tr>
-      <w:tr>
-        <w:tc>
-          <w:tcPr>
-            <w:tcW w:w="2628" w:type="dxa"/>
-            <w:tcBorders>
-              <w:top w:val="single" w:sz="6" w:space="0" w:color="auto"/>
-              <w:left w:val="single" w:sz="12" w:space="0" w:color="auto"/>
-              <w:bottom w:val="single" w:sz="6" w:space="0" w:color="auto"/>
-              <w:right w:val="single" w:sz="6" w:space="0" w:color="auto"/>
-            </w:tcBorders>
-            <w:hideMark/>
-          </w:tcPr>
-          <w:p>
-            <w:pPr>
-              <w:jc w:val="right"/>
-            </w:pPr>
-            <w:r>
-              <w:t>Alternative Flows:</w:t>
-            </w:r>
-          </w:p>
-        </w:tc>
-        <w:tc>
-          <w:tcPr>
-            <w:tcW w:w="6228" w:type="dxa"/>
-            <w:tcBorders>
-              <w:top w:val="single" w:sz="6" w:space="0" w:color="auto"/>
-              <w:left w:val="single" w:sz="6" w:space="0" w:color="auto"/>
-              <w:bottom w:val="single" w:sz="6" w:space="0" w:color="auto"/>
-              <w:right w:val="single" w:sz="12" w:space="0" w:color="auto"/>
-            </w:tcBorders>
-          </w:tcPr>
-          <w:p/>
+          <w:p>
+            <w:r>
+              <w:t>AF 3) : User wants to read reviews</w:t>
+            </w:r>
+          </w:p>
+          <w:p>
+            <w:pPr>
+              <w:pStyle w:val="ListParagraph"/>
+              <w:numPr>
+                <w:ilvl w:val="0"/>
+                <w:numId w:val="32"/>
+              </w:numPr>
+            </w:pPr>
+            <w:r>
+              <w:t xml:space="preserve">User selects “Review” tab </w:t>
+            </w:r>
+          </w:p>
+          <w:p>
+            <w:pPr>
+              <w:pStyle w:val="ListParagraph"/>
+              <w:numPr>
+                <w:ilvl w:val="0"/>
+                <w:numId w:val="32"/>
+              </w:numPr>
+            </w:pPr>
+            <w:r>
+              <w:t>Restaurant System displays reviews left by other users</w:t>
+            </w:r>
+          </w:p>
+          <w:p>
+            <w:r>
+              <w:t>AF 3) : User wants to find nearby parking space</w:t>
+            </w:r>
+          </w:p>
+          <w:p>
+            <w:pPr>
+              <w:pStyle w:val="ListParagraph"/>
+              <w:numPr>
+                <w:ilvl w:val="0"/>
+                <w:numId w:val="33"/>
+              </w:numPr>
+            </w:pPr>
+            <w:r>
+              <w:t>User selects “View Nearby Parking”</w:t>
+            </w:r>
+          </w:p>
         </w:tc>
       </w:tr>
       <w:tr>
@@ -10529,40 +10814,44 @@
               <w:right w:val="single" w:sz="6" w:space="0" w:color="auto"/>
             </w:tcBorders>
           </w:tcPr>
+          <w:p>
+            <w:r>
+              <w:t>Holdon</w:t>
+            </w:r>
+          </w:p>
+        </w:tc>
+        <w:tc>
+          <w:tcPr>
+            <w:tcW w:w="1980" w:type="dxa"/>
+            <w:tcBorders>
+              <w:top w:val="single" w:sz="6" w:space="0" w:color="auto"/>
+              <w:left w:val="single" w:sz="6" w:space="0" w:color="auto"/>
+              <w:bottom w:val="single" w:sz="6" w:space="0" w:color="auto"/>
+              <w:right w:val="single" w:sz="6" w:space="0" w:color="auto"/>
+            </w:tcBorders>
+            <w:hideMark/>
+          </w:tcPr>
+          <w:p>
+            <w:pPr>
+              <w:jc w:val="right"/>
+            </w:pPr>
+            <w:r>
+              <w:t>Last Updated By:</w:t>
+            </w:r>
+          </w:p>
+        </w:tc>
+        <w:tc>
+          <w:tcPr>
+            <w:tcW w:w="2629" w:type="dxa"/>
+            <w:tcBorders>
+              <w:top w:val="single" w:sz="6" w:space="0" w:color="auto"/>
+              <w:left w:val="single" w:sz="6" w:space="0" w:color="auto"/>
+              <w:bottom w:val="single" w:sz="6" w:space="0" w:color="auto"/>
+              <w:right w:val="single" w:sz="12" w:space="0" w:color="auto"/>
+            </w:tcBorders>
+          </w:tcPr>
           <w:p/>
         </w:tc>
-        <w:tc>
-          <w:tcPr>
-            <w:tcW w:w="1980" w:type="dxa"/>
-            <w:tcBorders>
-              <w:top w:val="single" w:sz="6" w:space="0" w:color="auto"/>
-              <w:left w:val="single" w:sz="6" w:space="0" w:color="auto"/>
-              <w:bottom w:val="single" w:sz="6" w:space="0" w:color="auto"/>
-              <w:right w:val="single" w:sz="6" w:space="0" w:color="auto"/>
-            </w:tcBorders>
-            <w:hideMark/>
-          </w:tcPr>
-          <w:p>
-            <w:pPr>
-              <w:jc w:val="right"/>
-            </w:pPr>
-            <w:r>
-              <w:t>Last Updated By:</w:t>
-            </w:r>
-          </w:p>
-        </w:tc>
-        <w:tc>
-          <w:tcPr>
-            <w:tcW w:w="2629" w:type="dxa"/>
-            <w:tcBorders>
-              <w:top w:val="single" w:sz="6" w:space="0" w:color="auto"/>
-              <w:left w:val="single" w:sz="6" w:space="0" w:color="auto"/>
-              <w:bottom w:val="single" w:sz="6" w:space="0" w:color="auto"/>
-              <w:right w:val="single" w:sz="12" w:space="0" w:color="auto"/>
-            </w:tcBorders>
-          </w:tcPr>
-          <w:p/>
-        </w:tc>
       </w:tr>
       <w:tr>
         <w:tc>
@@ -10595,7 +10884,11 @@
               <w:right w:val="single" w:sz="6" w:space="0" w:color="auto"/>
             </w:tcBorders>
           </w:tcPr>
-          <w:p/>
+          <w:p>
+            <w:r>
+              <w:t>05/02/2023</w:t>
+            </w:r>
+          </w:p>
         </w:tc>
         <w:tc>
           <w:tcPr>
@@ -10688,6 +10981,163 @@
               <w:right w:val="single" w:sz="12" w:space="0" w:color="auto"/>
             </w:tcBorders>
           </w:tcPr>
+          <w:p>
+            <w:r>
+              <w:t>User, Parking System</w:t>
+            </w:r>
+          </w:p>
+        </w:tc>
+      </w:tr>
+      <w:tr>
+        <w:tc>
+          <w:tcPr>
+            <w:tcW w:w="2628" w:type="dxa"/>
+            <w:tcBorders>
+              <w:top w:val="single" w:sz="6" w:space="0" w:color="auto"/>
+              <w:left w:val="single" w:sz="12" w:space="0" w:color="auto"/>
+              <w:bottom w:val="single" w:sz="6" w:space="0" w:color="auto"/>
+              <w:right w:val="single" w:sz="6" w:space="0" w:color="auto"/>
+            </w:tcBorders>
+            <w:hideMark/>
+          </w:tcPr>
+          <w:p>
+            <w:pPr>
+              <w:jc w:val="right"/>
+            </w:pPr>
+            <w:r>
+              <w:t>Description:</w:t>
+            </w:r>
+          </w:p>
+        </w:tc>
+        <w:tc>
+          <w:tcPr>
+            <w:tcW w:w="6228" w:type="dxa"/>
+            <w:tcBorders>
+              <w:top w:val="single" w:sz="6" w:space="0" w:color="auto"/>
+              <w:left w:val="single" w:sz="6" w:space="0" w:color="auto"/>
+              <w:bottom w:val="single" w:sz="6" w:space="0" w:color="auto"/>
+              <w:right w:val="single" w:sz="12" w:space="0" w:color="auto"/>
+            </w:tcBorders>
+          </w:tcPr>
+          <w:p>
+            <w:r>
+              <w:t>User can view parking spots near the restaurant selected</w:t>
+            </w:r>
+          </w:p>
+        </w:tc>
+      </w:tr>
+      <w:tr>
+        <w:tc>
+          <w:tcPr>
+            <w:tcW w:w="2628" w:type="dxa"/>
+            <w:tcBorders>
+              <w:top w:val="single" w:sz="6" w:space="0" w:color="auto"/>
+              <w:left w:val="single" w:sz="12" w:space="0" w:color="auto"/>
+              <w:bottom w:val="single" w:sz="6" w:space="0" w:color="auto"/>
+              <w:right w:val="single" w:sz="6" w:space="0" w:color="auto"/>
+            </w:tcBorders>
+            <w:hideMark/>
+          </w:tcPr>
+          <w:p>
+            <w:pPr>
+              <w:jc w:val="right"/>
+            </w:pPr>
+            <w:r>
+              <w:t>Preconditions:</w:t>
+            </w:r>
+          </w:p>
+        </w:tc>
+        <w:tc>
+          <w:tcPr>
+            <w:tcW w:w="6228" w:type="dxa"/>
+            <w:tcBorders>
+              <w:top w:val="single" w:sz="6" w:space="0" w:color="auto"/>
+              <w:left w:val="single" w:sz="6" w:space="0" w:color="auto"/>
+              <w:bottom w:val="single" w:sz="6" w:space="0" w:color="auto"/>
+              <w:right w:val="single" w:sz="12" w:space="0" w:color="auto"/>
+            </w:tcBorders>
+          </w:tcPr>
+          <w:p>
+            <w:r>
+              <w:t>User selects a specific restaurant</w:t>
+            </w:r>
+          </w:p>
+        </w:tc>
+      </w:tr>
+      <w:tr>
+        <w:tc>
+          <w:tcPr>
+            <w:tcW w:w="2628" w:type="dxa"/>
+            <w:tcBorders>
+              <w:top w:val="single" w:sz="6" w:space="0" w:color="auto"/>
+              <w:left w:val="single" w:sz="12" w:space="0" w:color="auto"/>
+              <w:bottom w:val="single" w:sz="6" w:space="0" w:color="auto"/>
+              <w:right w:val="single" w:sz="6" w:space="0" w:color="auto"/>
+            </w:tcBorders>
+            <w:hideMark/>
+          </w:tcPr>
+          <w:p>
+            <w:pPr>
+              <w:jc w:val="right"/>
+            </w:pPr>
+            <w:r>
+              <w:t>Postconditions:</w:t>
+            </w:r>
+          </w:p>
+        </w:tc>
+        <w:tc>
+          <w:tcPr>
+            <w:tcW w:w="6228" w:type="dxa"/>
+            <w:tcBorders>
+              <w:top w:val="single" w:sz="6" w:space="0" w:color="auto"/>
+              <w:left w:val="single" w:sz="6" w:space="0" w:color="auto"/>
+              <w:bottom w:val="single" w:sz="6" w:space="0" w:color="auto"/>
+              <w:right w:val="single" w:sz="12" w:space="0" w:color="auto"/>
+            </w:tcBorders>
+          </w:tcPr>
+          <w:p>
+            <w:r>
+              <w:t>User selects a specific parking space</w:t>
+            </w:r>
+          </w:p>
+          <w:p>
+            <w:r>
+              <w:t>User backs to specific restaurant page</w:t>
+            </w:r>
+          </w:p>
+        </w:tc>
+      </w:tr>
+      <w:tr>
+        <w:tc>
+          <w:tcPr>
+            <w:tcW w:w="2628" w:type="dxa"/>
+            <w:tcBorders>
+              <w:top w:val="single" w:sz="6" w:space="0" w:color="auto"/>
+              <w:left w:val="single" w:sz="12" w:space="0" w:color="auto"/>
+              <w:bottom w:val="single" w:sz="6" w:space="0" w:color="auto"/>
+              <w:right w:val="single" w:sz="6" w:space="0" w:color="auto"/>
+            </w:tcBorders>
+            <w:hideMark/>
+          </w:tcPr>
+          <w:p>
+            <w:pPr>
+              <w:jc w:val="right"/>
+            </w:pPr>
+            <w:r>
+              <w:t>Priority:</w:t>
+            </w:r>
+          </w:p>
+        </w:tc>
+        <w:tc>
+          <w:tcPr>
+            <w:tcW w:w="6228" w:type="dxa"/>
+            <w:tcBorders>
+              <w:top w:val="single" w:sz="6" w:space="0" w:color="auto"/>
+              <w:left w:val="single" w:sz="6" w:space="0" w:color="auto"/>
+              <w:bottom w:val="single" w:sz="6" w:space="0" w:color="auto"/>
+              <w:right w:val="single" w:sz="12" w:space="0" w:color="auto"/>
+            </w:tcBorders>
+          </w:tcPr>
           <w:p/>
         </w:tc>
       </w:tr>
@@ -10708,7 +11158,7 @@
               <w:jc w:val="right"/>
             </w:pPr>
             <w:r>
-              <w:t>Description:</w:t>
+              <w:t>Frequency of Use:</w:t>
             </w:r>
           </w:p>
         </w:tc>
@@ -10742,7 +11192,7 @@
               <w:jc w:val="right"/>
             </w:pPr>
             <w:r>
-              <w:t>Preconditions:</w:t>
+              <w:t>Flow of Events:</w:t>
             </w:r>
           </w:p>
         </w:tc>
@@ -10756,7 +11206,42 @@
               <w:right w:val="single" w:sz="12" w:space="0" w:color="auto"/>
             </w:tcBorders>
           </w:tcPr>
-          <w:p/>
+          <w:p>
+            <w:pPr>
+              <w:pStyle w:val="ListParagraph"/>
+              <w:numPr>
+                <w:ilvl w:val="0"/>
+                <w:numId w:val="34"/>
+              </w:numPr>
+            </w:pPr>
+            <w:r>
+              <w:t>User selects “Find Nearby Parking”</w:t>
+            </w:r>
+          </w:p>
+          <w:p>
+            <w:pPr>
+              <w:pStyle w:val="ListParagraph"/>
+              <w:numPr>
+                <w:ilvl w:val="0"/>
+                <w:numId w:val="34"/>
+              </w:numPr>
+            </w:pPr>
+            <w:r>
+              <w:t>Parking System retrieves parking space information from database</w:t>
+            </w:r>
+          </w:p>
+          <w:p>
+            <w:pPr>
+              <w:pStyle w:val="ListParagraph"/>
+              <w:numPr>
+                <w:ilvl w:val="0"/>
+                <w:numId w:val="34"/>
+              </w:numPr>
+            </w:pPr>
+            <w:r>
+              <w:t>Parking System shows parking spaces in a 1 kilometre radius from the specific restaurant</w:t>
+            </w:r>
+          </w:p>
         </w:tc>
       </w:tr>
       <w:tr>
@@ -10776,7 +11261,7 @@
               <w:jc w:val="right"/>
             </w:pPr>
             <w:r>
-              <w:t>Postconditions:</w:t>
+              <w:t>Alternative Flows:</w:t>
             </w:r>
           </w:p>
         </w:tc>
@@ -10790,143 +11275,41 @@
               <w:right w:val="single" w:sz="12" w:space="0" w:color="auto"/>
             </w:tcBorders>
           </w:tcPr>
-          <w:p/>
-        </w:tc>
-      </w:tr>
-      <w:tr>
-        <w:tc>
-          <w:tcPr>
-            <w:tcW w:w="2628" w:type="dxa"/>
-            <w:tcBorders>
-              <w:top w:val="single" w:sz="6" w:space="0" w:color="auto"/>
-              <w:left w:val="single" w:sz="12" w:space="0" w:color="auto"/>
-              <w:bottom w:val="single" w:sz="6" w:space="0" w:color="auto"/>
-              <w:right w:val="single" w:sz="6" w:space="0" w:color="auto"/>
-            </w:tcBorders>
-            <w:hideMark/>
-          </w:tcPr>
-          <w:p>
-            <w:pPr>
-              <w:jc w:val="right"/>
-            </w:pPr>
-            <w:r>
-              <w:t>Priority:</w:t>
-            </w:r>
-          </w:p>
-        </w:tc>
-        <w:tc>
-          <w:tcPr>
-            <w:tcW w:w="6228" w:type="dxa"/>
-            <w:tcBorders>
-              <w:top w:val="single" w:sz="6" w:space="0" w:color="auto"/>
-              <w:left w:val="single" w:sz="6" w:space="0" w:color="auto"/>
-              <w:bottom w:val="single" w:sz="6" w:space="0" w:color="auto"/>
-              <w:right w:val="single" w:sz="12" w:space="0" w:color="auto"/>
-            </w:tcBorders>
-          </w:tcPr>
-          <w:p/>
-        </w:tc>
-      </w:tr>
-      <w:tr>
-        <w:tc>
-          <w:tcPr>
-            <w:tcW w:w="2628" w:type="dxa"/>
-            <w:tcBorders>
-              <w:top w:val="single" w:sz="6" w:space="0" w:color="auto"/>
-              <w:left w:val="single" w:sz="12" w:space="0" w:color="auto"/>
-              <w:bottom w:val="single" w:sz="6" w:space="0" w:color="auto"/>
-              <w:right w:val="single" w:sz="6" w:space="0" w:color="auto"/>
-            </w:tcBorders>
-            <w:hideMark/>
-          </w:tcPr>
-          <w:p>
-            <w:pPr>
-              <w:jc w:val="right"/>
-            </w:pPr>
-            <w:r>
-              <w:t>Frequency of Use:</w:t>
-            </w:r>
-          </w:p>
-        </w:tc>
-        <w:tc>
-          <w:tcPr>
-            <w:tcW w:w="6228" w:type="dxa"/>
-            <w:tcBorders>
-              <w:top w:val="single" w:sz="6" w:space="0" w:color="auto"/>
-              <w:left w:val="single" w:sz="6" w:space="0" w:color="auto"/>
-              <w:bottom w:val="single" w:sz="6" w:space="0" w:color="auto"/>
-              <w:right w:val="single" w:sz="12" w:space="0" w:color="auto"/>
-            </w:tcBorders>
-          </w:tcPr>
-          <w:p/>
-        </w:tc>
-      </w:tr>
-      <w:tr>
-        <w:tc>
-          <w:tcPr>
-            <w:tcW w:w="2628" w:type="dxa"/>
-            <w:tcBorders>
-              <w:top w:val="single" w:sz="6" w:space="0" w:color="auto"/>
-              <w:left w:val="single" w:sz="12" w:space="0" w:color="auto"/>
-              <w:bottom w:val="single" w:sz="6" w:space="0" w:color="auto"/>
-              <w:right w:val="single" w:sz="6" w:space="0" w:color="auto"/>
-            </w:tcBorders>
-            <w:hideMark/>
-          </w:tcPr>
-          <w:p>
-            <w:pPr>
-              <w:jc w:val="right"/>
-            </w:pPr>
-            <w:r>
-              <w:t>Flow of Events:</w:t>
-            </w:r>
-          </w:p>
-        </w:tc>
-        <w:tc>
-          <w:tcPr>
-            <w:tcW w:w="6228" w:type="dxa"/>
-            <w:tcBorders>
-              <w:top w:val="single" w:sz="6" w:space="0" w:color="auto"/>
-              <w:left w:val="single" w:sz="6" w:space="0" w:color="auto"/>
-              <w:bottom w:val="single" w:sz="6" w:space="0" w:color="auto"/>
-              <w:right w:val="single" w:sz="12" w:space="0" w:color="auto"/>
-            </w:tcBorders>
-          </w:tcPr>
-          <w:p/>
-        </w:tc>
-      </w:tr>
-      <w:tr>
-        <w:tc>
-          <w:tcPr>
-            <w:tcW w:w="2628" w:type="dxa"/>
-            <w:tcBorders>
-              <w:top w:val="single" w:sz="6" w:space="0" w:color="auto"/>
-              <w:left w:val="single" w:sz="12" w:space="0" w:color="auto"/>
-              <w:bottom w:val="single" w:sz="6" w:space="0" w:color="auto"/>
-              <w:right w:val="single" w:sz="6" w:space="0" w:color="auto"/>
-            </w:tcBorders>
-            <w:hideMark/>
-          </w:tcPr>
-          <w:p>
-            <w:pPr>
-              <w:jc w:val="right"/>
-            </w:pPr>
-            <w:r>
-              <w:t>Alternative Flows:</w:t>
-            </w:r>
-          </w:p>
-        </w:tc>
-        <w:tc>
-          <w:tcPr>
-            <w:tcW w:w="6228" w:type="dxa"/>
-            <w:tcBorders>
-              <w:top w:val="single" w:sz="6" w:space="0" w:color="auto"/>
-              <w:left w:val="single" w:sz="6" w:space="0" w:color="auto"/>
-              <w:bottom w:val="single" w:sz="6" w:space="0" w:color="auto"/>
-              <w:right w:val="single" w:sz="12" w:space="0" w:color="auto"/>
-            </w:tcBorders>
-          </w:tcPr>
-          <w:p/>
+          <w:p>
+            <w:r>
+              <w:t xml:space="preserve">AF </w:t>
+            </w:r>
+            <w:r>
+              <w:t>3</w:t>
+            </w:r>
+            <w:r>
+              <w:t>) : User wants to find closer parking space</w:t>
+            </w:r>
+          </w:p>
+          <w:p>
+            <w:pPr>
+              <w:pStyle w:val="ListParagraph"/>
+              <w:numPr>
+                <w:ilvl w:val="0"/>
+                <w:numId w:val="35"/>
+              </w:numPr>
+            </w:pPr>
+            <w:r>
+              <w:t>User selects on “distance” filter</w:t>
+            </w:r>
+          </w:p>
+          <w:p>
+            <w:pPr>
+              <w:pStyle w:val="ListParagraph"/>
+              <w:numPr>
+                <w:ilvl w:val="0"/>
+                <w:numId w:val="35"/>
+              </w:numPr>
+            </w:pPr>
+            <w:r>
+              <w:t>Parking System shows parking spaces in a 0.5 kilometre radius</w:t>
+            </w:r>
+          </w:p>
         </w:tc>
       </w:tr>
       <w:tr>
@@ -11249,40 +11632,44 @@
               <w:right w:val="single" w:sz="6" w:space="0" w:color="auto"/>
             </w:tcBorders>
           </w:tcPr>
+          <w:p>
+            <w:r>
+              <w:t>Holdon</w:t>
+            </w:r>
+          </w:p>
+        </w:tc>
+        <w:tc>
+          <w:tcPr>
+            <w:tcW w:w="1980" w:type="dxa"/>
+            <w:tcBorders>
+              <w:top w:val="single" w:sz="6" w:space="0" w:color="auto"/>
+              <w:left w:val="single" w:sz="6" w:space="0" w:color="auto"/>
+              <w:bottom w:val="single" w:sz="6" w:space="0" w:color="auto"/>
+              <w:right w:val="single" w:sz="6" w:space="0" w:color="auto"/>
+            </w:tcBorders>
+            <w:hideMark/>
+          </w:tcPr>
+          <w:p>
+            <w:pPr>
+              <w:jc w:val="right"/>
+            </w:pPr>
+            <w:r>
+              <w:t>Last Updated By:</w:t>
+            </w:r>
+          </w:p>
+        </w:tc>
+        <w:tc>
+          <w:tcPr>
+            <w:tcW w:w="2629" w:type="dxa"/>
+            <w:tcBorders>
+              <w:top w:val="single" w:sz="6" w:space="0" w:color="auto"/>
+              <w:left w:val="single" w:sz="6" w:space="0" w:color="auto"/>
+              <w:bottom w:val="single" w:sz="6" w:space="0" w:color="auto"/>
+              <w:right w:val="single" w:sz="12" w:space="0" w:color="auto"/>
+            </w:tcBorders>
+          </w:tcPr>
           <w:p/>
         </w:tc>
-        <w:tc>
-          <w:tcPr>
-            <w:tcW w:w="1980" w:type="dxa"/>
-            <w:tcBorders>
-              <w:top w:val="single" w:sz="6" w:space="0" w:color="auto"/>
-              <w:left w:val="single" w:sz="6" w:space="0" w:color="auto"/>
-              <w:bottom w:val="single" w:sz="6" w:space="0" w:color="auto"/>
-              <w:right w:val="single" w:sz="6" w:space="0" w:color="auto"/>
-            </w:tcBorders>
-            <w:hideMark/>
-          </w:tcPr>
-          <w:p>
-            <w:pPr>
-              <w:jc w:val="right"/>
-            </w:pPr>
-            <w:r>
-              <w:t>Last Updated By:</w:t>
-            </w:r>
-          </w:p>
-        </w:tc>
-        <w:tc>
-          <w:tcPr>
-            <w:tcW w:w="2629" w:type="dxa"/>
-            <w:tcBorders>
-              <w:top w:val="single" w:sz="6" w:space="0" w:color="auto"/>
-              <w:left w:val="single" w:sz="6" w:space="0" w:color="auto"/>
-              <w:bottom w:val="single" w:sz="6" w:space="0" w:color="auto"/>
-              <w:right w:val="single" w:sz="12" w:space="0" w:color="auto"/>
-            </w:tcBorders>
-          </w:tcPr>
-          <w:p/>
-        </w:tc>
       </w:tr>
       <w:tr>
         <w:tc>
@@ -11315,7 +11702,11 @@
               <w:right w:val="single" w:sz="6" w:space="0" w:color="auto"/>
             </w:tcBorders>
           </w:tcPr>
-          <w:p/>
+          <w:p>
+            <w:r>
+              <w:t>05/02/2023</w:t>
+            </w:r>
+          </w:p>
         </w:tc>
         <w:tc>
           <w:tcPr>
@@ -11408,6 +11799,163 @@
               <w:right w:val="single" w:sz="12" w:space="0" w:color="auto"/>
             </w:tcBorders>
           </w:tcPr>
+          <w:p>
+            <w:r>
+              <w:t>User, Parking System</w:t>
+            </w:r>
+          </w:p>
+        </w:tc>
+      </w:tr>
+      <w:tr>
+        <w:tc>
+          <w:tcPr>
+            <w:tcW w:w="2628" w:type="dxa"/>
+            <w:tcBorders>
+              <w:top w:val="single" w:sz="6" w:space="0" w:color="auto"/>
+              <w:left w:val="single" w:sz="12" w:space="0" w:color="auto"/>
+              <w:bottom w:val="single" w:sz="6" w:space="0" w:color="auto"/>
+              <w:right w:val="single" w:sz="6" w:space="0" w:color="auto"/>
+            </w:tcBorders>
+            <w:hideMark/>
+          </w:tcPr>
+          <w:p>
+            <w:pPr>
+              <w:jc w:val="right"/>
+            </w:pPr>
+            <w:r>
+              <w:t>Description:</w:t>
+            </w:r>
+          </w:p>
+        </w:tc>
+        <w:tc>
+          <w:tcPr>
+            <w:tcW w:w="6228" w:type="dxa"/>
+            <w:tcBorders>
+              <w:top w:val="single" w:sz="6" w:space="0" w:color="auto"/>
+              <w:left w:val="single" w:sz="6" w:space="0" w:color="auto"/>
+              <w:bottom w:val="single" w:sz="6" w:space="0" w:color="auto"/>
+              <w:right w:val="single" w:sz="12" w:space="0" w:color="auto"/>
+            </w:tcBorders>
+          </w:tcPr>
+          <w:p>
+            <w:r>
+              <w:t>User can view specific parking space for more information</w:t>
+            </w:r>
+          </w:p>
+        </w:tc>
+      </w:tr>
+      <w:tr>
+        <w:tc>
+          <w:tcPr>
+            <w:tcW w:w="2628" w:type="dxa"/>
+            <w:tcBorders>
+              <w:top w:val="single" w:sz="6" w:space="0" w:color="auto"/>
+              <w:left w:val="single" w:sz="12" w:space="0" w:color="auto"/>
+              <w:bottom w:val="single" w:sz="6" w:space="0" w:color="auto"/>
+              <w:right w:val="single" w:sz="6" w:space="0" w:color="auto"/>
+            </w:tcBorders>
+            <w:hideMark/>
+          </w:tcPr>
+          <w:p>
+            <w:pPr>
+              <w:jc w:val="right"/>
+            </w:pPr>
+            <w:r>
+              <w:t>Preconditions:</w:t>
+            </w:r>
+          </w:p>
+        </w:tc>
+        <w:tc>
+          <w:tcPr>
+            <w:tcW w:w="6228" w:type="dxa"/>
+            <w:tcBorders>
+              <w:top w:val="single" w:sz="6" w:space="0" w:color="auto"/>
+              <w:left w:val="single" w:sz="6" w:space="0" w:color="auto"/>
+              <w:bottom w:val="single" w:sz="6" w:space="0" w:color="auto"/>
+              <w:right w:val="single" w:sz="12" w:space="0" w:color="auto"/>
+            </w:tcBorders>
+          </w:tcPr>
+          <w:p>
+            <w:r>
+              <w:t>User is on the “Find Nearby Parking” page</w:t>
+            </w:r>
+          </w:p>
+        </w:tc>
+      </w:tr>
+      <w:tr>
+        <w:tc>
+          <w:tcPr>
+            <w:tcW w:w="2628" w:type="dxa"/>
+            <w:tcBorders>
+              <w:top w:val="single" w:sz="6" w:space="0" w:color="auto"/>
+              <w:left w:val="single" w:sz="12" w:space="0" w:color="auto"/>
+              <w:bottom w:val="single" w:sz="6" w:space="0" w:color="auto"/>
+              <w:right w:val="single" w:sz="6" w:space="0" w:color="auto"/>
+            </w:tcBorders>
+            <w:hideMark/>
+          </w:tcPr>
+          <w:p>
+            <w:pPr>
+              <w:jc w:val="right"/>
+            </w:pPr>
+            <w:r>
+              <w:t>Postconditions:</w:t>
+            </w:r>
+          </w:p>
+        </w:tc>
+        <w:tc>
+          <w:tcPr>
+            <w:tcW w:w="6228" w:type="dxa"/>
+            <w:tcBorders>
+              <w:top w:val="single" w:sz="6" w:space="0" w:color="auto"/>
+              <w:left w:val="single" w:sz="6" w:space="0" w:color="auto"/>
+              <w:bottom w:val="single" w:sz="6" w:space="0" w:color="auto"/>
+              <w:right w:val="single" w:sz="12" w:space="0" w:color="auto"/>
+            </w:tcBorders>
+          </w:tcPr>
+          <w:p>
+            <w:r>
+              <w:t>User selects “Get Direction”</w:t>
+            </w:r>
+          </w:p>
+          <w:p>
+            <w:r>
+              <w:t>User exits to “Specific Restaurant” page</w:t>
+            </w:r>
+          </w:p>
+        </w:tc>
+      </w:tr>
+      <w:tr>
+        <w:tc>
+          <w:tcPr>
+            <w:tcW w:w="2628" w:type="dxa"/>
+            <w:tcBorders>
+              <w:top w:val="single" w:sz="6" w:space="0" w:color="auto"/>
+              <w:left w:val="single" w:sz="12" w:space="0" w:color="auto"/>
+              <w:bottom w:val="single" w:sz="6" w:space="0" w:color="auto"/>
+              <w:right w:val="single" w:sz="6" w:space="0" w:color="auto"/>
+            </w:tcBorders>
+            <w:hideMark/>
+          </w:tcPr>
+          <w:p>
+            <w:pPr>
+              <w:jc w:val="right"/>
+            </w:pPr>
+            <w:r>
+              <w:t>Priority:</w:t>
+            </w:r>
+          </w:p>
+        </w:tc>
+        <w:tc>
+          <w:tcPr>
+            <w:tcW w:w="6228" w:type="dxa"/>
+            <w:tcBorders>
+              <w:top w:val="single" w:sz="6" w:space="0" w:color="auto"/>
+              <w:left w:val="single" w:sz="6" w:space="0" w:color="auto"/>
+              <w:bottom w:val="single" w:sz="6" w:space="0" w:color="auto"/>
+              <w:right w:val="single" w:sz="12" w:space="0" w:color="auto"/>
+            </w:tcBorders>
+          </w:tcPr>
           <w:p/>
         </w:tc>
       </w:tr>
@@ -11428,7 +11976,7 @@
               <w:jc w:val="right"/>
             </w:pPr>
             <w:r>
-              <w:t>Description:</w:t>
+              <w:t>Frequency of Use:</w:t>
             </w:r>
           </w:p>
         </w:tc>
@@ -11462,7 +12010,7 @@
               <w:jc w:val="right"/>
             </w:pPr>
             <w:r>
-              <w:t>Preconditions:</w:t>
+              <w:t>Flow of Events:</w:t>
             </w:r>
           </w:p>
         </w:tc>
@@ -11476,143 +12024,54 @@
               <w:right w:val="single" w:sz="12" w:space="0" w:color="auto"/>
             </w:tcBorders>
           </w:tcPr>
-          <w:p/>
-        </w:tc>
-      </w:tr>
-      <w:tr>
-        <w:tc>
-          <w:tcPr>
-            <w:tcW w:w="2628" w:type="dxa"/>
-            <w:tcBorders>
-              <w:top w:val="single" w:sz="6" w:space="0" w:color="auto"/>
-              <w:left w:val="single" w:sz="12" w:space="0" w:color="auto"/>
-              <w:bottom w:val="single" w:sz="6" w:space="0" w:color="auto"/>
-              <w:right w:val="single" w:sz="6" w:space="0" w:color="auto"/>
-            </w:tcBorders>
-            <w:hideMark/>
-          </w:tcPr>
-          <w:p>
-            <w:pPr>
-              <w:jc w:val="right"/>
-            </w:pPr>
-            <w:r>
-              <w:t>Postconditions:</w:t>
-            </w:r>
-          </w:p>
-        </w:tc>
-        <w:tc>
-          <w:tcPr>
-            <w:tcW w:w="6228" w:type="dxa"/>
-            <w:tcBorders>
-              <w:top w:val="single" w:sz="6" w:space="0" w:color="auto"/>
-              <w:left w:val="single" w:sz="6" w:space="0" w:color="auto"/>
-              <w:bottom w:val="single" w:sz="6" w:space="0" w:color="auto"/>
-              <w:right w:val="single" w:sz="12" w:space="0" w:color="auto"/>
-            </w:tcBorders>
-          </w:tcPr>
-          <w:p/>
-        </w:tc>
-      </w:tr>
-      <w:tr>
-        <w:tc>
-          <w:tcPr>
-            <w:tcW w:w="2628" w:type="dxa"/>
-            <w:tcBorders>
-              <w:top w:val="single" w:sz="6" w:space="0" w:color="auto"/>
-              <w:left w:val="single" w:sz="12" w:space="0" w:color="auto"/>
-              <w:bottom w:val="single" w:sz="6" w:space="0" w:color="auto"/>
-              <w:right w:val="single" w:sz="6" w:space="0" w:color="auto"/>
-            </w:tcBorders>
-            <w:hideMark/>
-          </w:tcPr>
-          <w:p>
-            <w:pPr>
-              <w:jc w:val="right"/>
-            </w:pPr>
-            <w:r>
-              <w:t>Priority:</w:t>
-            </w:r>
-          </w:p>
-        </w:tc>
-        <w:tc>
-          <w:tcPr>
-            <w:tcW w:w="6228" w:type="dxa"/>
-            <w:tcBorders>
-              <w:top w:val="single" w:sz="6" w:space="0" w:color="auto"/>
-              <w:left w:val="single" w:sz="6" w:space="0" w:color="auto"/>
-              <w:bottom w:val="single" w:sz="6" w:space="0" w:color="auto"/>
-              <w:right w:val="single" w:sz="12" w:space="0" w:color="auto"/>
-            </w:tcBorders>
-          </w:tcPr>
-          <w:p/>
-        </w:tc>
-      </w:tr>
-      <w:tr>
-        <w:tc>
-          <w:tcPr>
-            <w:tcW w:w="2628" w:type="dxa"/>
-            <w:tcBorders>
-              <w:top w:val="single" w:sz="6" w:space="0" w:color="auto"/>
-              <w:left w:val="single" w:sz="12" w:space="0" w:color="auto"/>
-              <w:bottom w:val="single" w:sz="6" w:space="0" w:color="auto"/>
-              <w:right w:val="single" w:sz="6" w:space="0" w:color="auto"/>
-            </w:tcBorders>
-            <w:hideMark/>
-          </w:tcPr>
-          <w:p>
-            <w:pPr>
-              <w:jc w:val="right"/>
-            </w:pPr>
-            <w:r>
-              <w:t>Frequency of Use:</w:t>
-            </w:r>
-          </w:p>
-        </w:tc>
-        <w:tc>
-          <w:tcPr>
-            <w:tcW w:w="6228" w:type="dxa"/>
-            <w:tcBorders>
-              <w:top w:val="single" w:sz="6" w:space="0" w:color="auto"/>
-              <w:left w:val="single" w:sz="6" w:space="0" w:color="auto"/>
-              <w:bottom w:val="single" w:sz="6" w:space="0" w:color="auto"/>
-              <w:right w:val="single" w:sz="12" w:space="0" w:color="auto"/>
-            </w:tcBorders>
-          </w:tcPr>
-          <w:p/>
-        </w:tc>
-      </w:tr>
-      <w:tr>
-        <w:tc>
-          <w:tcPr>
-            <w:tcW w:w="2628" w:type="dxa"/>
-            <w:tcBorders>
-              <w:top w:val="single" w:sz="6" w:space="0" w:color="auto"/>
-              <w:left w:val="single" w:sz="12" w:space="0" w:color="auto"/>
-              <w:bottom w:val="single" w:sz="6" w:space="0" w:color="auto"/>
-              <w:right w:val="single" w:sz="6" w:space="0" w:color="auto"/>
-            </w:tcBorders>
-            <w:hideMark/>
-          </w:tcPr>
-          <w:p>
-            <w:pPr>
-              <w:jc w:val="right"/>
-            </w:pPr>
-            <w:r>
-              <w:t>Flow of Events:</w:t>
-            </w:r>
-          </w:p>
-        </w:tc>
-        <w:tc>
-          <w:tcPr>
-            <w:tcW w:w="6228" w:type="dxa"/>
-            <w:tcBorders>
-              <w:top w:val="single" w:sz="6" w:space="0" w:color="auto"/>
-              <w:left w:val="single" w:sz="6" w:space="0" w:color="auto"/>
-              <w:bottom w:val="single" w:sz="6" w:space="0" w:color="auto"/>
-              <w:right w:val="single" w:sz="12" w:space="0" w:color="auto"/>
-            </w:tcBorders>
-          </w:tcPr>
-          <w:p/>
+          <w:p>
+            <w:pPr>
+              <w:pStyle w:val="ListParagraph"/>
+              <w:numPr>
+                <w:ilvl w:val="0"/>
+                <w:numId w:val="36"/>
+              </w:numPr>
+            </w:pPr>
+            <w:r>
+              <w:t>User selects on specific parking space</w:t>
+            </w:r>
+          </w:p>
+          <w:p>
+            <w:pPr>
+              <w:pStyle w:val="ListParagraph"/>
+              <w:numPr>
+                <w:ilvl w:val="0"/>
+                <w:numId w:val="36"/>
+              </w:numPr>
+            </w:pPr>
+            <w:r>
+              <w:t>Parking System retrieves information from database</w:t>
+            </w:r>
+          </w:p>
+          <w:p>
+            <w:pPr>
+              <w:pStyle w:val="ListParagraph"/>
+              <w:numPr>
+                <w:ilvl w:val="0"/>
+                <w:numId w:val="36"/>
+              </w:numPr>
+            </w:pPr>
+            <w:r>
+              <w:t>Parking System displays number of available lots and total number of lots of parking space</w:t>
+            </w:r>
+          </w:p>
+          <w:p>
+            <w:pPr>
+              <w:pStyle w:val="ListParagraph"/>
+              <w:numPr>
+                <w:ilvl w:val="0"/>
+                <w:numId w:val="36"/>
+              </w:numPr>
+            </w:pPr>
+            <w:r>
+              <w:t>User selects “Get Direction” to get direction to parking space</w:t>
+            </w:r>
+          </w:p>
         </w:tc>
       </w:tr>
       <w:tr>
@@ -11975,40 +12434,44 @@
               <w:right w:val="single" w:sz="6" w:space="0" w:color="auto"/>
             </w:tcBorders>
           </w:tcPr>
+          <w:p>
+            <w:r>
+              <w:t>Holdon</w:t>
+            </w:r>
+          </w:p>
+        </w:tc>
+        <w:tc>
+          <w:tcPr>
+            <w:tcW w:w="1980" w:type="dxa"/>
+            <w:tcBorders>
+              <w:top w:val="single" w:sz="6" w:space="0" w:color="auto"/>
+              <w:left w:val="single" w:sz="6" w:space="0" w:color="auto"/>
+              <w:bottom w:val="single" w:sz="6" w:space="0" w:color="auto"/>
+              <w:right w:val="single" w:sz="6" w:space="0" w:color="auto"/>
+            </w:tcBorders>
+            <w:hideMark/>
+          </w:tcPr>
+          <w:p>
+            <w:pPr>
+              <w:jc w:val="right"/>
+            </w:pPr>
+            <w:r>
+              <w:t>Last Updated By:</w:t>
+            </w:r>
+          </w:p>
+        </w:tc>
+        <w:tc>
+          <w:tcPr>
+            <w:tcW w:w="2629" w:type="dxa"/>
+            <w:tcBorders>
+              <w:top w:val="single" w:sz="6" w:space="0" w:color="auto"/>
+              <w:left w:val="single" w:sz="6" w:space="0" w:color="auto"/>
+              <w:bottom w:val="single" w:sz="6" w:space="0" w:color="auto"/>
+              <w:right w:val="single" w:sz="12" w:space="0" w:color="auto"/>
+            </w:tcBorders>
+          </w:tcPr>
           <w:p/>
         </w:tc>
-        <w:tc>
-          <w:tcPr>
-            <w:tcW w:w="1980" w:type="dxa"/>
-            <w:tcBorders>
-              <w:top w:val="single" w:sz="6" w:space="0" w:color="auto"/>
-              <w:left w:val="single" w:sz="6" w:space="0" w:color="auto"/>
-              <w:bottom w:val="single" w:sz="6" w:space="0" w:color="auto"/>
-              <w:right w:val="single" w:sz="6" w:space="0" w:color="auto"/>
-            </w:tcBorders>
-            <w:hideMark/>
-          </w:tcPr>
-          <w:p>
-            <w:pPr>
-              <w:jc w:val="right"/>
-            </w:pPr>
-            <w:r>
-              <w:t>Last Updated By:</w:t>
-            </w:r>
-          </w:p>
-        </w:tc>
-        <w:tc>
-          <w:tcPr>
-            <w:tcW w:w="2629" w:type="dxa"/>
-            <w:tcBorders>
-              <w:top w:val="single" w:sz="6" w:space="0" w:color="auto"/>
-              <w:left w:val="single" w:sz="6" w:space="0" w:color="auto"/>
-              <w:bottom w:val="single" w:sz="6" w:space="0" w:color="auto"/>
-              <w:right w:val="single" w:sz="12" w:space="0" w:color="auto"/>
-            </w:tcBorders>
-          </w:tcPr>
-          <w:p/>
-        </w:tc>
       </w:tr>
       <w:tr>
         <w:tc>
@@ -12041,7 +12504,11 @@
               <w:right w:val="single" w:sz="6" w:space="0" w:color="auto"/>
             </w:tcBorders>
           </w:tcPr>
-          <w:p/>
+          <w:p>
+            <w:r>
+              <w:t>05/02/2023</w:t>
+            </w:r>
+          </w:p>
         </w:tc>
         <w:tc>
           <w:tcPr>
@@ -12134,6 +12601,163 @@
               <w:right w:val="single" w:sz="12" w:space="0" w:color="auto"/>
             </w:tcBorders>
           </w:tcPr>
+          <w:p>
+            <w:r>
+              <w:t>User, Parking System, Restaurant System, Maps System, Google Maps</w:t>
+            </w:r>
+          </w:p>
+        </w:tc>
+      </w:tr>
+      <w:tr>
+        <w:tc>
+          <w:tcPr>
+            <w:tcW w:w="2628" w:type="dxa"/>
+            <w:tcBorders>
+              <w:top w:val="single" w:sz="6" w:space="0" w:color="auto"/>
+              <w:left w:val="single" w:sz="12" w:space="0" w:color="auto"/>
+              <w:bottom w:val="single" w:sz="6" w:space="0" w:color="auto"/>
+              <w:right w:val="single" w:sz="6" w:space="0" w:color="auto"/>
+            </w:tcBorders>
+            <w:hideMark/>
+          </w:tcPr>
+          <w:p>
+            <w:pPr>
+              <w:jc w:val="right"/>
+            </w:pPr>
+            <w:r>
+              <w:t>Description:</w:t>
+            </w:r>
+          </w:p>
+        </w:tc>
+        <w:tc>
+          <w:tcPr>
+            <w:tcW w:w="6228" w:type="dxa"/>
+            <w:tcBorders>
+              <w:top w:val="single" w:sz="6" w:space="0" w:color="auto"/>
+              <w:left w:val="single" w:sz="6" w:space="0" w:color="auto"/>
+              <w:bottom w:val="single" w:sz="6" w:space="0" w:color="auto"/>
+              <w:right w:val="single" w:sz="12" w:space="0" w:color="auto"/>
+            </w:tcBorders>
+          </w:tcPr>
+          <w:p>
+            <w:r>
+              <w:t>User can find a route from their current location to the specific restaurant or specific parking space they want to get to</w:t>
+            </w:r>
+          </w:p>
+        </w:tc>
+      </w:tr>
+      <w:tr>
+        <w:tc>
+          <w:tcPr>
+            <w:tcW w:w="2628" w:type="dxa"/>
+            <w:tcBorders>
+              <w:top w:val="single" w:sz="6" w:space="0" w:color="auto"/>
+              <w:left w:val="single" w:sz="12" w:space="0" w:color="auto"/>
+              <w:bottom w:val="single" w:sz="6" w:space="0" w:color="auto"/>
+              <w:right w:val="single" w:sz="6" w:space="0" w:color="auto"/>
+            </w:tcBorders>
+            <w:hideMark/>
+          </w:tcPr>
+          <w:p>
+            <w:pPr>
+              <w:jc w:val="right"/>
+            </w:pPr>
+            <w:r>
+              <w:t>Preconditions:</w:t>
+            </w:r>
+          </w:p>
+        </w:tc>
+        <w:tc>
+          <w:tcPr>
+            <w:tcW w:w="6228" w:type="dxa"/>
+            <w:tcBorders>
+              <w:top w:val="single" w:sz="6" w:space="0" w:color="auto"/>
+              <w:left w:val="single" w:sz="6" w:space="0" w:color="auto"/>
+              <w:bottom w:val="single" w:sz="6" w:space="0" w:color="auto"/>
+              <w:right w:val="single" w:sz="12" w:space="0" w:color="auto"/>
+            </w:tcBorders>
+          </w:tcPr>
+          <w:p>
+            <w:r>
+              <w:t>User selects “Get Direction” at specific restaurant page</w:t>
+            </w:r>
+          </w:p>
+          <w:p>
+            <w:r>
+              <w:t>User selects “Get Direction” at specific parking space page</w:t>
+            </w:r>
+          </w:p>
+        </w:tc>
+      </w:tr>
+      <w:tr>
+        <w:tc>
+          <w:tcPr>
+            <w:tcW w:w="2628" w:type="dxa"/>
+            <w:tcBorders>
+              <w:top w:val="single" w:sz="6" w:space="0" w:color="auto"/>
+              <w:left w:val="single" w:sz="12" w:space="0" w:color="auto"/>
+              <w:bottom w:val="single" w:sz="6" w:space="0" w:color="auto"/>
+              <w:right w:val="single" w:sz="6" w:space="0" w:color="auto"/>
+            </w:tcBorders>
+            <w:hideMark/>
+          </w:tcPr>
+          <w:p>
+            <w:pPr>
+              <w:jc w:val="right"/>
+            </w:pPr>
+            <w:r>
+              <w:t>Postconditions:</w:t>
+            </w:r>
+          </w:p>
+        </w:tc>
+        <w:tc>
+          <w:tcPr>
+            <w:tcW w:w="6228" w:type="dxa"/>
+            <w:tcBorders>
+              <w:top w:val="single" w:sz="6" w:space="0" w:color="auto"/>
+              <w:left w:val="single" w:sz="6" w:space="0" w:color="auto"/>
+              <w:bottom w:val="single" w:sz="6" w:space="0" w:color="auto"/>
+              <w:right w:val="single" w:sz="12" w:space="0" w:color="auto"/>
+            </w:tcBorders>
+          </w:tcPr>
+          <w:p>
+            <w:r>
+              <w:t>User exits application</w:t>
+            </w:r>
+          </w:p>
+        </w:tc>
+      </w:tr>
+      <w:tr>
+        <w:tc>
+          <w:tcPr>
+            <w:tcW w:w="2628" w:type="dxa"/>
+            <w:tcBorders>
+              <w:top w:val="single" w:sz="6" w:space="0" w:color="auto"/>
+              <w:left w:val="single" w:sz="12" w:space="0" w:color="auto"/>
+              <w:bottom w:val="single" w:sz="6" w:space="0" w:color="auto"/>
+              <w:right w:val="single" w:sz="6" w:space="0" w:color="auto"/>
+            </w:tcBorders>
+            <w:hideMark/>
+          </w:tcPr>
+          <w:p>
+            <w:pPr>
+              <w:jc w:val="right"/>
+            </w:pPr>
+            <w:r>
+              <w:t>Priority:</w:t>
+            </w:r>
+          </w:p>
+        </w:tc>
+        <w:tc>
+          <w:tcPr>
+            <w:tcW w:w="6228" w:type="dxa"/>
+            <w:tcBorders>
+              <w:top w:val="single" w:sz="6" w:space="0" w:color="auto"/>
+              <w:left w:val="single" w:sz="6" w:space="0" w:color="auto"/>
+              <w:bottom w:val="single" w:sz="6" w:space="0" w:color="auto"/>
+              <w:right w:val="single" w:sz="12" w:space="0" w:color="auto"/>
+            </w:tcBorders>
+          </w:tcPr>
           <w:p/>
         </w:tc>
       </w:tr>
@@ -12154,7 +12778,7 @@
               <w:jc w:val="right"/>
             </w:pPr>
             <w:r>
-              <w:t>Description:</w:t>
+              <w:t>Frequency of Use:</w:t>
             </w:r>
           </w:p>
         </w:tc>
@@ -12188,7 +12812,7 @@
               <w:jc w:val="right"/>
             </w:pPr>
             <w:r>
-              <w:t>Preconditions:</w:t>
+              <w:t>Flow of Events:</w:t>
             </w:r>
           </w:p>
         </w:tc>
@@ -12202,143 +12826,30 @@
               <w:right w:val="single" w:sz="12" w:space="0" w:color="auto"/>
             </w:tcBorders>
           </w:tcPr>
-          <w:p/>
-        </w:tc>
-      </w:tr>
-      <w:tr>
-        <w:tc>
-          <w:tcPr>
-            <w:tcW w:w="2628" w:type="dxa"/>
-            <w:tcBorders>
-              <w:top w:val="single" w:sz="6" w:space="0" w:color="auto"/>
-              <w:left w:val="single" w:sz="12" w:space="0" w:color="auto"/>
-              <w:bottom w:val="single" w:sz="6" w:space="0" w:color="auto"/>
-              <w:right w:val="single" w:sz="6" w:space="0" w:color="auto"/>
-            </w:tcBorders>
-            <w:hideMark/>
-          </w:tcPr>
-          <w:p>
-            <w:pPr>
-              <w:jc w:val="right"/>
-            </w:pPr>
-            <w:r>
-              <w:t>Postconditions:</w:t>
-            </w:r>
-          </w:p>
-        </w:tc>
-        <w:tc>
-          <w:tcPr>
-            <w:tcW w:w="6228" w:type="dxa"/>
-            <w:tcBorders>
-              <w:top w:val="single" w:sz="6" w:space="0" w:color="auto"/>
-              <w:left w:val="single" w:sz="6" w:space="0" w:color="auto"/>
-              <w:bottom w:val="single" w:sz="6" w:space="0" w:color="auto"/>
-              <w:right w:val="single" w:sz="12" w:space="0" w:color="auto"/>
-            </w:tcBorders>
-          </w:tcPr>
-          <w:p/>
-        </w:tc>
-      </w:tr>
-      <w:tr>
-        <w:tc>
-          <w:tcPr>
-            <w:tcW w:w="2628" w:type="dxa"/>
-            <w:tcBorders>
-              <w:top w:val="single" w:sz="6" w:space="0" w:color="auto"/>
-              <w:left w:val="single" w:sz="12" w:space="0" w:color="auto"/>
-              <w:bottom w:val="single" w:sz="6" w:space="0" w:color="auto"/>
-              <w:right w:val="single" w:sz="6" w:space="0" w:color="auto"/>
-            </w:tcBorders>
-            <w:hideMark/>
-          </w:tcPr>
-          <w:p>
-            <w:pPr>
-              <w:jc w:val="right"/>
-            </w:pPr>
-            <w:r>
-              <w:t>Priority:</w:t>
-            </w:r>
-          </w:p>
-        </w:tc>
-        <w:tc>
-          <w:tcPr>
-            <w:tcW w:w="6228" w:type="dxa"/>
-            <w:tcBorders>
-              <w:top w:val="single" w:sz="6" w:space="0" w:color="auto"/>
-              <w:left w:val="single" w:sz="6" w:space="0" w:color="auto"/>
-              <w:bottom w:val="single" w:sz="6" w:space="0" w:color="auto"/>
-              <w:right w:val="single" w:sz="12" w:space="0" w:color="auto"/>
-            </w:tcBorders>
-          </w:tcPr>
-          <w:p/>
-        </w:tc>
-      </w:tr>
-      <w:tr>
-        <w:tc>
-          <w:tcPr>
-            <w:tcW w:w="2628" w:type="dxa"/>
-            <w:tcBorders>
-              <w:top w:val="single" w:sz="6" w:space="0" w:color="auto"/>
-              <w:left w:val="single" w:sz="12" w:space="0" w:color="auto"/>
-              <w:bottom w:val="single" w:sz="6" w:space="0" w:color="auto"/>
-              <w:right w:val="single" w:sz="6" w:space="0" w:color="auto"/>
-            </w:tcBorders>
-            <w:hideMark/>
-          </w:tcPr>
-          <w:p>
-            <w:pPr>
-              <w:jc w:val="right"/>
-            </w:pPr>
-            <w:r>
-              <w:t>Frequency of Use:</w:t>
-            </w:r>
-          </w:p>
-        </w:tc>
-        <w:tc>
-          <w:tcPr>
-            <w:tcW w:w="6228" w:type="dxa"/>
-            <w:tcBorders>
-              <w:top w:val="single" w:sz="6" w:space="0" w:color="auto"/>
-              <w:left w:val="single" w:sz="6" w:space="0" w:color="auto"/>
-              <w:bottom w:val="single" w:sz="6" w:space="0" w:color="auto"/>
-              <w:right w:val="single" w:sz="12" w:space="0" w:color="auto"/>
-            </w:tcBorders>
-          </w:tcPr>
-          <w:p/>
-        </w:tc>
-      </w:tr>
-      <w:tr>
-        <w:tc>
-          <w:tcPr>
-            <w:tcW w:w="2628" w:type="dxa"/>
-            <w:tcBorders>
-              <w:top w:val="single" w:sz="6" w:space="0" w:color="auto"/>
-              <w:left w:val="single" w:sz="12" w:space="0" w:color="auto"/>
-              <w:bottom w:val="single" w:sz="6" w:space="0" w:color="auto"/>
-              <w:right w:val="single" w:sz="6" w:space="0" w:color="auto"/>
-            </w:tcBorders>
-            <w:hideMark/>
-          </w:tcPr>
-          <w:p>
-            <w:pPr>
-              <w:jc w:val="right"/>
-            </w:pPr>
-            <w:r>
-              <w:t>Flow of Events:</w:t>
-            </w:r>
-          </w:p>
-        </w:tc>
-        <w:tc>
-          <w:tcPr>
-            <w:tcW w:w="6228" w:type="dxa"/>
-            <w:tcBorders>
-              <w:top w:val="single" w:sz="6" w:space="0" w:color="auto"/>
-              <w:left w:val="single" w:sz="6" w:space="0" w:color="auto"/>
-              <w:bottom w:val="single" w:sz="6" w:space="0" w:color="auto"/>
-              <w:right w:val="single" w:sz="12" w:space="0" w:color="auto"/>
-            </w:tcBorders>
-          </w:tcPr>
-          <w:p/>
+          <w:p>
+            <w:pPr>
+              <w:pStyle w:val="ListParagraph"/>
+              <w:numPr>
+                <w:ilvl w:val="0"/>
+                <w:numId w:val="37"/>
+              </w:numPr>
+            </w:pPr>
+            <w:r>
+              <w:t>Maps System gets location of restaurant or parking space</w:t>
+            </w:r>
+          </w:p>
+          <w:p>
+            <w:pPr>
+              <w:pStyle w:val="ListParagraph"/>
+              <w:numPr>
+                <w:ilvl w:val="0"/>
+                <w:numId w:val="37"/>
+              </w:numPr>
+            </w:pPr>
+            <w:r>
+              <w:t>Maps System inputs coordinates to Google Maps on User’s device</w:t>
+            </w:r>
+          </w:p>
         </w:tc>
       </w:tr>
       <w:tr>
@@ -12807,475 +13318,6 @@
         </w:rPr>
       </w:pPr>
     </w:p>
-    <w:tbl>
-      <w:tblPr>
-        <w:tblW w:w="0" w:type="auto"/>
-        <w:tblBorders>
-          <w:top w:val="single" w:sz="12" w:space="0" w:color="auto"/>
-          <w:left w:val="single" w:sz="12" w:space="0" w:color="auto"/>
-          <w:bottom w:val="single" w:sz="12" w:space="0" w:color="auto"/>
-          <w:right w:val="single" w:sz="12" w:space="0" w:color="auto"/>
-          <w:insideH w:val="single" w:sz="6" w:space="0" w:color="auto"/>
-          <w:insideV w:val="single" w:sz="6" w:space="0" w:color="auto"/>
-        </w:tblBorders>
-        <w:tblLayout w:type="fixed"/>
-        <w:tblLook w:val="04A0" w:firstRow="1" w:lastRow="0" w:firstColumn="1" w:lastColumn="0" w:noHBand="0" w:noVBand="1"/>
-      </w:tblPr>
-      <w:tblGrid>
-        <w:gridCol w:w="2628"/>
-        <w:gridCol w:w="6228"/>
-      </w:tblGrid>
-      <w:tr>
-        <w:tc>
-          <w:tcPr>
-            <w:tcW w:w="2628" w:type="dxa"/>
-            <w:tcBorders>
-              <w:top w:val="single" w:sz="12" w:space="0" w:color="auto"/>
-              <w:left w:val="single" w:sz="12" w:space="0" w:color="auto"/>
-              <w:bottom w:val="single" w:sz="6" w:space="0" w:color="auto"/>
-              <w:right w:val="single" w:sz="6" w:space="0" w:color="auto"/>
-            </w:tcBorders>
-            <w:hideMark/>
-          </w:tcPr>
-          <w:p>
-            <w:pPr>
-              <w:jc w:val="right"/>
-            </w:pPr>
-            <w:r>
-              <w:t>Actor:</w:t>
-            </w:r>
-          </w:p>
-        </w:tc>
-        <w:tc>
-          <w:tcPr>
-            <w:tcW w:w="6228" w:type="dxa"/>
-            <w:tcBorders>
-              <w:top w:val="single" w:sz="12" w:space="0" w:color="auto"/>
-              <w:left w:val="single" w:sz="6" w:space="0" w:color="auto"/>
-              <w:bottom w:val="single" w:sz="6" w:space="0" w:color="auto"/>
-              <w:right w:val="single" w:sz="12" w:space="0" w:color="auto"/>
-            </w:tcBorders>
-          </w:tcPr>
-          <w:p/>
-        </w:tc>
-      </w:tr>
-      <w:tr>
-        <w:tc>
-          <w:tcPr>
-            <w:tcW w:w="2628" w:type="dxa"/>
-            <w:tcBorders>
-              <w:top w:val="single" w:sz="6" w:space="0" w:color="auto"/>
-              <w:left w:val="single" w:sz="12" w:space="0" w:color="auto"/>
-              <w:bottom w:val="single" w:sz="6" w:space="0" w:color="auto"/>
-              <w:right w:val="single" w:sz="6" w:space="0" w:color="auto"/>
-            </w:tcBorders>
-            <w:hideMark/>
-          </w:tcPr>
-          <w:p>
-            <w:pPr>
-              <w:jc w:val="right"/>
-            </w:pPr>
-            <w:r>
-              <w:t>Description:</w:t>
-            </w:r>
-          </w:p>
-        </w:tc>
-        <w:tc>
-          <w:tcPr>
-            <w:tcW w:w="6228" w:type="dxa"/>
-            <w:tcBorders>
-              <w:top w:val="single" w:sz="6" w:space="0" w:color="auto"/>
-              <w:left w:val="single" w:sz="6" w:space="0" w:color="auto"/>
-              <w:bottom w:val="single" w:sz="6" w:space="0" w:color="auto"/>
-              <w:right w:val="single" w:sz="12" w:space="0" w:color="auto"/>
-            </w:tcBorders>
-          </w:tcPr>
-          <w:p/>
-        </w:tc>
-      </w:tr>
-      <w:tr>
-        <w:tc>
-          <w:tcPr>
-            <w:tcW w:w="2628" w:type="dxa"/>
-            <w:tcBorders>
-              <w:top w:val="single" w:sz="6" w:space="0" w:color="auto"/>
-              <w:left w:val="single" w:sz="12" w:space="0" w:color="auto"/>
-              <w:bottom w:val="single" w:sz="6" w:space="0" w:color="auto"/>
-              <w:right w:val="single" w:sz="6" w:space="0" w:color="auto"/>
-            </w:tcBorders>
-            <w:hideMark/>
-          </w:tcPr>
-          <w:p>
-            <w:pPr>
-              <w:jc w:val="right"/>
-            </w:pPr>
-            <w:r>
-              <w:t>Preconditions:</w:t>
-            </w:r>
-          </w:p>
-        </w:tc>
-        <w:tc>
-          <w:tcPr>
-            <w:tcW w:w="6228" w:type="dxa"/>
-            <w:tcBorders>
-              <w:top w:val="single" w:sz="6" w:space="0" w:color="auto"/>
-              <w:left w:val="single" w:sz="6" w:space="0" w:color="auto"/>
-              <w:bottom w:val="single" w:sz="6" w:space="0" w:color="auto"/>
-              <w:right w:val="single" w:sz="12" w:space="0" w:color="auto"/>
-            </w:tcBorders>
-          </w:tcPr>
-          <w:p/>
-        </w:tc>
-      </w:tr>
-      <w:tr>
-        <w:tc>
-          <w:tcPr>
-            <w:tcW w:w="2628" w:type="dxa"/>
-            <w:tcBorders>
-              <w:top w:val="single" w:sz="6" w:space="0" w:color="auto"/>
-              <w:left w:val="single" w:sz="12" w:space="0" w:color="auto"/>
-              <w:bottom w:val="single" w:sz="6" w:space="0" w:color="auto"/>
-              <w:right w:val="single" w:sz="6" w:space="0" w:color="auto"/>
-            </w:tcBorders>
-            <w:hideMark/>
-          </w:tcPr>
-          <w:p>
-            <w:pPr>
-              <w:jc w:val="right"/>
-            </w:pPr>
-            <w:r>
-              <w:t>Postconditions:</w:t>
-            </w:r>
-          </w:p>
-        </w:tc>
-        <w:tc>
-          <w:tcPr>
-            <w:tcW w:w="6228" w:type="dxa"/>
-            <w:tcBorders>
-              <w:top w:val="single" w:sz="6" w:space="0" w:color="auto"/>
-              <w:left w:val="single" w:sz="6" w:space="0" w:color="auto"/>
-              <w:bottom w:val="single" w:sz="6" w:space="0" w:color="auto"/>
-              <w:right w:val="single" w:sz="12" w:space="0" w:color="auto"/>
-            </w:tcBorders>
-          </w:tcPr>
-          <w:p/>
-        </w:tc>
-      </w:tr>
-      <w:tr>
-        <w:tc>
-          <w:tcPr>
-            <w:tcW w:w="2628" w:type="dxa"/>
-            <w:tcBorders>
-              <w:top w:val="single" w:sz="6" w:space="0" w:color="auto"/>
-              <w:left w:val="single" w:sz="12" w:space="0" w:color="auto"/>
-              <w:bottom w:val="single" w:sz="6" w:space="0" w:color="auto"/>
-              <w:right w:val="single" w:sz="6" w:space="0" w:color="auto"/>
-            </w:tcBorders>
-            <w:hideMark/>
-          </w:tcPr>
-          <w:p>
-            <w:pPr>
-              <w:jc w:val="right"/>
-            </w:pPr>
-            <w:r>
-              <w:t>Priority:</w:t>
-            </w:r>
-          </w:p>
-        </w:tc>
-        <w:tc>
-          <w:tcPr>
-            <w:tcW w:w="6228" w:type="dxa"/>
-            <w:tcBorders>
-              <w:top w:val="single" w:sz="6" w:space="0" w:color="auto"/>
-              <w:left w:val="single" w:sz="6" w:space="0" w:color="auto"/>
-              <w:bottom w:val="single" w:sz="6" w:space="0" w:color="auto"/>
-              <w:right w:val="single" w:sz="12" w:space="0" w:color="auto"/>
-            </w:tcBorders>
-          </w:tcPr>
-          <w:p/>
-        </w:tc>
-      </w:tr>
-      <w:tr>
-        <w:tc>
-          <w:tcPr>
-            <w:tcW w:w="2628" w:type="dxa"/>
-            <w:tcBorders>
-              <w:top w:val="single" w:sz="6" w:space="0" w:color="auto"/>
-              <w:left w:val="single" w:sz="12" w:space="0" w:color="auto"/>
-              <w:bottom w:val="single" w:sz="6" w:space="0" w:color="auto"/>
-              <w:right w:val="single" w:sz="6" w:space="0" w:color="auto"/>
-            </w:tcBorders>
-            <w:hideMark/>
-          </w:tcPr>
-          <w:p>
-            <w:pPr>
-              <w:jc w:val="right"/>
-            </w:pPr>
-            <w:r>
-              <w:t>Frequency of Use:</w:t>
-            </w:r>
-          </w:p>
-        </w:tc>
-        <w:tc>
-          <w:tcPr>
-            <w:tcW w:w="6228" w:type="dxa"/>
-            <w:tcBorders>
-              <w:top w:val="single" w:sz="6" w:space="0" w:color="auto"/>
-              <w:left w:val="single" w:sz="6" w:space="0" w:color="auto"/>
-              <w:bottom w:val="single" w:sz="6" w:space="0" w:color="auto"/>
-              <w:right w:val="single" w:sz="12" w:space="0" w:color="auto"/>
-            </w:tcBorders>
-          </w:tcPr>
-          <w:p/>
-        </w:tc>
-      </w:tr>
-      <w:tr>
-        <w:tc>
-          <w:tcPr>
-            <w:tcW w:w="2628" w:type="dxa"/>
-            <w:tcBorders>
-              <w:top w:val="single" w:sz="6" w:space="0" w:color="auto"/>
-              <w:left w:val="single" w:sz="12" w:space="0" w:color="auto"/>
-              <w:bottom w:val="single" w:sz="6" w:space="0" w:color="auto"/>
-              <w:right w:val="single" w:sz="6" w:space="0" w:color="auto"/>
-            </w:tcBorders>
-            <w:hideMark/>
-          </w:tcPr>
-          <w:p>
-            <w:pPr>
-              <w:jc w:val="right"/>
-            </w:pPr>
-            <w:r>
-              <w:t>Flow of Events:</w:t>
-            </w:r>
-          </w:p>
-        </w:tc>
-        <w:tc>
-          <w:tcPr>
-            <w:tcW w:w="6228" w:type="dxa"/>
-            <w:tcBorders>
-              <w:top w:val="single" w:sz="6" w:space="0" w:color="auto"/>
-              <w:left w:val="single" w:sz="6" w:space="0" w:color="auto"/>
-              <w:bottom w:val="single" w:sz="6" w:space="0" w:color="auto"/>
-              <w:right w:val="single" w:sz="12" w:space="0" w:color="auto"/>
-            </w:tcBorders>
-          </w:tcPr>
-          <w:p/>
-        </w:tc>
-      </w:tr>
-      <w:tr>
-        <w:tc>
-          <w:tcPr>
-            <w:tcW w:w="2628" w:type="dxa"/>
-            <w:tcBorders>
-              <w:top w:val="single" w:sz="6" w:space="0" w:color="auto"/>
-              <w:left w:val="single" w:sz="12" w:space="0" w:color="auto"/>
-              <w:bottom w:val="single" w:sz="6" w:space="0" w:color="auto"/>
-              <w:right w:val="single" w:sz="6" w:space="0" w:color="auto"/>
-            </w:tcBorders>
-            <w:hideMark/>
-          </w:tcPr>
-          <w:p>
-            <w:pPr>
-              <w:jc w:val="right"/>
-            </w:pPr>
-            <w:r>
-              <w:t>Alternative Flows:</w:t>
-            </w:r>
-          </w:p>
-        </w:tc>
-        <w:tc>
-          <w:tcPr>
-            <w:tcW w:w="6228" w:type="dxa"/>
-            <w:tcBorders>
-              <w:top w:val="single" w:sz="6" w:space="0" w:color="auto"/>
-              <w:left w:val="single" w:sz="6" w:space="0" w:color="auto"/>
-              <w:bottom w:val="single" w:sz="6" w:space="0" w:color="auto"/>
-              <w:right w:val="single" w:sz="12" w:space="0" w:color="auto"/>
-            </w:tcBorders>
-          </w:tcPr>
-          <w:p/>
-        </w:tc>
-      </w:tr>
-      <w:tr>
-        <w:tc>
-          <w:tcPr>
-            <w:tcW w:w="2628" w:type="dxa"/>
-            <w:tcBorders>
-              <w:top w:val="single" w:sz="6" w:space="0" w:color="auto"/>
-              <w:left w:val="single" w:sz="12" w:space="0" w:color="auto"/>
-              <w:bottom w:val="single" w:sz="6" w:space="0" w:color="auto"/>
-              <w:right w:val="single" w:sz="6" w:space="0" w:color="auto"/>
-            </w:tcBorders>
-            <w:hideMark/>
-          </w:tcPr>
-          <w:p>
-            <w:pPr>
-              <w:jc w:val="right"/>
-            </w:pPr>
-            <w:r>
-              <w:t>Exceptions:</w:t>
-            </w:r>
-          </w:p>
-        </w:tc>
-        <w:tc>
-          <w:tcPr>
-            <w:tcW w:w="6228" w:type="dxa"/>
-            <w:tcBorders>
-              <w:top w:val="single" w:sz="6" w:space="0" w:color="auto"/>
-              <w:left w:val="single" w:sz="6" w:space="0" w:color="auto"/>
-              <w:bottom w:val="single" w:sz="6" w:space="0" w:color="auto"/>
-              <w:right w:val="single" w:sz="12" w:space="0" w:color="auto"/>
-            </w:tcBorders>
-          </w:tcPr>
-          <w:p/>
-        </w:tc>
-      </w:tr>
-      <w:tr>
-        <w:tc>
-          <w:tcPr>
-            <w:tcW w:w="2628" w:type="dxa"/>
-            <w:tcBorders>
-              <w:top w:val="single" w:sz="6" w:space="0" w:color="auto"/>
-              <w:left w:val="single" w:sz="12" w:space="0" w:color="auto"/>
-              <w:bottom w:val="single" w:sz="6" w:space="0" w:color="auto"/>
-              <w:right w:val="single" w:sz="6" w:space="0" w:color="auto"/>
-            </w:tcBorders>
-            <w:hideMark/>
-          </w:tcPr>
-          <w:p>
-            <w:pPr>
-              <w:jc w:val="right"/>
-            </w:pPr>
-            <w:r>
-              <w:t>Includes:</w:t>
-            </w:r>
-          </w:p>
-        </w:tc>
-        <w:tc>
-          <w:tcPr>
-            <w:tcW w:w="6228" w:type="dxa"/>
-            <w:tcBorders>
-              <w:top w:val="single" w:sz="6" w:space="0" w:color="auto"/>
-              <w:left w:val="single" w:sz="6" w:space="0" w:color="auto"/>
-              <w:bottom w:val="single" w:sz="6" w:space="0" w:color="auto"/>
-              <w:right w:val="single" w:sz="12" w:space="0" w:color="auto"/>
-            </w:tcBorders>
-          </w:tcPr>
-          <w:p/>
-        </w:tc>
-      </w:tr>
-      <w:tr>
-        <w:tc>
-          <w:tcPr>
-            <w:tcW w:w="2628" w:type="dxa"/>
-            <w:tcBorders>
-              <w:top w:val="single" w:sz="6" w:space="0" w:color="auto"/>
-              <w:left w:val="single" w:sz="12" w:space="0" w:color="auto"/>
-              <w:bottom w:val="single" w:sz="6" w:space="0" w:color="auto"/>
-              <w:right w:val="single" w:sz="6" w:space="0" w:color="auto"/>
-            </w:tcBorders>
-            <w:hideMark/>
-          </w:tcPr>
-          <w:p>
-            <w:pPr>
-              <w:jc w:val="right"/>
-            </w:pPr>
-            <w:r>
-              <w:t>Special Requirements:</w:t>
-            </w:r>
-          </w:p>
-        </w:tc>
-        <w:tc>
-          <w:tcPr>
-            <w:tcW w:w="6228" w:type="dxa"/>
-            <w:tcBorders>
-              <w:top w:val="single" w:sz="6" w:space="0" w:color="auto"/>
-              <w:left w:val="single" w:sz="6" w:space="0" w:color="auto"/>
-              <w:bottom w:val="single" w:sz="6" w:space="0" w:color="auto"/>
-              <w:right w:val="single" w:sz="12" w:space="0" w:color="auto"/>
-            </w:tcBorders>
-          </w:tcPr>
-          <w:p/>
-        </w:tc>
-      </w:tr>
-      <w:tr>
-        <w:tc>
-          <w:tcPr>
-            <w:tcW w:w="2628" w:type="dxa"/>
-            <w:tcBorders>
-              <w:top w:val="single" w:sz="6" w:space="0" w:color="auto"/>
-              <w:left w:val="single" w:sz="12" w:space="0" w:color="auto"/>
-              <w:bottom w:val="single" w:sz="6" w:space="0" w:color="auto"/>
-              <w:right w:val="single" w:sz="6" w:space="0" w:color="auto"/>
-            </w:tcBorders>
-            <w:hideMark/>
-          </w:tcPr>
-          <w:p>
-            <w:pPr>
-              <w:jc w:val="right"/>
-            </w:pPr>
-            <w:r>
-              <w:t>Assumptions:</w:t>
-            </w:r>
-          </w:p>
-        </w:tc>
-        <w:tc>
-          <w:tcPr>
-            <w:tcW w:w="6228" w:type="dxa"/>
-            <w:tcBorders>
-              <w:top w:val="single" w:sz="6" w:space="0" w:color="auto"/>
-              <w:left w:val="single" w:sz="6" w:space="0" w:color="auto"/>
-              <w:bottom w:val="single" w:sz="6" w:space="0" w:color="auto"/>
-              <w:right w:val="single" w:sz="12" w:space="0" w:color="auto"/>
-            </w:tcBorders>
-          </w:tcPr>
-          <w:p/>
-        </w:tc>
-      </w:tr>
-      <w:tr>
-        <w:tc>
-          <w:tcPr>
-            <w:tcW w:w="2628" w:type="dxa"/>
-            <w:tcBorders>
-              <w:top w:val="single" w:sz="6" w:space="0" w:color="auto"/>
-              <w:left w:val="single" w:sz="12" w:space="0" w:color="auto"/>
-              <w:bottom w:val="single" w:sz="12" w:space="0" w:color="auto"/>
-              <w:right w:val="single" w:sz="6" w:space="0" w:color="auto"/>
-            </w:tcBorders>
-            <w:hideMark/>
-          </w:tcPr>
-          <w:p>
-            <w:pPr>
-              <w:jc w:val="right"/>
-            </w:pPr>
-            <w:r>
-              <w:t>Notes and Issues:</w:t>
-            </w:r>
-          </w:p>
-        </w:tc>
-        <w:tc>
-          <w:tcPr>
-            <w:tcW w:w="6228" w:type="dxa"/>
-            <w:tcBorders>
-              <w:top w:val="single" w:sz="6" w:space="0" w:color="auto"/>
-              <w:left w:val="single" w:sz="6" w:space="0" w:color="auto"/>
-              <w:bottom w:val="single" w:sz="12" w:space="0" w:color="auto"/>
-              <w:right w:val="single" w:sz="12" w:space="0" w:color="auto"/>
-            </w:tcBorders>
-          </w:tcPr>
-          <w:p/>
-        </w:tc>
-      </w:tr>
-    </w:tbl>
-    <w:p>
-      <w:pPr>
-        <w:rPr>
-          <w:szCs w:val="20"/>
-          <w:lang w:val="en-US"/>
-        </w:rPr>
-      </w:pPr>
-    </w:p>
     <w:p>
       <w:pPr>
         <w:pStyle w:val="ListParagraph"/>
@@ -13423,6 +13465,184 @@
     </w:lvl>
   </w:abstractNum>
   <w:abstractNum w:abstractNumId="1" w15:restartNumberingAfterBreak="0">
+    <w:nsid w:val="0BD470B0"/>
+    <w:multiLevelType w:val="hybridMultilevel"/>
+    <w:tmpl w:val="78FA913A"/>
+    <w:lvl w:ilvl="0" w:tplc="48090011">
+      <w:start w:val="1"/>
+      <w:numFmt w:val="decimal"/>
+      <w:lvlText w:val="%1)"/>
+      <w:lvlJc w:val="left"/>
+      <w:pPr>
+        <w:ind w:left="720" w:hanging="360"/>
+      </w:pPr>
+      <w:rPr>
+        <w:rFonts w:hint="default"/>
+      </w:rPr>
+    </w:lvl>
+    <w:lvl w:ilvl="1" w:tplc="48090019" w:tentative="1">
+      <w:start w:val="1"/>
+      <w:numFmt w:val="lowerLetter"/>
+      <w:lvlText w:val="%2."/>
+      <w:lvlJc w:val="left"/>
+      <w:pPr>
+        <w:ind w:left="1440" w:hanging="360"/>
+      </w:pPr>
+    </w:lvl>
+    <w:lvl w:ilvl="2" w:tplc="4809001B" w:tentative="1">
+      <w:start w:val="1"/>
+      <w:numFmt w:val="lowerRoman"/>
+      <w:lvlText w:val="%3."/>
+      <w:lvlJc w:val="right"/>
+      <w:pPr>
+        <w:ind w:left="2160" w:hanging="180"/>
+      </w:pPr>
+    </w:lvl>
+    <w:lvl w:ilvl="3" w:tplc="4809000F" w:tentative="1">
+      <w:start w:val="1"/>
+      <w:numFmt w:val="decimal"/>
+      <w:lvlText w:val="%4."/>
+      <w:lvlJc w:val="left"/>
+      <w:pPr>
+        <w:ind w:left="2880" w:hanging="360"/>
+      </w:pPr>
+    </w:lvl>
+    <w:lvl w:ilvl="4" w:tplc="48090019" w:tentative="1">
+      <w:start w:val="1"/>
+      <w:numFmt w:val="lowerLetter"/>
+      <w:lvlText w:val="%5."/>
+      <w:lvlJc w:val="left"/>
+      <w:pPr>
+        <w:ind w:left="3600" w:hanging="360"/>
+      </w:pPr>
+    </w:lvl>
+    <w:lvl w:ilvl="5" w:tplc="4809001B" w:tentative="1">
+      <w:start w:val="1"/>
+      <w:numFmt w:val="lowerRoman"/>
+      <w:lvlText w:val="%6."/>
+      <w:lvlJc w:val="right"/>
+      <w:pPr>
+        <w:ind w:left="4320" w:hanging="180"/>
+      </w:pPr>
+    </w:lvl>
+    <w:lvl w:ilvl="6" w:tplc="4809000F" w:tentative="1">
+      <w:start w:val="1"/>
+      <w:numFmt w:val="decimal"/>
+      <w:lvlText w:val="%7."/>
+      <w:lvlJc w:val="left"/>
+      <w:pPr>
+        <w:ind w:left="5040" w:hanging="360"/>
+      </w:pPr>
+    </w:lvl>
+    <w:lvl w:ilvl="7" w:tplc="48090019" w:tentative="1">
+      <w:start w:val="1"/>
+      <w:numFmt w:val="lowerLetter"/>
+      <w:lvlText w:val="%8."/>
+      <w:lvlJc w:val="left"/>
+      <w:pPr>
+        <w:ind w:left="5760" w:hanging="360"/>
+      </w:pPr>
+    </w:lvl>
+    <w:lvl w:ilvl="8" w:tplc="4809001B" w:tentative="1">
+      <w:start w:val="1"/>
+      <w:numFmt w:val="lowerRoman"/>
+      <w:lvlText w:val="%9."/>
+      <w:lvlJc w:val="right"/>
+      <w:pPr>
+        <w:ind w:left="6480" w:hanging="180"/>
+      </w:pPr>
+    </w:lvl>
+  </w:abstractNum>
+  <w:abstractNum w:abstractNumId="2" w15:restartNumberingAfterBreak="0">
+    <w:nsid w:val="100D68A9"/>
+    <w:multiLevelType w:val="hybridMultilevel"/>
+    <w:tmpl w:val="4120D936"/>
+    <w:lvl w:ilvl="0" w:tplc="48090011">
+      <w:start w:val="1"/>
+      <w:numFmt w:val="decimal"/>
+      <w:lvlText w:val="%1)"/>
+      <w:lvlJc w:val="left"/>
+      <w:pPr>
+        <w:ind w:left="720" w:hanging="360"/>
+      </w:pPr>
+      <w:rPr>
+        <w:rFonts w:hint="default"/>
+      </w:rPr>
+    </w:lvl>
+    <w:lvl w:ilvl="1" w:tplc="48090019" w:tentative="1">
+      <w:start w:val="1"/>
+      <w:numFmt w:val="lowerLetter"/>
+      <w:lvlText w:val="%2."/>
+      <w:lvlJc w:val="left"/>
+      <w:pPr>
+        <w:ind w:left="1440" w:hanging="360"/>
+      </w:pPr>
+    </w:lvl>
+    <w:lvl w:ilvl="2" w:tplc="4809001B" w:tentative="1">
+      <w:start w:val="1"/>
+      <w:numFmt w:val="lowerRoman"/>
+      <w:lvlText w:val="%3."/>
+      <w:lvlJc w:val="right"/>
+      <w:pPr>
+        <w:ind w:left="2160" w:hanging="180"/>
+      </w:pPr>
+    </w:lvl>
+    <w:lvl w:ilvl="3" w:tplc="4809000F" w:tentative="1">
+      <w:start w:val="1"/>
+      <w:numFmt w:val="decimal"/>
+      <w:lvlText w:val="%4."/>
+      <w:lvlJc w:val="left"/>
+      <w:pPr>
+        <w:ind w:left="2880" w:hanging="360"/>
+      </w:pPr>
+    </w:lvl>
+    <w:lvl w:ilvl="4" w:tplc="48090019" w:tentative="1">
+      <w:start w:val="1"/>
+      <w:numFmt w:val="lowerLetter"/>
+      <w:lvlText w:val="%5."/>
+      <w:lvlJc w:val="left"/>
+      <w:pPr>
+        <w:ind w:left="3600" w:hanging="360"/>
+      </w:pPr>
+    </w:lvl>
+    <w:lvl w:ilvl="5" w:tplc="4809001B" w:tentative="1">
+      <w:start w:val="1"/>
+      <w:numFmt w:val="lowerRoman"/>
+      <w:lvlText w:val="%6."/>
+      <w:lvlJc w:val="right"/>
+      <w:pPr>
+        <w:ind w:left="4320" w:hanging="180"/>
+      </w:pPr>
+    </w:lvl>
+    <w:lvl w:ilvl="6" w:tplc="4809000F" w:tentative="1">
+      <w:start w:val="1"/>
+      <w:numFmt w:val="decimal"/>
+      <w:lvlText w:val="%7."/>
+      <w:lvlJc w:val="left"/>
+      <w:pPr>
+        <w:ind w:left="5040" w:hanging="360"/>
+      </w:pPr>
+    </w:lvl>
+    <w:lvl w:ilvl="7" w:tplc="48090019" w:tentative="1">
+      <w:start w:val="1"/>
+      <w:numFmt w:val="lowerLetter"/>
+      <w:lvlText w:val="%8."/>
+      <w:lvlJc w:val="left"/>
+      <w:pPr>
+        <w:ind w:left="5760" w:hanging="360"/>
+      </w:pPr>
+    </w:lvl>
+    <w:lvl w:ilvl="8" w:tplc="4809001B" w:tentative="1">
+      <w:start w:val="1"/>
+      <w:numFmt w:val="lowerRoman"/>
+      <w:lvlText w:val="%9."/>
+      <w:lvlJc w:val="right"/>
+      <w:pPr>
+        <w:ind w:left="6480" w:hanging="180"/>
+      </w:pPr>
+    </w:lvl>
+  </w:abstractNum>
+  <w:abstractNum w:abstractNumId="3" w15:restartNumberingAfterBreak="0">
     <w:nsid w:val="1144008A"/>
     <w:multiLevelType w:val="hybridMultilevel"/>
     <w:tmpl w:val="D1F2C9A4"/>
@@ -13511,7 +13731,7 @@
       </w:pPr>
     </w:lvl>
   </w:abstractNum>
-  <w:abstractNum w:abstractNumId="2" w15:restartNumberingAfterBreak="0">
+  <w:abstractNum w:abstractNumId="4" w15:restartNumberingAfterBreak="0">
     <w:nsid w:val="118D1072"/>
     <w:multiLevelType w:val="multilevel"/>
     <w:tmpl w:val="181E8E2C"/>
@@ -13628,7 +13848,7 @@
       </w:rPr>
     </w:lvl>
   </w:abstractNum>
-  <w:abstractNum w:abstractNumId="3" w15:restartNumberingAfterBreak="0">
+  <w:abstractNum w:abstractNumId="5" w15:restartNumberingAfterBreak="0">
     <w:nsid w:val="12962D88"/>
     <w:multiLevelType w:val="multilevel"/>
     <w:tmpl w:val="E020AE8E"/>
@@ -13759,7 +13979,7 @@
       </w:rPr>
     </w:lvl>
   </w:abstractNum>
-  <w:abstractNum w:abstractNumId="4" w15:restartNumberingAfterBreak="0">
+  <w:abstractNum w:abstractNumId="6" w15:restartNumberingAfterBreak="0">
     <w:nsid w:val="15A51F02"/>
     <w:multiLevelType w:val="multilevel"/>
     <w:tmpl w:val="F6640454"/>
@@ -13872,7 +14092,7 @@
       </w:rPr>
     </w:lvl>
   </w:abstractNum>
-  <w:abstractNum w:abstractNumId="5" w15:restartNumberingAfterBreak="0">
+  <w:abstractNum w:abstractNumId="7" w15:restartNumberingAfterBreak="0">
     <w:nsid w:val="197E32BB"/>
     <w:multiLevelType w:val="hybridMultilevel"/>
     <w:tmpl w:val="F41C9B4C"/>
@@ -13961,7 +14181,7 @@
       </w:pPr>
     </w:lvl>
   </w:abstractNum>
-  <w:abstractNum w:abstractNumId="6" w15:restartNumberingAfterBreak="0">
+  <w:abstractNum w:abstractNumId="8" w15:restartNumberingAfterBreak="0">
     <w:nsid w:val="1BC50914"/>
     <w:multiLevelType w:val="hybridMultilevel"/>
     <w:tmpl w:val="9C66918A"/>
@@ -14050,7 +14270,96 @@
       </w:pPr>
     </w:lvl>
   </w:abstractNum>
-  <w:abstractNum w:abstractNumId="7" w15:restartNumberingAfterBreak="0">
+  <w:abstractNum w:abstractNumId="9" w15:restartNumberingAfterBreak="0">
+    <w:nsid w:val="21395259"/>
+    <w:multiLevelType w:val="hybridMultilevel"/>
+    <w:tmpl w:val="C6821340"/>
+    <w:lvl w:ilvl="0" w:tplc="4809000F">
+      <w:start w:val="1"/>
+      <w:numFmt w:val="decimal"/>
+      <w:lvlText w:val="%1."/>
+      <w:lvlJc w:val="left"/>
+      <w:pPr>
+        <w:ind w:left="720" w:hanging="360"/>
+      </w:pPr>
+      <w:rPr>
+        <w:rFonts w:hint="default"/>
+      </w:rPr>
+    </w:lvl>
+    <w:lvl w:ilvl="1" w:tplc="48090019" w:tentative="1">
+      <w:start w:val="1"/>
+      <w:numFmt w:val="lowerLetter"/>
+      <w:lvlText w:val="%2."/>
+      <w:lvlJc w:val="left"/>
+      <w:pPr>
+        <w:ind w:left="1440" w:hanging="360"/>
+      </w:pPr>
+    </w:lvl>
+    <w:lvl w:ilvl="2" w:tplc="4809001B" w:tentative="1">
+      <w:start w:val="1"/>
+      <w:numFmt w:val="lowerRoman"/>
+      <w:lvlText w:val="%3."/>
+      <w:lvlJc w:val="right"/>
+      <w:pPr>
+        <w:ind w:left="2160" w:hanging="180"/>
+      </w:pPr>
+    </w:lvl>
+    <w:lvl w:ilvl="3" w:tplc="4809000F" w:tentative="1">
+      <w:start w:val="1"/>
+      <w:numFmt w:val="decimal"/>
+      <w:lvlText w:val="%4."/>
+      <w:lvlJc w:val="left"/>
+      <w:pPr>
+        <w:ind w:left="2880" w:hanging="360"/>
+      </w:pPr>
+    </w:lvl>
+    <w:lvl w:ilvl="4" w:tplc="48090019" w:tentative="1">
+      <w:start w:val="1"/>
+      <w:numFmt w:val="lowerLetter"/>
+      <w:lvlText w:val="%5."/>
+      <w:lvlJc w:val="left"/>
+      <w:pPr>
+        <w:ind w:left="3600" w:hanging="360"/>
+      </w:pPr>
+    </w:lvl>
+    <w:lvl w:ilvl="5" w:tplc="4809001B" w:tentative="1">
+      <w:start w:val="1"/>
+      <w:numFmt w:val="lowerRoman"/>
+      <w:lvlText w:val="%6."/>
+      <w:lvlJc w:val="right"/>
+      <w:pPr>
+        <w:ind w:left="4320" w:hanging="180"/>
+      </w:pPr>
+    </w:lvl>
+    <w:lvl w:ilvl="6" w:tplc="4809000F" w:tentative="1">
+      <w:start w:val="1"/>
+      <w:numFmt w:val="decimal"/>
+      <w:lvlText w:val="%7."/>
+      <w:lvlJc w:val="left"/>
+      <w:pPr>
+        <w:ind w:left="5040" w:hanging="360"/>
+      </w:pPr>
+    </w:lvl>
+    <w:lvl w:ilvl="7" w:tplc="48090019" w:tentative="1">
+      <w:start w:val="1"/>
+      <w:numFmt w:val="lowerLetter"/>
+      <w:lvlText w:val="%8."/>
+      <w:lvlJc w:val="left"/>
+      <w:pPr>
+        <w:ind w:left="5760" w:hanging="360"/>
+      </w:pPr>
+    </w:lvl>
+    <w:lvl w:ilvl="8" w:tplc="4809001B" w:tentative="1">
+      <w:start w:val="1"/>
+      <w:numFmt w:val="lowerRoman"/>
+      <w:lvlText w:val="%9."/>
+      <w:lvlJc w:val="right"/>
+      <w:pPr>
+        <w:ind w:left="6480" w:hanging="180"/>
+      </w:pPr>
+    </w:lvl>
+  </w:abstractNum>
+  <w:abstractNum w:abstractNumId="10" w15:restartNumberingAfterBreak="0">
     <w:nsid w:val="21CC4E1E"/>
     <w:multiLevelType w:val="hybridMultilevel"/>
     <w:tmpl w:val="A5B0F8F0"/>
@@ -14139,7 +14448,96 @@
       </w:pPr>
     </w:lvl>
   </w:abstractNum>
-  <w:abstractNum w:abstractNumId="8" w15:restartNumberingAfterBreak="0">
+  <w:abstractNum w:abstractNumId="11" w15:restartNumberingAfterBreak="0">
+    <w:nsid w:val="273424FA"/>
+    <w:multiLevelType w:val="hybridMultilevel"/>
+    <w:tmpl w:val="B714FE72"/>
+    <w:lvl w:ilvl="0" w:tplc="4809000F">
+      <w:start w:val="1"/>
+      <w:numFmt w:val="decimal"/>
+      <w:lvlText w:val="%1."/>
+      <w:lvlJc w:val="left"/>
+      <w:pPr>
+        <w:ind w:left="720" w:hanging="360"/>
+      </w:pPr>
+      <w:rPr>
+        <w:rFonts w:hint="default"/>
+      </w:rPr>
+    </w:lvl>
+    <w:lvl w:ilvl="1" w:tplc="48090019" w:tentative="1">
+      <w:start w:val="1"/>
+      <w:numFmt w:val="lowerLetter"/>
+      <w:lvlText w:val="%2."/>
+      <w:lvlJc w:val="left"/>
+      <w:pPr>
+        <w:ind w:left="1440" w:hanging="360"/>
+      </w:pPr>
+    </w:lvl>
+    <w:lvl w:ilvl="2" w:tplc="4809001B" w:tentative="1">
+      <w:start w:val="1"/>
+      <w:numFmt w:val="lowerRoman"/>
+      <w:lvlText w:val="%3."/>
+      <w:lvlJc w:val="right"/>
+      <w:pPr>
+        <w:ind w:left="2160" w:hanging="180"/>
+      </w:pPr>
+    </w:lvl>
+    <w:lvl w:ilvl="3" w:tplc="4809000F" w:tentative="1">
+      <w:start w:val="1"/>
+      <w:numFmt w:val="decimal"/>
+      <w:lvlText w:val="%4."/>
+      <w:lvlJc w:val="left"/>
+      <w:pPr>
+        <w:ind w:left="2880" w:hanging="360"/>
+      </w:pPr>
+    </w:lvl>
+    <w:lvl w:ilvl="4" w:tplc="48090019" w:tentative="1">
+      <w:start w:val="1"/>
+      <w:numFmt w:val="lowerLetter"/>
+      <w:lvlText w:val="%5."/>
+      <w:lvlJc w:val="left"/>
+      <w:pPr>
+        <w:ind w:left="3600" w:hanging="360"/>
+      </w:pPr>
+    </w:lvl>
+    <w:lvl w:ilvl="5" w:tplc="4809001B" w:tentative="1">
+      <w:start w:val="1"/>
+      <w:numFmt w:val="lowerRoman"/>
+      <w:lvlText w:val="%6."/>
+      <w:lvlJc w:val="right"/>
+      <w:pPr>
+        <w:ind w:left="4320" w:hanging="180"/>
+      </w:pPr>
+    </w:lvl>
+    <w:lvl w:ilvl="6" w:tplc="4809000F" w:tentative="1">
+      <w:start w:val="1"/>
+      <w:numFmt w:val="decimal"/>
+      <w:lvlText w:val="%7."/>
+      <w:lvlJc w:val="left"/>
+      <w:pPr>
+        <w:ind w:left="5040" w:hanging="360"/>
+      </w:pPr>
+    </w:lvl>
+    <w:lvl w:ilvl="7" w:tplc="48090019" w:tentative="1">
+      <w:start w:val="1"/>
+      <w:numFmt w:val="lowerLetter"/>
+      <w:lvlText w:val="%8."/>
+      <w:lvlJc w:val="left"/>
+      <w:pPr>
+        <w:ind w:left="5760" w:hanging="360"/>
+      </w:pPr>
+    </w:lvl>
+    <w:lvl w:ilvl="8" w:tplc="4809001B" w:tentative="1">
+      <w:start w:val="1"/>
+      <w:numFmt w:val="lowerRoman"/>
+      <w:lvlText w:val="%9."/>
+      <w:lvlJc w:val="right"/>
+      <w:pPr>
+        <w:ind w:left="6480" w:hanging="180"/>
+      </w:pPr>
+    </w:lvl>
+  </w:abstractNum>
+  <w:abstractNum w:abstractNumId="12" w15:restartNumberingAfterBreak="0">
     <w:nsid w:val="2EBA4C87"/>
     <w:multiLevelType w:val="multilevel"/>
     <w:tmpl w:val="3ABCAE84"/>
@@ -14271,7 +14669,7 @@
       </w:rPr>
     </w:lvl>
   </w:abstractNum>
-  <w:abstractNum w:abstractNumId="9" w15:restartNumberingAfterBreak="0">
+  <w:abstractNum w:abstractNumId="13" w15:restartNumberingAfterBreak="0">
     <w:nsid w:val="2F691C71"/>
     <w:multiLevelType w:val="hybridMultilevel"/>
     <w:tmpl w:val="E6C0D64E"/>
@@ -14366,7 +14764,96 @@
       </w:pPr>
     </w:lvl>
   </w:abstractNum>
-  <w:abstractNum w:abstractNumId="10" w15:restartNumberingAfterBreak="0">
+  <w:abstractNum w:abstractNumId="14" w15:restartNumberingAfterBreak="0">
+    <w:nsid w:val="303D46C3"/>
+    <w:multiLevelType w:val="hybridMultilevel"/>
+    <w:tmpl w:val="8E2CD032"/>
+    <w:lvl w:ilvl="0" w:tplc="48090011">
+      <w:start w:val="1"/>
+      <w:numFmt w:val="decimal"/>
+      <w:lvlText w:val="%1)"/>
+      <w:lvlJc w:val="left"/>
+      <w:pPr>
+        <w:ind w:left="720" w:hanging="360"/>
+      </w:pPr>
+      <w:rPr>
+        <w:rFonts w:hint="default"/>
+      </w:rPr>
+    </w:lvl>
+    <w:lvl w:ilvl="1" w:tplc="48090019" w:tentative="1">
+      <w:start w:val="1"/>
+      <w:numFmt w:val="lowerLetter"/>
+      <w:lvlText w:val="%2."/>
+      <w:lvlJc w:val="left"/>
+      <w:pPr>
+        <w:ind w:left="1440" w:hanging="360"/>
+      </w:pPr>
+    </w:lvl>
+    <w:lvl w:ilvl="2" w:tplc="4809001B" w:tentative="1">
+      <w:start w:val="1"/>
+      <w:numFmt w:val="lowerRoman"/>
+      <w:lvlText w:val="%3."/>
+      <w:lvlJc w:val="right"/>
+      <w:pPr>
+        <w:ind w:left="2160" w:hanging="180"/>
+      </w:pPr>
+    </w:lvl>
+    <w:lvl w:ilvl="3" w:tplc="4809000F" w:tentative="1">
+      <w:start w:val="1"/>
+      <w:numFmt w:val="decimal"/>
+      <w:lvlText w:val="%4."/>
+      <w:lvlJc w:val="left"/>
+      <w:pPr>
+        <w:ind w:left="2880" w:hanging="360"/>
+      </w:pPr>
+    </w:lvl>
+    <w:lvl w:ilvl="4" w:tplc="48090019" w:tentative="1">
+      <w:start w:val="1"/>
+      <w:numFmt w:val="lowerLetter"/>
+      <w:lvlText w:val="%5."/>
+      <w:lvlJc w:val="left"/>
+      <w:pPr>
+        <w:ind w:left="3600" w:hanging="360"/>
+      </w:pPr>
+    </w:lvl>
+    <w:lvl w:ilvl="5" w:tplc="4809001B" w:tentative="1">
+      <w:start w:val="1"/>
+      <w:numFmt w:val="lowerRoman"/>
+      <w:lvlText w:val="%6."/>
+      <w:lvlJc w:val="right"/>
+      <w:pPr>
+        <w:ind w:left="4320" w:hanging="180"/>
+      </w:pPr>
+    </w:lvl>
+    <w:lvl w:ilvl="6" w:tplc="4809000F" w:tentative="1">
+      <w:start w:val="1"/>
+      <w:numFmt w:val="decimal"/>
+      <w:lvlText w:val="%7."/>
+      <w:lvlJc w:val="left"/>
+      <w:pPr>
+        <w:ind w:left="5040" w:hanging="360"/>
+      </w:pPr>
+    </w:lvl>
+    <w:lvl w:ilvl="7" w:tplc="48090019" w:tentative="1">
+      <w:start w:val="1"/>
+      <w:numFmt w:val="lowerLetter"/>
+      <w:lvlText w:val="%8."/>
+      <w:lvlJc w:val="left"/>
+      <w:pPr>
+        <w:ind w:left="5760" w:hanging="360"/>
+      </w:pPr>
+    </w:lvl>
+    <w:lvl w:ilvl="8" w:tplc="4809001B" w:tentative="1">
+      <w:start w:val="1"/>
+      <w:numFmt w:val="lowerRoman"/>
+      <w:lvlText w:val="%9."/>
+      <w:lvlJc w:val="right"/>
+      <w:pPr>
+        <w:ind w:left="6480" w:hanging="180"/>
+      </w:pPr>
+    </w:lvl>
+  </w:abstractNum>
+  <w:abstractNum w:abstractNumId="15" w15:restartNumberingAfterBreak="0">
     <w:nsid w:val="33561659"/>
     <w:multiLevelType w:val="multilevel"/>
     <w:tmpl w:val="F6640454"/>
@@ -14479,7 +14966,7 @@
       </w:rPr>
     </w:lvl>
   </w:abstractNum>
-  <w:abstractNum w:abstractNumId="11" w15:restartNumberingAfterBreak="0">
+  <w:abstractNum w:abstractNumId="16" w15:restartNumberingAfterBreak="0">
     <w:nsid w:val="36192C56"/>
     <w:multiLevelType w:val="hybridMultilevel"/>
     <w:tmpl w:val="75AA9BCA"/>
@@ -14568,7 +15055,7 @@
       </w:pPr>
     </w:lvl>
   </w:abstractNum>
-  <w:abstractNum w:abstractNumId="12" w15:restartNumberingAfterBreak="0">
+  <w:abstractNum w:abstractNumId="17" w15:restartNumberingAfterBreak="0">
     <w:nsid w:val="36A46DE6"/>
     <w:multiLevelType w:val="hybridMultilevel"/>
     <w:tmpl w:val="ADB47654"/>
@@ -14657,7 +15144,7 @@
       </w:pPr>
     </w:lvl>
   </w:abstractNum>
-  <w:abstractNum w:abstractNumId="13" w15:restartNumberingAfterBreak="0">
+  <w:abstractNum w:abstractNumId="18" w15:restartNumberingAfterBreak="0">
     <w:nsid w:val="39BF0D21"/>
     <w:multiLevelType w:val="hybridMultilevel"/>
     <w:tmpl w:val="9FD67D5A"/>
@@ -14746,7 +15233,96 @@
       </w:pPr>
     </w:lvl>
   </w:abstractNum>
-  <w:abstractNum w:abstractNumId="14" w15:restartNumberingAfterBreak="0">
+  <w:abstractNum w:abstractNumId="19" w15:restartNumberingAfterBreak="0">
+    <w:nsid w:val="4A501D50"/>
+    <w:multiLevelType w:val="hybridMultilevel"/>
+    <w:tmpl w:val="8490EB04"/>
+    <w:lvl w:ilvl="0" w:tplc="4809000F">
+      <w:start w:val="1"/>
+      <w:numFmt w:val="decimal"/>
+      <w:lvlText w:val="%1."/>
+      <w:lvlJc w:val="left"/>
+      <w:pPr>
+        <w:ind w:left="720" w:hanging="360"/>
+      </w:pPr>
+      <w:rPr>
+        <w:rFonts w:hint="default"/>
+      </w:rPr>
+    </w:lvl>
+    <w:lvl w:ilvl="1" w:tplc="48090019" w:tentative="1">
+      <w:start w:val="1"/>
+      <w:numFmt w:val="lowerLetter"/>
+      <w:lvlText w:val="%2."/>
+      <w:lvlJc w:val="left"/>
+      <w:pPr>
+        <w:ind w:left="1440" w:hanging="360"/>
+      </w:pPr>
+    </w:lvl>
+    <w:lvl w:ilvl="2" w:tplc="4809001B" w:tentative="1">
+      <w:start w:val="1"/>
+      <w:numFmt w:val="lowerRoman"/>
+      <w:lvlText w:val="%3."/>
+      <w:lvlJc w:val="right"/>
+      <w:pPr>
+        <w:ind w:left="2160" w:hanging="180"/>
+      </w:pPr>
+    </w:lvl>
+    <w:lvl w:ilvl="3" w:tplc="4809000F" w:tentative="1">
+      <w:start w:val="1"/>
+      <w:numFmt w:val="decimal"/>
+      <w:lvlText w:val="%4."/>
+      <w:lvlJc w:val="left"/>
+      <w:pPr>
+        <w:ind w:left="2880" w:hanging="360"/>
+      </w:pPr>
+    </w:lvl>
+    <w:lvl w:ilvl="4" w:tplc="48090019" w:tentative="1">
+      <w:start w:val="1"/>
+      <w:numFmt w:val="lowerLetter"/>
+      <w:lvlText w:val="%5."/>
+      <w:lvlJc w:val="left"/>
+      <w:pPr>
+        <w:ind w:left="3600" w:hanging="360"/>
+      </w:pPr>
+    </w:lvl>
+    <w:lvl w:ilvl="5" w:tplc="4809001B" w:tentative="1">
+      <w:start w:val="1"/>
+      <w:numFmt w:val="lowerRoman"/>
+      <w:lvlText w:val="%6."/>
+      <w:lvlJc w:val="right"/>
+      <w:pPr>
+        <w:ind w:left="4320" w:hanging="180"/>
+      </w:pPr>
+    </w:lvl>
+    <w:lvl w:ilvl="6" w:tplc="4809000F" w:tentative="1">
+      <w:start w:val="1"/>
+      <w:numFmt w:val="decimal"/>
+      <w:lvlText w:val="%7."/>
+      <w:lvlJc w:val="left"/>
+      <w:pPr>
+        <w:ind w:left="5040" w:hanging="360"/>
+      </w:pPr>
+    </w:lvl>
+    <w:lvl w:ilvl="7" w:tplc="48090019" w:tentative="1">
+      <w:start w:val="1"/>
+      <w:numFmt w:val="lowerLetter"/>
+      <w:lvlText w:val="%8."/>
+      <w:lvlJc w:val="left"/>
+      <w:pPr>
+        <w:ind w:left="5760" w:hanging="360"/>
+      </w:pPr>
+    </w:lvl>
+    <w:lvl w:ilvl="8" w:tplc="4809001B" w:tentative="1">
+      <w:start w:val="1"/>
+      <w:numFmt w:val="lowerRoman"/>
+      <w:lvlText w:val="%9."/>
+      <w:lvlJc w:val="right"/>
+      <w:pPr>
+        <w:ind w:left="6480" w:hanging="180"/>
+      </w:pPr>
+    </w:lvl>
+  </w:abstractNum>
+  <w:abstractNum w:abstractNumId="20" w15:restartNumberingAfterBreak="0">
     <w:nsid w:val="51196780"/>
     <w:multiLevelType w:val="multilevel"/>
     <w:tmpl w:val="BEB4891C"/>
@@ -14859,7 +15435,7 @@
       </w:rPr>
     </w:lvl>
   </w:abstractNum>
-  <w:abstractNum w:abstractNumId="15" w15:restartNumberingAfterBreak="0">
+  <w:abstractNum w:abstractNumId="21" w15:restartNumberingAfterBreak="0">
     <w:nsid w:val="57DF3F82"/>
     <w:multiLevelType w:val="hybridMultilevel"/>
     <w:tmpl w:val="28BAEDA6"/>
@@ -14948,7 +15524,96 @@
       </w:pPr>
     </w:lvl>
   </w:abstractNum>
-  <w:abstractNum w:abstractNumId="16" w15:restartNumberingAfterBreak="0">
+  <w:abstractNum w:abstractNumId="22" w15:restartNumberingAfterBreak="0">
+    <w:nsid w:val="591C4868"/>
+    <w:multiLevelType w:val="hybridMultilevel"/>
+    <w:tmpl w:val="122A1A04"/>
+    <w:lvl w:ilvl="0" w:tplc="48090011">
+      <w:start w:val="1"/>
+      <w:numFmt w:val="decimal"/>
+      <w:lvlText w:val="%1)"/>
+      <w:lvlJc w:val="left"/>
+      <w:pPr>
+        <w:ind w:left="720" w:hanging="360"/>
+      </w:pPr>
+      <w:rPr>
+        <w:rFonts w:hint="default"/>
+      </w:rPr>
+    </w:lvl>
+    <w:lvl w:ilvl="1" w:tplc="48090019" w:tentative="1">
+      <w:start w:val="1"/>
+      <w:numFmt w:val="lowerLetter"/>
+      <w:lvlText w:val="%2."/>
+      <w:lvlJc w:val="left"/>
+      <w:pPr>
+        <w:ind w:left="1440" w:hanging="360"/>
+      </w:pPr>
+    </w:lvl>
+    <w:lvl w:ilvl="2" w:tplc="4809001B" w:tentative="1">
+      <w:start w:val="1"/>
+      <w:numFmt w:val="lowerRoman"/>
+      <w:lvlText w:val="%3."/>
+      <w:lvlJc w:val="right"/>
+      <w:pPr>
+        <w:ind w:left="2160" w:hanging="180"/>
+      </w:pPr>
+    </w:lvl>
+    <w:lvl w:ilvl="3" w:tplc="4809000F" w:tentative="1">
+      <w:start w:val="1"/>
+      <w:numFmt w:val="decimal"/>
+      <w:lvlText w:val="%4."/>
+      <w:lvlJc w:val="left"/>
+      <w:pPr>
+        <w:ind w:left="2880" w:hanging="360"/>
+      </w:pPr>
+    </w:lvl>
+    <w:lvl w:ilvl="4" w:tplc="48090019" w:tentative="1">
+      <w:start w:val="1"/>
+      <w:numFmt w:val="lowerLetter"/>
+      <w:lvlText w:val="%5."/>
+      <w:lvlJc w:val="left"/>
+      <w:pPr>
+        <w:ind w:left="3600" w:hanging="360"/>
+      </w:pPr>
+    </w:lvl>
+    <w:lvl w:ilvl="5" w:tplc="4809001B" w:tentative="1">
+      <w:start w:val="1"/>
+      <w:numFmt w:val="lowerRoman"/>
+      <w:lvlText w:val="%6."/>
+      <w:lvlJc w:val="right"/>
+      <w:pPr>
+        <w:ind w:left="4320" w:hanging="180"/>
+      </w:pPr>
+    </w:lvl>
+    <w:lvl w:ilvl="6" w:tplc="4809000F" w:tentative="1">
+      <w:start w:val="1"/>
+      <w:numFmt w:val="decimal"/>
+      <w:lvlText w:val="%7."/>
+      <w:lvlJc w:val="left"/>
+      <w:pPr>
+        <w:ind w:left="5040" w:hanging="360"/>
+      </w:pPr>
+    </w:lvl>
+    <w:lvl w:ilvl="7" w:tplc="48090019" w:tentative="1">
+      <w:start w:val="1"/>
+      <w:numFmt w:val="lowerLetter"/>
+      <w:lvlText w:val="%8."/>
+      <w:lvlJc w:val="left"/>
+      <w:pPr>
+        <w:ind w:left="5760" w:hanging="360"/>
+      </w:pPr>
+    </w:lvl>
+    <w:lvl w:ilvl="8" w:tplc="4809001B" w:tentative="1">
+      <w:start w:val="1"/>
+      <w:numFmt w:val="lowerRoman"/>
+      <w:lvlText w:val="%9."/>
+      <w:lvlJc w:val="right"/>
+      <w:pPr>
+        <w:ind w:left="6480" w:hanging="180"/>
+      </w:pPr>
+    </w:lvl>
+  </w:abstractNum>
+  <w:abstractNum w:abstractNumId="23" w15:restartNumberingAfterBreak="0">
     <w:nsid w:val="5C612E8F"/>
     <w:multiLevelType w:val="hybridMultilevel"/>
     <w:tmpl w:val="07D26022"/>
@@ -15037,7 +15702,7 @@
       </w:pPr>
     </w:lvl>
   </w:abstractNum>
-  <w:abstractNum w:abstractNumId="17" w15:restartNumberingAfterBreak="0">
+  <w:abstractNum w:abstractNumId="24" w15:restartNumberingAfterBreak="0">
     <w:nsid w:val="5C741947"/>
     <w:multiLevelType w:val="hybridMultilevel"/>
     <w:tmpl w:val="F482C226"/>
@@ -15126,7 +15791,7 @@
       </w:pPr>
     </w:lvl>
   </w:abstractNum>
-  <w:abstractNum w:abstractNumId="18" w15:restartNumberingAfterBreak="0">
+  <w:abstractNum w:abstractNumId="25" w15:restartNumberingAfterBreak="0">
     <w:nsid w:val="5EEE0E3A"/>
     <w:multiLevelType w:val="multilevel"/>
     <w:tmpl w:val="5C62A334"/>
@@ -15260,7 +15925,7 @@
       </w:rPr>
     </w:lvl>
   </w:abstractNum>
-  <w:abstractNum w:abstractNumId="19" w15:restartNumberingAfterBreak="0">
+  <w:abstractNum w:abstractNumId="26" w15:restartNumberingAfterBreak="0">
     <w:nsid w:val="61F96117"/>
     <w:multiLevelType w:val="hybridMultilevel"/>
     <w:tmpl w:val="EC26FF78"/>
@@ -15349,7 +16014,7 @@
       </w:pPr>
     </w:lvl>
   </w:abstractNum>
-  <w:abstractNum w:abstractNumId="20" w15:restartNumberingAfterBreak="0">
+  <w:abstractNum w:abstractNumId="27" w15:restartNumberingAfterBreak="0">
     <w:nsid w:val="6214612C"/>
     <w:multiLevelType w:val="hybridMultilevel"/>
     <w:tmpl w:val="37C87732"/>
@@ -15438,7 +16103,7 @@
       </w:pPr>
     </w:lvl>
   </w:abstractNum>
-  <w:abstractNum w:abstractNumId="21" w15:restartNumberingAfterBreak="0">
+  <w:abstractNum w:abstractNumId="28" w15:restartNumberingAfterBreak="0">
     <w:nsid w:val="6BF31A3B"/>
     <w:multiLevelType w:val="hybridMultilevel"/>
     <w:tmpl w:val="670A7218"/>
@@ -15527,7 +16192,185 @@
       </w:pPr>
     </w:lvl>
   </w:abstractNum>
-  <w:abstractNum w:abstractNumId="22" w15:restartNumberingAfterBreak="0">
+  <w:abstractNum w:abstractNumId="29" w15:restartNumberingAfterBreak="0">
+    <w:nsid w:val="6E976FFC"/>
+    <w:multiLevelType w:val="hybridMultilevel"/>
+    <w:tmpl w:val="E45C35CE"/>
+    <w:lvl w:ilvl="0" w:tplc="48090011">
+      <w:start w:val="1"/>
+      <w:numFmt w:val="decimal"/>
+      <w:lvlText w:val="%1)"/>
+      <w:lvlJc w:val="left"/>
+      <w:pPr>
+        <w:ind w:left="720" w:hanging="360"/>
+      </w:pPr>
+      <w:rPr>
+        <w:rFonts w:hint="default"/>
+      </w:rPr>
+    </w:lvl>
+    <w:lvl w:ilvl="1" w:tplc="48090019" w:tentative="1">
+      <w:start w:val="1"/>
+      <w:numFmt w:val="lowerLetter"/>
+      <w:lvlText w:val="%2."/>
+      <w:lvlJc w:val="left"/>
+      <w:pPr>
+        <w:ind w:left="1440" w:hanging="360"/>
+      </w:pPr>
+    </w:lvl>
+    <w:lvl w:ilvl="2" w:tplc="4809001B" w:tentative="1">
+      <w:start w:val="1"/>
+      <w:numFmt w:val="lowerRoman"/>
+      <w:lvlText w:val="%3."/>
+      <w:lvlJc w:val="right"/>
+      <w:pPr>
+        <w:ind w:left="2160" w:hanging="180"/>
+      </w:pPr>
+    </w:lvl>
+    <w:lvl w:ilvl="3" w:tplc="4809000F" w:tentative="1">
+      <w:start w:val="1"/>
+      <w:numFmt w:val="decimal"/>
+      <w:lvlText w:val="%4."/>
+      <w:lvlJc w:val="left"/>
+      <w:pPr>
+        <w:ind w:left="2880" w:hanging="360"/>
+      </w:pPr>
+    </w:lvl>
+    <w:lvl w:ilvl="4" w:tplc="48090019" w:tentative="1">
+      <w:start w:val="1"/>
+      <w:numFmt w:val="lowerLetter"/>
+      <w:lvlText w:val="%5."/>
+      <w:lvlJc w:val="left"/>
+      <w:pPr>
+        <w:ind w:left="3600" w:hanging="360"/>
+      </w:pPr>
+    </w:lvl>
+    <w:lvl w:ilvl="5" w:tplc="4809001B" w:tentative="1">
+      <w:start w:val="1"/>
+      <w:numFmt w:val="lowerRoman"/>
+      <w:lvlText w:val="%6."/>
+      <w:lvlJc w:val="right"/>
+      <w:pPr>
+        <w:ind w:left="4320" w:hanging="180"/>
+      </w:pPr>
+    </w:lvl>
+    <w:lvl w:ilvl="6" w:tplc="4809000F" w:tentative="1">
+      <w:start w:val="1"/>
+      <w:numFmt w:val="decimal"/>
+      <w:lvlText w:val="%7."/>
+      <w:lvlJc w:val="left"/>
+      <w:pPr>
+        <w:ind w:left="5040" w:hanging="360"/>
+      </w:pPr>
+    </w:lvl>
+    <w:lvl w:ilvl="7" w:tplc="48090019" w:tentative="1">
+      <w:start w:val="1"/>
+      <w:numFmt w:val="lowerLetter"/>
+      <w:lvlText w:val="%8."/>
+      <w:lvlJc w:val="left"/>
+      <w:pPr>
+        <w:ind w:left="5760" w:hanging="360"/>
+      </w:pPr>
+    </w:lvl>
+    <w:lvl w:ilvl="8" w:tplc="4809001B" w:tentative="1">
+      <w:start w:val="1"/>
+      <w:numFmt w:val="lowerRoman"/>
+      <w:lvlText w:val="%9."/>
+      <w:lvlJc w:val="right"/>
+      <w:pPr>
+        <w:ind w:left="6480" w:hanging="180"/>
+      </w:pPr>
+    </w:lvl>
+  </w:abstractNum>
+  <w:abstractNum w:abstractNumId="30" w15:restartNumberingAfterBreak="0">
+    <w:nsid w:val="6ED22DE1"/>
+    <w:multiLevelType w:val="hybridMultilevel"/>
+    <w:tmpl w:val="97063B36"/>
+    <w:lvl w:ilvl="0" w:tplc="4809000F">
+      <w:start w:val="1"/>
+      <w:numFmt w:val="decimal"/>
+      <w:lvlText w:val="%1."/>
+      <w:lvlJc w:val="left"/>
+      <w:pPr>
+        <w:ind w:left="720" w:hanging="360"/>
+      </w:pPr>
+      <w:rPr>
+        <w:rFonts w:hint="default"/>
+      </w:rPr>
+    </w:lvl>
+    <w:lvl w:ilvl="1" w:tplc="48090019" w:tentative="1">
+      <w:start w:val="1"/>
+      <w:numFmt w:val="lowerLetter"/>
+      <w:lvlText w:val="%2."/>
+      <w:lvlJc w:val="left"/>
+      <w:pPr>
+        <w:ind w:left="1440" w:hanging="360"/>
+      </w:pPr>
+    </w:lvl>
+    <w:lvl w:ilvl="2" w:tplc="4809001B" w:tentative="1">
+      <w:start w:val="1"/>
+      <w:numFmt w:val="lowerRoman"/>
+      <w:lvlText w:val="%3."/>
+      <w:lvlJc w:val="right"/>
+      <w:pPr>
+        <w:ind w:left="2160" w:hanging="180"/>
+      </w:pPr>
+    </w:lvl>
+    <w:lvl w:ilvl="3" w:tplc="4809000F" w:tentative="1">
+      <w:start w:val="1"/>
+      <w:numFmt w:val="decimal"/>
+      <w:lvlText w:val="%4."/>
+      <w:lvlJc w:val="left"/>
+      <w:pPr>
+        <w:ind w:left="2880" w:hanging="360"/>
+      </w:pPr>
+    </w:lvl>
+    <w:lvl w:ilvl="4" w:tplc="48090019" w:tentative="1">
+      <w:start w:val="1"/>
+      <w:numFmt w:val="lowerLetter"/>
+      <w:lvlText w:val="%5."/>
+      <w:lvlJc w:val="left"/>
+      <w:pPr>
+        <w:ind w:left="3600" w:hanging="360"/>
+      </w:pPr>
+    </w:lvl>
+    <w:lvl w:ilvl="5" w:tplc="4809001B" w:tentative="1">
+      <w:start w:val="1"/>
+      <w:numFmt w:val="lowerRoman"/>
+      <w:lvlText w:val="%6."/>
+      <w:lvlJc w:val="right"/>
+      <w:pPr>
+        <w:ind w:left="4320" w:hanging="180"/>
+      </w:pPr>
+    </w:lvl>
+    <w:lvl w:ilvl="6" w:tplc="4809000F" w:tentative="1">
+      <w:start w:val="1"/>
+      <w:numFmt w:val="decimal"/>
+      <w:lvlText w:val="%7."/>
+      <w:lvlJc w:val="left"/>
+      <w:pPr>
+        <w:ind w:left="5040" w:hanging="360"/>
+      </w:pPr>
+    </w:lvl>
+    <w:lvl w:ilvl="7" w:tplc="48090019" w:tentative="1">
+      <w:start w:val="1"/>
+      <w:numFmt w:val="lowerLetter"/>
+      <w:lvlText w:val="%8."/>
+      <w:lvlJc w:val="left"/>
+      <w:pPr>
+        <w:ind w:left="5760" w:hanging="360"/>
+      </w:pPr>
+    </w:lvl>
+    <w:lvl w:ilvl="8" w:tplc="4809001B" w:tentative="1">
+      <w:start w:val="1"/>
+      <w:numFmt w:val="lowerRoman"/>
+      <w:lvlText w:val="%9."/>
+      <w:lvlJc w:val="right"/>
+      <w:pPr>
+        <w:ind w:left="6480" w:hanging="180"/>
+      </w:pPr>
+    </w:lvl>
+  </w:abstractNum>
+  <w:abstractNum w:abstractNumId="31" w15:restartNumberingAfterBreak="0">
     <w:nsid w:val="70A832D0"/>
     <w:multiLevelType w:val="multilevel"/>
     <w:tmpl w:val="245A1E1E"/>
@@ -15658,7 +16501,96 @@
       </w:rPr>
     </w:lvl>
   </w:abstractNum>
-  <w:abstractNum w:abstractNumId="23" w15:restartNumberingAfterBreak="0">
+  <w:abstractNum w:abstractNumId="32" w15:restartNumberingAfterBreak="0">
+    <w:nsid w:val="71534813"/>
+    <w:multiLevelType w:val="hybridMultilevel"/>
+    <w:tmpl w:val="743CA9F0"/>
+    <w:lvl w:ilvl="0" w:tplc="4809000F">
+      <w:start w:val="1"/>
+      <w:numFmt w:val="decimal"/>
+      <w:lvlText w:val="%1."/>
+      <w:lvlJc w:val="left"/>
+      <w:pPr>
+        <w:ind w:left="720" w:hanging="360"/>
+      </w:pPr>
+      <w:rPr>
+        <w:rFonts w:hint="default"/>
+      </w:rPr>
+    </w:lvl>
+    <w:lvl w:ilvl="1" w:tplc="48090019" w:tentative="1">
+      <w:start w:val="1"/>
+      <w:numFmt w:val="lowerLetter"/>
+      <w:lvlText w:val="%2."/>
+      <w:lvlJc w:val="left"/>
+      <w:pPr>
+        <w:ind w:left="1440" w:hanging="360"/>
+      </w:pPr>
+    </w:lvl>
+    <w:lvl w:ilvl="2" w:tplc="4809001B" w:tentative="1">
+      <w:start w:val="1"/>
+      <w:numFmt w:val="lowerRoman"/>
+      <w:lvlText w:val="%3."/>
+      <w:lvlJc w:val="right"/>
+      <w:pPr>
+        <w:ind w:left="2160" w:hanging="180"/>
+      </w:pPr>
+    </w:lvl>
+    <w:lvl w:ilvl="3" w:tplc="4809000F" w:tentative="1">
+      <w:start w:val="1"/>
+      <w:numFmt w:val="decimal"/>
+      <w:lvlText w:val="%4."/>
+      <w:lvlJc w:val="left"/>
+      <w:pPr>
+        <w:ind w:left="2880" w:hanging="360"/>
+      </w:pPr>
+    </w:lvl>
+    <w:lvl w:ilvl="4" w:tplc="48090019" w:tentative="1">
+      <w:start w:val="1"/>
+      <w:numFmt w:val="lowerLetter"/>
+      <w:lvlText w:val="%5."/>
+      <w:lvlJc w:val="left"/>
+      <w:pPr>
+        <w:ind w:left="3600" w:hanging="360"/>
+      </w:pPr>
+    </w:lvl>
+    <w:lvl w:ilvl="5" w:tplc="4809001B" w:tentative="1">
+      <w:start w:val="1"/>
+      <w:numFmt w:val="lowerRoman"/>
+      <w:lvlText w:val="%6."/>
+      <w:lvlJc w:val="right"/>
+      <w:pPr>
+        <w:ind w:left="4320" w:hanging="180"/>
+      </w:pPr>
+    </w:lvl>
+    <w:lvl w:ilvl="6" w:tplc="4809000F" w:tentative="1">
+      <w:start w:val="1"/>
+      <w:numFmt w:val="decimal"/>
+      <w:lvlText w:val="%7."/>
+      <w:lvlJc w:val="left"/>
+      <w:pPr>
+        <w:ind w:left="5040" w:hanging="360"/>
+      </w:pPr>
+    </w:lvl>
+    <w:lvl w:ilvl="7" w:tplc="48090019" w:tentative="1">
+      <w:start w:val="1"/>
+      <w:numFmt w:val="lowerLetter"/>
+      <w:lvlText w:val="%8."/>
+      <w:lvlJc w:val="left"/>
+      <w:pPr>
+        <w:ind w:left="5760" w:hanging="360"/>
+      </w:pPr>
+    </w:lvl>
+    <w:lvl w:ilvl="8" w:tplc="4809001B" w:tentative="1">
+      <w:start w:val="1"/>
+      <w:numFmt w:val="lowerRoman"/>
+      <w:lvlText w:val="%9."/>
+      <w:lvlJc w:val="right"/>
+      <w:pPr>
+        <w:ind w:left="6480" w:hanging="180"/>
+      </w:pPr>
+    </w:lvl>
+  </w:abstractNum>
+  <w:abstractNum w:abstractNumId="33" w15:restartNumberingAfterBreak="0">
     <w:nsid w:val="744B2A76"/>
     <w:multiLevelType w:val="hybridMultilevel"/>
     <w:tmpl w:val="FA34522A"/>
@@ -15747,7 +16679,7 @@
       </w:pPr>
     </w:lvl>
   </w:abstractNum>
-  <w:abstractNum w:abstractNumId="24" w15:restartNumberingAfterBreak="0">
+  <w:abstractNum w:abstractNumId="34" w15:restartNumberingAfterBreak="0">
     <w:nsid w:val="76334618"/>
     <w:multiLevelType w:val="hybridMultilevel"/>
     <w:tmpl w:val="ABF20906"/>
@@ -15836,7 +16768,7 @@
       </w:pPr>
     </w:lvl>
   </w:abstractNum>
-  <w:abstractNum w:abstractNumId="25" w15:restartNumberingAfterBreak="0">
+  <w:abstractNum w:abstractNumId="35" w15:restartNumberingAfterBreak="0">
     <w:nsid w:val="7F360224"/>
     <w:multiLevelType w:val="hybridMultilevel"/>
     <w:tmpl w:val="2582670E"/>
@@ -15925,7 +16857,7 @@
       </w:pPr>
     </w:lvl>
   </w:abstractNum>
-  <w:abstractNum w:abstractNumId="26" w15:restartNumberingAfterBreak="0">
+  <w:abstractNum w:abstractNumId="36" w15:restartNumberingAfterBreak="0">
     <w:nsid w:val="7F7916E1"/>
     <w:multiLevelType w:val="hybridMultilevel"/>
     <w:tmpl w:val="394A4616"/>
@@ -16015,85 +16947,115 @@
     </w:lvl>
   </w:abstractNum>
   <w:num w:numId="1" w16cid:durableId="1957179843">
-    <w:abstractNumId w:val="9"/>
+    <w:abstractNumId w:val="13"/>
   </w:num>
   <w:num w:numId="2" w16cid:durableId="1555509514">
-    <w:abstractNumId w:val="22"/>
+    <w:abstractNumId w:val="31"/>
   </w:num>
   <w:num w:numId="3" w16cid:durableId="685323465">
-    <w:abstractNumId w:val="2"/>
+    <w:abstractNumId w:val="4"/>
   </w:num>
   <w:num w:numId="4" w16cid:durableId="1086341850">
+    <w:abstractNumId w:val="15"/>
+  </w:num>
+  <w:num w:numId="5" w16cid:durableId="409081171">
+    <w:abstractNumId w:val="5"/>
+  </w:num>
+  <w:num w:numId="6" w16cid:durableId="782728275">
+    <w:abstractNumId w:val="20"/>
+  </w:num>
+  <w:num w:numId="7" w16cid:durableId="1240019324">
+    <w:abstractNumId w:val="6"/>
+  </w:num>
+  <w:num w:numId="8" w16cid:durableId="799303424">
+    <w:abstractNumId w:val="12"/>
+  </w:num>
+  <w:num w:numId="9" w16cid:durableId="912589530">
+    <w:abstractNumId w:val="21"/>
+  </w:num>
+  <w:num w:numId="10" w16cid:durableId="1390764810">
+    <w:abstractNumId w:val="16"/>
+  </w:num>
+  <w:num w:numId="11" w16cid:durableId="1843154453">
+    <w:abstractNumId w:val="18"/>
+  </w:num>
+  <w:num w:numId="12" w16cid:durableId="2001300927">
+    <w:abstractNumId w:val="27"/>
+  </w:num>
+  <w:num w:numId="13" w16cid:durableId="1035738039">
+    <w:abstractNumId w:val="26"/>
+  </w:num>
+  <w:num w:numId="14" w16cid:durableId="1553080098">
+    <w:abstractNumId w:val="23"/>
+  </w:num>
+  <w:num w:numId="15" w16cid:durableId="1872691682">
+    <w:abstractNumId w:val="17"/>
+  </w:num>
+  <w:num w:numId="16" w16cid:durableId="1971933179">
+    <w:abstractNumId w:val="36"/>
+  </w:num>
+  <w:num w:numId="17" w16cid:durableId="946890840">
+    <w:abstractNumId w:val="34"/>
+  </w:num>
+  <w:num w:numId="18" w16cid:durableId="1548833685">
     <w:abstractNumId w:val="10"/>
   </w:num>
-  <w:num w:numId="5" w16cid:durableId="409081171">
-    <w:abstractNumId w:val="3"/>
-  </w:num>
-  <w:num w:numId="6" w16cid:durableId="782728275">
-    <w:abstractNumId w:val="14"/>
-  </w:num>
-  <w:num w:numId="7" w16cid:durableId="1240019324">
-    <w:abstractNumId w:val="4"/>
-  </w:num>
-  <w:num w:numId="8" w16cid:durableId="799303424">
+  <w:num w:numId="19" w16cid:durableId="1591962592">
     <w:abstractNumId w:val="8"/>
-  </w:num>
-  <w:num w:numId="9" w16cid:durableId="912589530">
-    <w:abstractNumId w:val="15"/>
-  </w:num>
-  <w:num w:numId="10" w16cid:durableId="1390764810">
-    <w:abstractNumId w:val="11"/>
-  </w:num>
-  <w:num w:numId="11" w16cid:durableId="1843154453">
-    <w:abstractNumId w:val="13"/>
-  </w:num>
-  <w:num w:numId="12" w16cid:durableId="2001300927">
-    <w:abstractNumId w:val="20"/>
-  </w:num>
-  <w:num w:numId="13" w16cid:durableId="1035738039">
-    <w:abstractNumId w:val="19"/>
-  </w:num>
-  <w:num w:numId="14" w16cid:durableId="1553080098">
-    <w:abstractNumId w:val="16"/>
-  </w:num>
-  <w:num w:numId="15" w16cid:durableId="1872691682">
-    <w:abstractNumId w:val="12"/>
-  </w:num>
-  <w:num w:numId="16" w16cid:durableId="1971933179">
-    <w:abstractNumId w:val="26"/>
-  </w:num>
-  <w:num w:numId="17" w16cid:durableId="946890840">
-    <w:abstractNumId w:val="24"/>
-  </w:num>
-  <w:num w:numId="18" w16cid:durableId="1548833685">
-    <w:abstractNumId w:val="7"/>
-  </w:num>
-  <w:num w:numId="19" w16cid:durableId="1591962592">
-    <w:abstractNumId w:val="6"/>
   </w:num>
   <w:num w:numId="20" w16cid:durableId="685446250">
     <w:abstractNumId w:val="0"/>
   </w:num>
   <w:num w:numId="21" w16cid:durableId="1605914315">
-    <w:abstractNumId w:val="18"/>
+    <w:abstractNumId w:val="25"/>
   </w:num>
   <w:num w:numId="22" w16cid:durableId="1383945872">
+    <w:abstractNumId w:val="3"/>
+  </w:num>
+  <w:num w:numId="23" w16cid:durableId="1372028812">
+    <w:abstractNumId w:val="24"/>
+  </w:num>
+  <w:num w:numId="24" w16cid:durableId="1145973879">
+    <w:abstractNumId w:val="35"/>
+  </w:num>
+  <w:num w:numId="25" w16cid:durableId="1528912132">
+    <w:abstractNumId w:val="28"/>
+  </w:num>
+  <w:num w:numId="26" w16cid:durableId="359822410">
+    <w:abstractNumId w:val="7"/>
+  </w:num>
+  <w:num w:numId="27" w16cid:durableId="1129277182">
+    <w:abstractNumId w:val="33"/>
+  </w:num>
+  <w:num w:numId="28" w16cid:durableId="281422078">
+    <w:abstractNumId w:val="14"/>
+  </w:num>
+  <w:num w:numId="29" w16cid:durableId="1203446527">
+    <w:abstractNumId w:val="11"/>
+  </w:num>
+  <w:num w:numId="30" w16cid:durableId="1078475681">
+    <w:abstractNumId w:val="19"/>
+  </w:num>
+  <w:num w:numId="31" w16cid:durableId="906188358">
+    <w:abstractNumId w:val="29"/>
+  </w:num>
+  <w:num w:numId="32" w16cid:durableId="1669598970">
+    <w:abstractNumId w:val="32"/>
+  </w:num>
+  <w:num w:numId="33" w16cid:durableId="2136411341">
+    <w:abstractNumId w:val="30"/>
+  </w:num>
+  <w:num w:numId="34" w16cid:durableId="1570798564">
     <w:abstractNumId w:val="1"/>
   </w:num>
-  <w:num w:numId="23" w16cid:durableId="1372028812">
-    <w:abstractNumId w:val="17"/>
+  <w:num w:numId="35" w16cid:durableId="364840014">
+    <w:abstractNumId w:val="9"/>
   </w:num>
-  <w:num w:numId="24" w16cid:durableId="1145973879">
-    <w:abstractNumId w:val="25"/>
+  <w:num w:numId="36" w16cid:durableId="1975403304">
+    <w:abstractNumId w:val="2"/>
   </w:num>
-  <w:num w:numId="25" w16cid:durableId="1528912132">
-    <w:abstractNumId w:val="21"/>
-  </w:num>
-  <w:num w:numId="26" w16cid:durableId="359822410">
-    <w:abstractNumId w:val="5"/>
-  </w:num>
-  <w:num w:numId="27" w16cid:durableId="1129277182">
-    <w:abstractNumId w:val="23"/>
+  <w:num w:numId="37" w16cid:durableId="203950583">
+    <w:abstractNumId w:val="22"/>
   </w:num>
   <w:numIdMacAtCleanup w:val="27"/>
 </w:numbering>

</xml_diff>